<commit_message>
Change MOCKUP and doc to include breadcrum trail
</commit_message>
<xml_diff>
--- a/Skarica, Stolic-P1-2015-05-08.docx
+++ b/Skarica, Stolic-P1-2015-05-08.docx
@@ -1,6 +1,6 @@
 
 <file path=word/document.xml><?xml version="1.0" encoding="utf-8"?>
-<w:document xmlns:wpc="http://schemas.microsoft.com/office/word/2010/wordprocessingCanvas" xmlns:mc="http://schemas.openxmlformats.org/markup-compatibility/2006" xmlns:o="urn:schemas-microsoft-com:office:office" xmlns:r="http://schemas.openxmlformats.org/officeDocument/2006/relationships" xmlns:m="http://schemas.openxmlformats.org/officeDocument/2006/math" xmlns:v="urn:schemas-microsoft-com:vml" xmlns:wp14="http://schemas.microsoft.com/office/word/2010/wordprocessingDrawing" xmlns:wp="http://schemas.openxmlformats.org/drawingml/2006/wordprocessingDrawing" xmlns:w10="urn:schemas-microsoft-com:office:word" xmlns:w="http://schemas.openxmlformats.org/wordprocessingml/2006/main" xmlns:w14="http://schemas.microsoft.com/office/word/2010/wordml" xmlns:w15="http://schemas.microsoft.com/office/word/2012/wordml" xmlns:wpg="http://schemas.microsoft.com/office/word/2010/wordprocessingGroup" xmlns:wpi="http://schemas.microsoft.com/office/word/2010/wordprocessingInk" xmlns:wne="http://schemas.microsoft.com/office/word/2006/wordml" xmlns:wps="http://schemas.microsoft.com/office/word/2010/wordprocessingShape" mc:Ignorable="w14 w15 wp14">
+<w:document xmlns:wpc="http://schemas.microsoft.com/office/word/2010/wordprocessingCanvas" xmlns:mc="http://schemas.openxmlformats.org/markup-compatibility/2006" xmlns:o="urn:schemas-microsoft-com:office:office" xmlns:r="http://schemas.openxmlformats.org/officeDocument/2006/relationships" xmlns:m="http://schemas.openxmlformats.org/officeDocument/2006/math" xmlns:v="urn:schemas-microsoft-com:vml" xmlns:wp14="http://schemas.microsoft.com/office/word/2010/wordprocessingDrawing" xmlns:wp="http://schemas.openxmlformats.org/drawingml/2006/wordprocessingDrawing" xmlns:w10="urn:schemas-microsoft-com:office:word" xmlns:w="http://schemas.openxmlformats.org/wordprocessingml/2006/main" xmlns:w14="http://schemas.microsoft.com/office/word/2010/wordml" xmlns:w15="http://schemas.microsoft.com/office/word/2012/wordml" xmlns:wpg="http://schemas.microsoft.com/office/word/2010/wordprocessingGroup" xmlns:wpi="http://schemas.microsoft.com/office/word/2010/wordprocessingInk" xmlns:wne="http://schemas.microsoft.com/office/word/2006/wordml" xmlns:wps="http://schemas.microsoft.com/office/word/2010/wordprocessingShape" xmlns:a="http://schemas.openxmlformats.org/drawingml/2006/main" xmlns:pic="http://schemas.openxmlformats.org/drawingml/2006/picture" xmlns:a14="http://schemas.microsoft.com/office/drawing/2010/main" mc:Ignorable="w14 w15 wp14">
   <w:body>
     <w:p>
       <w:pPr>
@@ -274,11 +274,11 @@
           </mc:Choice>
           <mc:Fallback>
             <w:pict>
-              <v:shapetype w14:anchorId="3ECFC18F" id="_x0000_t202" coordsize="21600,21600" o:spt="202" path="m,l,21600r21600,l21600,xe">
+              <v:shapetype id="_x0000_t202" coordsize="21600,21600" o:spt="202" path="m,l,21600r21600,l21600,xe" w14:anchorId="3ECFC18F">
                 <v:stroke joinstyle="miter"/>
                 <v:path gradientshapeok="t" o:connecttype="rect"/>
               </v:shapetype>
-              <v:shape id="Text Box 2" o:spid="_x0000_s1026" type="#_x0000_t202" style="position:absolute;left:0;text-align:left;margin-left:151.2pt;margin-top:120.3pt;width:2in;height:2in;rotation:361009fd;z-index:251659264;visibility:visible;mso-wrap-style:none;mso-wrap-distance-left:9pt;mso-wrap-distance-top:0;mso-wrap-distance-right:9pt;mso-wrap-distance-bottom:0;mso-position-horizontal:absolute;mso-position-horizontal-relative:margin;mso-position-vertical:absolute;mso-position-vertical-relative:text;v-text-anchor:top" o:gfxdata="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" filled="f" stroked="f">
+              <v:shape id="Text Box 2" style="position:absolute;left:0;text-align:left;margin-left:151.2pt;margin-top:120.3pt;width:2in;height:2in;rotation:361009fd;z-index:251659264;visibility:visible;mso-wrap-style:none;mso-wrap-distance-left:9pt;mso-wrap-distance-top:0;mso-wrap-distance-right:9pt;mso-wrap-distance-bottom:0;mso-position-horizontal:absolute;mso-position-horizontal-relative:margin;mso-position-vertical:absolute;mso-position-vertical-relative:text;v-text-anchor:top" o:spid="_x0000_s1026" filled="f" stroked="f" type="#_x0000_t202" o:gfxdata="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">
                 <v:textbox style="mso-fit-shape-to-text:t">
                   <w:txbxContent>
                     <w:p>
@@ -512,7 +512,7 @@
           </mc:Choice>
           <mc:Fallback>
             <w:pict>
-              <v:shape w14:anchorId="0F863CDD" id="Text Box 4" o:spid="_x0000_s1027" type="#_x0000_t202" style="position:absolute;left:0;text-align:left;margin-left:0;margin-top:0;width:2in;height:2in;z-index:251663360;visibility:visible;mso-wrap-style:none;mso-wrap-distance-left:9pt;mso-wrap-distance-top:0;mso-wrap-distance-right:9pt;mso-wrap-distance-bottom:0;mso-position-horizontal:absolute;mso-position-horizontal-relative:text;mso-position-vertical:absolute;mso-position-vertical-relative:text;v-text-anchor:top" o:gfxdata="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" filled="f" stroked="f">
+              <v:shape id="Text Box 4" style="position:absolute;left:0;text-align:left;margin-left:0;margin-top:0;width:2in;height:2in;z-index:251663360;visibility:visible;mso-wrap-style:none;mso-wrap-distance-left:9pt;mso-wrap-distance-top:0;mso-wrap-distance-right:9pt;mso-wrap-distance-bottom:0;mso-position-horizontal:absolute;mso-position-horizontal-relative:text;mso-position-vertical:absolute;mso-position-vertical-relative:text;v-text-anchor:top" o:spid="_x0000_s1027" filled="f" stroked="f" type="#_x0000_t202" o:gfxdata="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" w14:anchorId="0F863CDD">
                 <v:textbox style="mso-fit-shape-to-text:t">
                   <w:txbxContent>
                     <w:p>
@@ -755,10 +755,10 @@
                                 </w14:textOutline>
                               </w:rPr>
                             </w:pPr>
-                            <w:bookmarkStart w:id="0" w:name="_Toc403303467"/>
-                            <w:bookmarkStart w:id="1" w:name="_Toc403303495"/>
-                            <w:bookmarkStart w:id="2" w:name="_Toc403303509"/>
-                            <w:bookmarkStart w:id="3" w:name="_Toc418843621"/>
+                            <w:bookmarkStart w:name="_Toc403303467" w:id="0"/>
+                            <w:bookmarkStart w:name="_Toc403303495" w:id="1"/>
+                            <w:bookmarkStart w:name="_Toc403303509" w:id="2"/>
+                            <w:bookmarkStart w:name="_Toc418843621" w:id="3"/>
                             <w:r>
                               <w:rPr>
                                 <w:b/>
@@ -883,7 +883,7 @@
           </mc:Choice>
           <mc:Fallback>
             <w:pict>
-              <v:shape w14:anchorId="58E151EB" id="Text Box 3" o:spid="_x0000_s1028" type="#_x0000_t202" style="position:absolute;left:0;text-align:left;margin-left:65.8pt;margin-top:.25pt;width:2in;height:2in;z-index:251661312;visibility:visible;mso-wrap-style:none;mso-width-percent:0;mso-height-percent:0;mso-wrap-distance-left:9pt;mso-wrap-distance-top:0;mso-wrap-distance-right:9pt;mso-wrap-distance-bottom:0;mso-position-horizontal:absolute;mso-position-horizontal-relative:margin;mso-position-vertical:absolute;mso-position-vertical-relative:text;mso-width-percent:0;mso-height-percent:0;mso-width-relative:margin;mso-height-relative:margin;v-text-anchor:top" o:gfxdata="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" filled="f" stroked="f">
+              <v:shape id="Text Box 3" style="position:absolute;left:0;text-align:left;margin-left:65.8pt;margin-top:.25pt;width:2in;height:2in;z-index:251661312;visibility:visible;mso-wrap-style:none;mso-width-percent:0;mso-height-percent:0;mso-wrap-distance-left:9pt;mso-wrap-distance-top:0;mso-wrap-distance-right:9pt;mso-wrap-distance-bottom:0;mso-position-horizontal:absolute;mso-position-horizontal-relative:margin;mso-position-vertical:absolute;mso-position-vertical-relative:text;mso-width-percent:0;mso-height-percent:0;mso-width-relative:margin;mso-height-relative:margin;v-text-anchor:top" o:spid="_x0000_s1028" filled="f" stroked="f" type="#_x0000_t202" o:gfxdata="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" w14:anchorId="58E151EB">
                 <v:textbox style="mso-fit-shape-to-text:t">
                   <w:txbxContent>
                     <w:p>
@@ -907,10 +907,10 @@
                           </w14:textOutline>
                         </w:rPr>
                       </w:pPr>
-                      <w:bookmarkStart w:id="4" w:name="_Toc403303467"/>
-                      <w:bookmarkStart w:id="5" w:name="_Toc403303495"/>
-                      <w:bookmarkStart w:id="6" w:name="_Toc403303509"/>
-                      <w:bookmarkStart w:id="7" w:name="_Toc418843621"/>
+                      <w:bookmarkStart w:name="_Toc403303467" w:id="4"/>
+                      <w:bookmarkStart w:name="_Toc403303495" w:id="5"/>
+                      <w:bookmarkStart w:name="_Toc403303509" w:id="6"/>
+                      <w:bookmarkStart w:name="_Toc418843621" w:id="7"/>
                       <w:r>
                         <w:rPr>
                           <w:b/>
@@ -1116,7 +1116,7 @@
     <w:sdt>
       <w:sdtPr>
         <w:rPr>
-          <w:rFonts w:asciiTheme="minorHAnsi" w:eastAsiaTheme="minorHAnsi" w:hAnsiTheme="minorHAnsi" w:cstheme="minorBidi"/>
+          <w:rFonts w:asciiTheme="minorHAnsi" w:hAnsiTheme="minorHAnsi" w:eastAsiaTheme="minorHAnsi" w:cstheme="minorBidi"/>
           <w:color w:val="auto"/>
           <w:sz w:val="22"/>
           <w:szCs w:val="22"/>
@@ -1149,7 +1149,7 @@
             </w:rPr>
             <w:t>Contents</w:t>
           </w:r>
-          <w:bookmarkStart w:id="8" w:name="_GoBack"/>
+          <w:bookmarkStart w:name="_GoBack" w:id="8"/>
           <w:bookmarkEnd w:id="8"/>
         </w:p>
         <w:p>
@@ -1185,7 +1185,7 @@
             </w:rPr>
             <w:fldChar w:fldCharType="separate"/>
           </w:r>
-          <w:hyperlink r:id="rId9" w:anchor="_Toc418843621" w:history="1">
+          <w:hyperlink w:history="1" w:anchor="_Toc418843621" r:id="rId9">
             <w:r>
               <w:rPr>
                 <w:rStyle w:val="Hyperlink"/>
@@ -1323,7 +1323,7 @@
               <w:lang w:eastAsia="en-GB"/>
             </w:rPr>
           </w:pPr>
-          <w:hyperlink w:anchor="_Toc418843622" w:history="1">
+          <w:hyperlink w:history="1" w:anchor="_Toc418843622">
             <w:r>
               <w:rPr>
                 <w:rStyle w:val="Hyperlink"/>
@@ -1409,7 +1409,7 @@
               <w:lang w:eastAsia="en-GB"/>
             </w:rPr>
           </w:pPr>
-          <w:hyperlink w:anchor="_Toc418843623" w:history="1">
+          <w:hyperlink w:history="1" w:anchor="_Toc418843623">
             <w:r>
               <w:rPr>
                 <w:rStyle w:val="Hyperlink"/>
@@ -1495,7 +1495,7 @@
               <w:lang w:eastAsia="en-GB"/>
             </w:rPr>
           </w:pPr>
-          <w:hyperlink w:anchor="_Toc418843624" w:history="1">
+          <w:hyperlink w:history="1" w:anchor="_Toc418843624">
             <w:r>
               <w:rPr>
                 <w:rStyle w:val="Hyperlink"/>
@@ -1581,7 +1581,7 @@
               <w:lang w:eastAsia="en-GB"/>
             </w:rPr>
           </w:pPr>
-          <w:hyperlink w:anchor="_Toc418843625" w:history="1">
+          <w:hyperlink w:history="1" w:anchor="_Toc418843625">
             <w:r>
               <w:rPr>
                 <w:rStyle w:val="Hyperlink"/>
@@ -1667,7 +1667,7 @@
               <w:lang w:eastAsia="en-GB"/>
             </w:rPr>
           </w:pPr>
-          <w:hyperlink w:anchor="_Toc418843626" w:history="1">
+          <w:hyperlink w:history="1" w:anchor="_Toc418843626">
             <w:r>
               <w:rPr>
                 <w:rStyle w:val="Hyperlink"/>
@@ -1753,7 +1753,7 @@
               <w:lang w:eastAsia="en-GB"/>
             </w:rPr>
           </w:pPr>
-          <w:hyperlink w:anchor="_Toc418843627" w:history="1">
+          <w:hyperlink w:history="1" w:anchor="_Toc418843627">
             <w:r>
               <w:rPr>
                 <w:rStyle w:val="Hyperlink"/>
@@ -1839,7 +1839,7 @@
               <w:lang w:eastAsia="en-GB"/>
             </w:rPr>
           </w:pPr>
-          <w:hyperlink w:anchor="_Toc418843628" w:history="1">
+          <w:hyperlink w:history="1" w:anchor="_Toc418843628">
             <w:r>
               <w:rPr>
                 <w:rStyle w:val="Hyperlink"/>
@@ -1925,7 +1925,7 @@
               <w:lang w:eastAsia="en-GB"/>
             </w:rPr>
           </w:pPr>
-          <w:hyperlink w:anchor="_Toc418843629" w:history="1">
+          <w:hyperlink w:history="1" w:anchor="_Toc418843629">
             <w:r>
               <w:rPr>
                 <w:rStyle w:val="Hyperlink"/>
@@ -2034,9 +2034,9 @@
           <w:numId w:val="47"/>
         </w:numPr>
       </w:pPr>
-      <w:bookmarkStart w:id="9" w:name="_Toc385886074"/>
-      <w:bookmarkStart w:id="10" w:name="_Toc386338112"/>
-      <w:bookmarkStart w:id="11" w:name="_Toc418843622"/>
+      <w:bookmarkStart w:name="_Toc385886074" w:id="9"/>
+      <w:bookmarkStart w:name="_Toc386338112" w:id="10"/>
+      <w:bookmarkStart w:name="_Toc418843622" w:id="11"/>
       <w:r>
         <w:lastRenderedPageBreak/>
         <w:t>Purpose</w:t>
@@ -2058,7 +2058,7 @@
       </w:pPr>
       <w:r>
         <w:rPr>
-          <w:rFonts w:ascii="Times New Roman" w:eastAsia="Times New Roman" w:hAnsi="Times New Roman" w:cs="Times New Roman"/>
+          <w:rFonts w:ascii="Times New Roman" w:hAnsi="Times New Roman" w:eastAsia="Times New Roman" w:cs="Times New Roman"/>
           <w:sz w:val="24"/>
           <w:szCs w:val="24"/>
         </w:rPr>
@@ -2067,7 +2067,7 @@
       <w:proofErr w:type="spellStart"/>
       <w:r>
         <w:rPr>
-          <w:rFonts w:ascii="Times New Roman" w:eastAsia="Times New Roman" w:hAnsi="Times New Roman" w:cs="Times New Roman"/>
+          <w:rFonts w:ascii="Times New Roman" w:hAnsi="Times New Roman" w:eastAsia="Times New Roman" w:cs="Times New Roman"/>
           <w:sz w:val="24"/>
           <w:szCs w:val="24"/>
         </w:rPr>
@@ -2076,7 +2076,7 @@
       <w:proofErr w:type="spellEnd"/>
       <w:r>
         <w:rPr>
-          <w:rFonts w:ascii="Times New Roman" w:eastAsia="Times New Roman" w:hAnsi="Times New Roman" w:cs="Times New Roman"/>
+          <w:rFonts w:ascii="Times New Roman" w:hAnsi="Times New Roman" w:eastAsia="Times New Roman" w:cs="Times New Roman"/>
           <w:sz w:val="24"/>
           <w:szCs w:val="24"/>
         </w:rPr>
@@ -2091,7 +2091,7 @@
           <w:numId w:val="47"/>
         </w:numPr>
       </w:pPr>
-      <w:bookmarkStart w:id="12" w:name="_Toc418843623"/>
+      <w:bookmarkStart w:name="_Toc418843623" w:id="12"/>
       <w:r>
         <w:t>Brief introduction</w:t>
       </w:r>
@@ -2104,7 +2104,7 @@
       </w:pPr>
       <w:r>
         <w:rPr>
-          <w:rFonts w:ascii="Times New Roman" w:eastAsia="Times New Roman" w:hAnsi="Times New Roman" w:cs="Times New Roman"/>
+          <w:rFonts w:ascii="Times New Roman" w:hAnsi="Times New Roman" w:eastAsia="Times New Roman" w:cs="Times New Roman"/>
           <w:sz w:val="24"/>
           <w:szCs w:val="24"/>
         </w:rPr>
@@ -2113,7 +2113,7 @@
       <w:proofErr w:type="spellStart"/>
       <w:r>
         <w:rPr>
-          <w:rFonts w:ascii="Times New Roman" w:eastAsia="Times New Roman" w:hAnsi="Times New Roman" w:cs="Times New Roman"/>
+          <w:rFonts w:ascii="Times New Roman" w:hAnsi="Times New Roman" w:eastAsia="Times New Roman" w:cs="Times New Roman"/>
           <w:sz w:val="24"/>
           <w:szCs w:val="24"/>
         </w:rPr>
@@ -2122,7 +2122,7 @@
       <w:proofErr w:type="spellEnd"/>
       <w:r>
         <w:rPr>
-          <w:rFonts w:ascii="Times New Roman" w:eastAsia="Times New Roman" w:hAnsi="Times New Roman" w:cs="Times New Roman"/>
+          <w:rFonts w:ascii="Times New Roman" w:hAnsi="Times New Roman" w:eastAsia="Times New Roman" w:cs="Times New Roman"/>
           <w:sz w:val="24"/>
           <w:szCs w:val="24"/>
         </w:rPr>
@@ -2137,7 +2137,7 @@
           <w:numId w:val="47"/>
         </w:numPr>
       </w:pPr>
-      <w:bookmarkStart w:id="13" w:name="_Toc418843624"/>
+      <w:bookmarkStart w:name="_Toc418843624" w:id="13"/>
       <w:r>
         <w:t>Conceptual design</w:t>
       </w:r>
@@ -2159,7 +2159,7 @@
       </w:pPr>
       <w:r>
         <w:rPr>
-          <w:rFonts w:ascii="Times New Roman" w:eastAsia="Times New Roman" w:hAnsi="Times New Roman" w:cs="Times New Roman"/>
+          <w:rFonts w:ascii="Times New Roman" w:hAnsi="Times New Roman" w:eastAsia="Times New Roman" w:cs="Times New Roman"/>
           <w:sz w:val="24"/>
           <w:szCs w:val="24"/>
         </w:rPr>
@@ -2167,7 +2167,7 @@
       </w:r>
       <w:r>
         <w:rPr>
-          <w:rFonts w:ascii="Times New Roman" w:eastAsia="Times New Roman" w:hAnsi="Times New Roman" w:cs="Times New Roman"/>
+          <w:rFonts w:ascii="Times New Roman" w:hAnsi="Times New Roman" w:eastAsia="Times New Roman" w:cs="Times New Roman"/>
           <w:sz w:val="24"/>
           <w:szCs w:val="24"/>
         </w:rPr>
@@ -2175,7 +2175,7 @@
       </w:r>
       <w:r>
         <w:rPr>
-          <w:rFonts w:ascii="Times New Roman" w:eastAsia="Times New Roman" w:hAnsi="Times New Roman" w:cs="Times New Roman"/>
+          <w:rFonts w:ascii="Times New Roman" w:hAnsi="Times New Roman" w:eastAsia="Times New Roman" w:cs="Times New Roman"/>
           <w:sz w:val="24"/>
           <w:szCs w:val="24"/>
         </w:rPr>
@@ -2184,7 +2184,7 @@
       <w:proofErr w:type="spellStart"/>
       <w:r>
         <w:rPr>
-          <w:rFonts w:ascii="Times New Roman" w:eastAsia="Times New Roman" w:hAnsi="Times New Roman" w:cs="Times New Roman"/>
+          <w:rFonts w:ascii="Times New Roman" w:hAnsi="Times New Roman" w:eastAsia="Times New Roman" w:cs="Times New Roman"/>
           <w:sz w:val="24"/>
           <w:szCs w:val="24"/>
         </w:rPr>
@@ -2193,7 +2193,7 @@
       <w:proofErr w:type="spellEnd"/>
       <w:r>
         <w:rPr>
-          <w:rFonts w:ascii="Times New Roman" w:eastAsia="Times New Roman" w:hAnsi="Times New Roman" w:cs="Times New Roman"/>
+          <w:rFonts w:ascii="Times New Roman" w:hAnsi="Times New Roman" w:eastAsia="Times New Roman" w:cs="Times New Roman"/>
           <w:sz w:val="24"/>
           <w:szCs w:val="24"/>
         </w:rPr>
@@ -2244,7 +2244,7 @@
           <w:footerReference w:type="default" r:id="rId10"/>
           <w:headerReference w:type="first" r:id="rId11"/>
           <w:footerReference w:type="first" r:id="rId12"/>
-          <w:pgSz w:w="11906" w:h="16838"/>
+          <w:pgSz w:w="11906" w:h="16838" w:orient="portrait"/>
           <w:pgMar w:top="1440" w:right="1440" w:bottom="1440" w:left="1440" w:header="708" w:footer="708" w:gutter="0"/>
           <w:cols w:space="708"/>
           <w:titlePg/>
@@ -3045,9 +3045,9 @@
           <w:headerReference w:type="default" r:id="rId13"/>
           <w:footerReference w:type="first" r:id="rId14"/>
           <w:type w:val="continuous"/>
-          <w:pgSz w:w="11906" w:h="16838"/>
+          <w:pgSz w:w="11906" w:h="16838" w:orient="portrait"/>
           <w:pgMar w:top="1440" w:right="849" w:bottom="1440" w:left="1440" w:header="708" w:footer="708" w:gutter="0"/>
-          <w:cols w:num="2" w:space="282"/>
+          <w:cols w:space="282" w:num="2"/>
           <w:titlePg/>
           <w:docGrid w:linePitch="360"/>
         </w:sectPr>
@@ -3199,7 +3199,7 @@
           <w:numId w:val="47"/>
         </w:numPr>
       </w:pPr>
-      <w:bookmarkStart w:id="14" w:name="_Toc418843625"/>
+      <w:bookmarkStart w:name="_Toc418843625" w:id="14"/>
       <w:r>
         <w:t>Logical Design (L-IDM)</w:t>
       </w:r>
@@ -3246,7 +3246,7 @@
           <w:headerReference w:type="default" r:id="rId16"/>
           <w:footerReference w:type="first" r:id="rId17"/>
           <w:type w:val="continuous"/>
-          <w:pgSz w:w="11906" w:h="16838"/>
+          <w:pgSz w:w="11906" w:h="16838" w:orient="portrait"/>
           <w:pgMar w:top="1440" w:right="1440" w:bottom="1440" w:left="1440" w:header="709" w:footer="709" w:gutter="0"/>
           <w:cols w:space="708"/>
           <w:titlePg/>
@@ -3956,9 +3956,9 @@
           <w:headerReference w:type="default" r:id="rId18"/>
           <w:footerReference w:type="first" r:id="rId19"/>
           <w:type w:val="continuous"/>
-          <w:pgSz w:w="11906" w:h="16838"/>
+          <w:pgSz w:w="11906" w:h="16838" w:orient="portrait"/>
           <w:pgMar w:top="1440" w:right="1440" w:bottom="1440" w:left="1440" w:header="709" w:footer="709" w:gutter="0"/>
-          <w:cols w:num="2" w:space="708"/>
+          <w:cols w:space="708" w:num="2"/>
           <w:titlePg/>
           <w:docGrid w:linePitch="360"/>
         </w:sectPr>
@@ -3996,7 +3996,7 @@
       </w:r>
       <w:r>
         <w:rPr>
-          <w:rFonts w:ascii="Calibri" w:eastAsia="Calibri" w:hAnsi="Calibri" w:cs="Calibri"/>
+          <w:rFonts w:ascii="Calibri" w:hAnsi="Calibri" w:eastAsia="Calibri" w:cs="Calibri"/>
         </w:rPr>
         <w:t>greater than</w:t>
       </w:r>
@@ -4100,7 +4100,7 @@
           <w:numId w:val="47"/>
         </w:numPr>
       </w:pPr>
-      <w:bookmarkStart w:id="15" w:name="_Toc418843626"/>
+      <w:bookmarkStart w:name="_Toc418843626" w:id="15"/>
       <w:r>
         <w:lastRenderedPageBreak/>
         <w:t>Page design (P-IDM)</w:t>
@@ -4193,7 +4193,7 @@
       </w:r>
       <w:r>
         <w:rPr>
-          <w:rFonts w:ascii="Calibri" w:eastAsia="Calibri" w:hAnsi="Calibri" w:cs="Calibri"/>
+          <w:rFonts w:ascii="Calibri" w:hAnsi="Calibri" w:eastAsia="Calibri" w:cs="Calibri"/>
         </w:rPr>
         <w:t>the pointing arrow.</w:t>
       </w:r>
@@ -4312,7 +4312,7 @@
           <w:numId w:val="47"/>
         </w:numPr>
       </w:pPr>
-      <w:bookmarkStart w:id="16" w:name="_Toc418843627"/>
+      <w:bookmarkStart w:name="_Toc418843627" w:id="16"/>
       <w:r>
         <w:t xml:space="preserve">Interactive </w:t>
       </w:r>
@@ -4329,54 +4329,95 @@
         <w:jc w:val="both"/>
       </w:pPr>
       <w:r>
+        <w:rPr/>
         <w:t xml:space="preserve">As the last step in the design process, we derive an interactive </w:t>
       </w:r>
       <w:proofErr w:type="spellStart"/>
       <w:r>
+        <w:rPr/>
         <w:t>mockup</w:t>
       </w:r>
       <w:proofErr w:type="spellEnd"/>
       <w:r>
+        <w:rPr/>
         <w:t xml:space="preserve"> from P-IDM (</w:t>
       </w:r>
       <w:r>
         <w:rPr>
-          <w:i/>
-          <w:iCs/>
+          <w:i w:val="1"/>
+          <w:iCs w:val="1"/>
         </w:rPr>
         <w:t>fig 5.1.</w:t>
       </w:r>
       <w:r>
+        <w:rPr/>
         <w:t xml:space="preserve">) keeping in mind the goals of our proverbial contractors, owners of Big Gym (promotion and conveying information clearly) and that of our end-users, Big Gym's clients (getting all their questions answered). For the sake of readability all images will be a smaller than original size. You can, however, find a full interactive </w:t>
       </w:r>
       <w:proofErr w:type="spellStart"/>
       <w:r>
+        <w:rPr/>
         <w:t>mockup</w:t>
       </w:r>
       <w:proofErr w:type="spellEnd"/>
       <w:r>
+        <w:rPr/>
         <w:t xml:space="preserve"> in html format in </w:t>
       </w:r>
       <w:proofErr w:type="gramStart"/>
       <w:r>
-        <w:t xml:space="preserve">the </w:t>
-      </w:r>
-      <w:r>
-        <w:rPr>
-          <w:i/>
-          <w:iCs/>
-        </w:rPr>
-        <w:t>./</w:t>
+        <w:rPr/>
+        <w:t xml:space="preserve">the</w:t>
+      </w:r>
+      <w:r>
+        <w:rPr/>
+        <w:t xml:space="preserve"> </w:t>
+      </w:r>
+      <w:r>
+        <w:rPr/>
+        <w:t xml:space="preserve">"</w:t>
+      </w:r>
+      <w:r>
+        <w:rPr/>
+        <w:t xml:space="preserve"> </w:t>
+      </w:r>
+      <w:r>
+        <w:rPr>
+          <w:i w:val="1"/>
+          <w:iCs w:val="1"/>
+        </w:rPr>
+        <w:t>.</w:t>
+      </w:r>
+      <w:r>
+        <w:rPr>
+          <w:i w:val="1"/>
+          <w:iCs w:val="1"/>
+        </w:rPr>
+        <w:t>MOCKUP</w:t>
+      </w:r>
+      <w:r>
+        <w:rPr>
+          <w:i w:val="1"/>
+          <w:iCs w:val="1"/>
+        </w:rPr>
+        <w:t>/</w:t>
       </w:r>
       <w:proofErr w:type="gramEnd"/>
       <w:r>
         <w:rPr>
-          <w:i/>
-          <w:iCs/>
+          <w:i w:val="1"/>
+          <w:iCs w:val="1"/>
         </w:rPr>
         <w:t>HTML/</w:t>
       </w:r>
       <w:r>
+        <w:rPr>
+          <w:i w:val="1"/>
+          <w:iCs w:val="1"/>
+        </w:rPr>
+        <w:t>"</w:t>
+      </w:r>
+      <w:r>
+        <w:rPr/>
         <w:t xml:space="preserve"> subdirectory. </w:t>
       </w:r>
     </w:p>
@@ -4626,116 +4667,308 @@
         <w:t>Figure 6.2 Request more information popup</w:t>
       </w:r>
     </w:p>
-    <w:p/>
-    <w:p/>
-    <w:p>
+    <w:p>
+      <w:pPr>
+        <w:pStyle w:val="Normal"/>
+      </w:pPr>
+    </w:p>
+    <w:p w14:noSpellErr="1">
       <w:pPr>
         <w:ind w:firstLine="720"/>
         <w:jc w:val="both"/>
       </w:pPr>
       <w:r>
         <w:rPr>
-          <w:i/>
-          <w:iCs/>
+          <w:i w:val="1"/>
+          <w:iCs w:val="1"/>
         </w:rPr>
         <w:t>Rooms Pag</w:t>
       </w:r>
       <w:r>
-        <w:t xml:space="preserve">e, even though not a landmark remains reachable from </w:t>
-      </w:r>
-      <w:r>
-        <w:rPr>
-          <w:i/>
-          <w:iCs/>
+        <w:rPr/>
+        <w:t>e, even though not a landmark</w:t>
+      </w:r>
+      <w:r>
+        <w:rPr/>
+        <w:t>,</w:t>
+      </w:r>
+      <w:r>
+        <w:rPr/>
+        <w:t xml:space="preserve"> </w:t>
+      </w:r>
+      <w:r>
+        <w:rPr/>
+        <w:t xml:space="preserve">remains reachable from </w:t>
+      </w:r>
+      <w:r>
+        <w:rPr>
+          <w:i w:val="1"/>
+          <w:iCs w:val="1"/>
         </w:rPr>
         <w:t>Home Page</w:t>
       </w:r>
       <w:r>
+        <w:rPr/>
         <w:t xml:space="preserve"> and individual </w:t>
       </w:r>
       <w:r>
         <w:rPr>
-          <w:i/>
-          <w:iCs/>
+          <w:i w:val="1"/>
+          <w:iCs w:val="1"/>
         </w:rPr>
         <w:t xml:space="preserve">Course Pages. </w:t>
       </w:r>
       <w:r>
-        <w:t xml:space="preserve">Keeping in mind </w:t>
-      </w:r>
-      <w:r>
-        <w:rPr>
-          <w:i/>
-          <w:iCs/>
+        <w:rPr>
+          <w:i w:val="0"/>
+          <w:iCs w:val="0"/>
+        </w:rPr>
+        <w:t>To improve user's experience navigating our web application, we chose to implement a flavo</w:t>
+      </w:r>
+      <w:r>
+        <w:rPr>
+          <w:i w:val="0"/>
+          <w:iCs w:val="0"/>
+        </w:rPr>
+        <w:t>u</w:t>
+      </w:r>
+      <w:r>
+        <w:rPr>
+          <w:i w:val="0"/>
+          <w:iCs w:val="0"/>
+        </w:rPr>
+        <w:t>r</w:t>
+      </w:r>
+      <w:r>
+        <w:rPr>
+          <w:i w:val="0"/>
+          <w:iCs w:val="0"/>
+        </w:rPr>
+        <w:t xml:space="preserve"> of the p</w:t>
+      </w:r>
+      <w:r>
+        <w:rPr>
+          <w:i w:val="0"/>
+          <w:iCs w:val="0"/>
+        </w:rPr>
+        <w:t>opular breadcrumb element</w:t>
+      </w:r>
+      <w:r>
+        <w:rPr>
+          <w:i w:val="0"/>
+          <w:iCs w:val="0"/>
+        </w:rPr>
+        <w:t xml:space="preserve"> which is essentially</w:t>
+      </w:r>
+      <w:r>
+        <w:rPr>
+          <w:rFonts w:ascii="Calibri" w:hAnsi="Calibri" w:eastAsia="Calibri" w:cs="Calibri"/>
+          <w:sz w:val="22"/>
+          <w:szCs w:val="22"/>
+        </w:rPr>
+        <w:t xml:space="preserve"> a type of secondary navigation scheme. From</w:t>
+      </w:r>
+      <w:r>
+        <w:rPr>
+          <w:rFonts w:ascii="Calibri" w:hAnsi="Calibri" w:eastAsia="Calibri" w:cs="Calibri"/>
+          <w:i w:val="1"/>
+          <w:iCs w:val="1"/>
+          <w:sz w:val="22"/>
+          <w:szCs w:val="22"/>
+        </w:rPr>
+        <w:t xml:space="preserve"> fig 6.3</w:t>
+      </w:r>
+      <w:r>
+        <w:rPr>
+          <w:rFonts w:ascii="Calibri" w:hAnsi="Calibri" w:eastAsia="Calibri" w:cs="Calibri"/>
+          <w:sz w:val="22"/>
+          <w:szCs w:val="22"/>
+        </w:rPr>
+        <w:t xml:space="preserve"> we can see the element in the leftmost corner reading "</w:t>
+      </w:r>
+      <w:r>
+        <w:rPr>
+          <w:rFonts w:ascii="Calibri" w:hAnsi="Calibri" w:eastAsia="Calibri" w:cs="Calibri"/>
+          <w:i w:val="1"/>
+          <w:iCs w:val="1"/>
+          <w:sz w:val="22"/>
+          <w:szCs w:val="22"/>
+        </w:rPr>
+        <w:t>Home &gt; Rooms"</w:t>
+      </w:r>
+      <w:r>
+        <w:rPr>
+          <w:rFonts w:ascii="Calibri" w:hAnsi="Calibri" w:eastAsia="Calibri" w:cs="Calibri"/>
+          <w:i w:val="0"/>
+          <w:iCs w:val="0"/>
+          <w:sz w:val="22"/>
+          <w:szCs w:val="22"/>
+        </w:rPr>
+        <w:t xml:space="preserve"> in</w:t>
+      </w:r>
+      <w:r>
+        <w:rPr>
+          <w:rFonts w:ascii="Calibri" w:hAnsi="Calibri" w:eastAsia="Calibri" w:cs="Calibri"/>
+          <w:i w:val="0"/>
+          <w:iCs w:val="0"/>
+          <w:sz w:val="22"/>
+          <w:szCs w:val="22"/>
+        </w:rPr>
+        <w:t>for</w:t>
+      </w:r>
+      <w:r>
+        <w:rPr>
+          <w:rFonts w:ascii="Calibri" w:hAnsi="Calibri" w:eastAsia="Calibri" w:cs="Calibri"/>
+          <w:i w:val="0"/>
+          <w:iCs w:val="0"/>
+          <w:sz w:val="22"/>
+          <w:szCs w:val="22"/>
+        </w:rPr>
+        <w:t xml:space="preserve">ming the user from which page he </w:t>
+      </w:r>
+      <w:r>
+        <w:rPr>
+          <w:rFonts w:ascii="Calibri" w:hAnsi="Calibri" w:eastAsia="Calibri" w:cs="Calibri"/>
+          <w:i w:val="0"/>
+          <w:iCs w:val="0"/>
+          <w:sz w:val="22"/>
+          <w:szCs w:val="22"/>
+        </w:rPr>
+        <w:t xml:space="preserve">navigated here. This element is used in single </w:t>
+      </w:r>
+      <w:r>
+        <w:rPr>
+          <w:rFonts w:ascii="Calibri" w:hAnsi="Calibri" w:eastAsia="Calibri" w:cs="Calibri"/>
+          <w:i w:val="1"/>
+          <w:iCs w:val="1"/>
+          <w:sz w:val="22"/>
+          <w:szCs w:val="22"/>
+        </w:rPr>
+        <w:t>Course Page, Category Page and Instructor Page</w:t>
+      </w:r>
+      <w:r>
+        <w:rPr>
+          <w:rFonts w:ascii="Calibri" w:hAnsi="Calibri" w:eastAsia="Calibri" w:cs="Calibri"/>
+          <w:i w:val="0"/>
+          <w:iCs w:val="0"/>
+          <w:sz w:val="22"/>
+          <w:szCs w:val="22"/>
+        </w:rPr>
+        <w:t xml:space="preserve"> and won't be explained there to keep </w:t>
+      </w:r>
+      <w:r>
+        <w:rPr>
+          <w:rFonts w:ascii="Calibri" w:hAnsi="Calibri" w:eastAsia="Calibri" w:cs="Calibri"/>
+          <w:sz w:val="22"/>
+          <w:szCs w:val="22"/>
+        </w:rPr>
+        <w:t>repetitiveness</w:t>
+      </w:r>
+      <w:r>
+        <w:rPr>
+          <w:rFonts w:ascii="Calibri" w:hAnsi="Calibri" w:eastAsia="Calibri" w:cs="Calibri"/>
+          <w:i w:val="0"/>
+          <w:iCs w:val="0"/>
+          <w:sz w:val="22"/>
+          <w:szCs w:val="22"/>
+        </w:rPr>
+        <w:t xml:space="preserve"> to a minimum.</w:t>
+      </w:r>
+    </w:p>
+    <w:p>
+      <w:pPr>
+        <w:ind w:firstLine="720"/>
+        <w:jc w:val="both"/>
+      </w:pPr>
+      <w:r>
+        <w:rPr/>
+        <w:t xml:space="preserve">K</w:t>
+      </w:r>
+      <w:r>
+        <w:rPr/>
+        <w:t xml:space="preserve">eeping in mind </w:t>
+      </w:r>
+      <w:r>
+        <w:rPr>
+          <w:i w:val="1"/>
+          <w:iCs w:val="1"/>
         </w:rPr>
         <w:t>Rooms</w:t>
       </w:r>
       <w:r>
+        <w:rPr/>
         <w:t xml:space="preserve"> conceptually are a set of pages (and thus shown as a multiple topic in P-IDM), we have made a somewhat different design choice in order to complement the increasingly more popular dynamic feel and flow of content. We try to achieve this by having not multiple, but one page containing information about all of the different rooms. To clarify further, the page</w:t>
       </w:r>
       <w:r>
         <w:rPr>
-          <w:i/>
-          <w:iCs/>
+          <w:i w:val="1"/>
+          <w:iCs w:val="1"/>
         </w:rPr>
         <w:t xml:space="preserve"> contains</w:t>
       </w:r>
       <w:r>
+        <w:rPr/>
         <w:t xml:space="preserve"> all information, but only one room's content is </w:t>
       </w:r>
       <w:r>
         <w:rPr>
-          <w:i/>
-          <w:iCs/>
+          <w:i w:val="1"/>
+          <w:iCs w:val="1"/>
         </w:rPr>
         <w:t>displayed</w:t>
       </w:r>
       <w:r>
+        <w:rPr/>
         <w:t xml:space="preserve"> at a time. We used the all-to-all navigation pattern to implement this seamlessly. By selecting/switching through tabs </w:t>
       </w:r>
       <w:proofErr w:type="gramStart"/>
       <w:r>
+        <w:rPr/>
         <w:t>( namely</w:t>
       </w:r>
       <w:proofErr w:type="gramEnd"/>
       <w:r>
         <w:rPr>
-          <w:i/>
-          <w:iCs/>
+          <w:i w:val="1"/>
+          <w:iCs w:val="1"/>
         </w:rPr>
         <w:t xml:space="preserve"> room A1, room A2, room A3</w:t>
       </w:r>
       <w:r>
+        <w:rPr/>
         <w:t xml:space="preserve"> in the </w:t>
       </w:r>
       <w:r>
         <w:rPr>
-          <w:i/>
-          <w:iCs/>
+          <w:i w:val="1"/>
+          <w:iCs w:val="1"/>
         </w:rPr>
         <w:t>fig 6.3)</w:t>
       </w:r>
       <w:r>
+        <w:rPr/>
         <w:t xml:space="preserve"> a different room's content is rendered dynamically. Each</w:t>
       </w:r>
       <w:r>
         <w:rPr>
-          <w:i/>
-          <w:iCs/>
+          <w:i w:val="1"/>
+          <w:iCs w:val="1"/>
         </w:rPr>
         <w:t xml:space="preserve"> Room</w:t>
       </w:r>
       <w:r>
+        <w:rPr/>
         <w:t xml:space="preserve"> contains a map with its location highlighted, a gallery of photos and links to particular </w:t>
       </w:r>
       <w:r>
         <w:rPr>
-          <w:i/>
-          <w:iCs/>
+          <w:i w:val="1"/>
+          <w:iCs w:val="1"/>
         </w:rPr>
         <w:t xml:space="preserve">Courses </w:t>
       </w:r>
       <w:r>
+        <w:rPr/>
         <w:t xml:space="preserve">held there. </w:t>
       </w:r>
     </w:p>
@@ -4744,36 +4977,31 @@
         <w:ind w:firstLine="720"/>
       </w:pPr>
     </w:p>
-    <w:p>
+    <w:p w14:noSpellErr="1">
       <w:pPr>
         <w:ind w:left="-567" w:firstLine="720"/>
       </w:pPr>
       <w:r>
-        <w:rPr>
-          <w:noProof/>
-          <w:lang w:eastAsia="en-GB"/>
-        </w:rPr>
-        <w:lastRenderedPageBreak/>
         <w:drawing>
-          <wp:inline distT="0" distB="0" distL="0" distR="0" wp14:anchorId="4FE3EFEE" wp14:editId="2C634534">
-            <wp:extent cx="5955794" cy="3304033"/>
+          <wp:inline wp14:editId="03EF6198" wp14:anchorId="38FBF0C8">
+            <wp:extent cx="5955793" cy="3304033"/>
             <wp:effectExtent l="0" t="0" r="0" b="0"/>
-            <wp:docPr id="304955930" name="picture"/>
+            <wp:docPr id="1413561812" name="picture" title=""/>
             <wp:cNvGraphicFramePr>
-              <a:graphicFrameLocks xmlns:a="http://schemas.openxmlformats.org/drawingml/2006/main" noChangeAspect="1"/>
+              <a:graphicFrameLocks noChangeAspect="1"/>
             </wp:cNvGraphicFramePr>
-            <a:graphic xmlns:a="http://schemas.openxmlformats.org/drawingml/2006/main">
+            <a:graphic>
               <a:graphicData uri="http://schemas.openxmlformats.org/drawingml/2006/picture">
-                <pic:pic xmlns:pic="http://schemas.openxmlformats.org/drawingml/2006/picture">
+                <pic:pic>
                   <pic:nvPicPr>
                     <pic:cNvPr id="0" name="picture"/>
                     <pic:cNvPicPr/>
                   </pic:nvPicPr>
                   <pic:blipFill>
-                    <a:blip r:embed="rId24">
+                    <a:blip r:embed="Racd005f688ee49af">
                       <a:extLst>
-                        <a:ext uri="{28A0092B-C50C-407E-A947-70E740481C1C}">
-                          <a14:useLocalDpi xmlns:a14="http://schemas.microsoft.com/office/drawing/2010/main" val="0"/>
+                        <a:ext xmlns:a="http://schemas.openxmlformats.org/drawingml/2006/main" uri="{28A0092B-C50C-407E-A947-70E740481C1C}">
+                          <a14:useLocalDpi val="0"/>
                         </a:ext>
                       </a:extLst>
                     </a:blip>
@@ -4784,7 +5012,7 @@
                   <pic:spPr>
                     <a:xfrm>
                       <a:off x="0" y="0"/>
-                      <a:ext cx="5955794" cy="3304033"/>
+                      <a:ext cx="5955793" cy="3304033"/>
                     </a:xfrm>
                     <a:prstGeom prst="rect">
                       <a:avLst/>
@@ -4962,13 +5190,13 @@
       </w:r>
       <w:r>
         <w:rPr>
-          <w:rFonts w:ascii="Calibri" w:eastAsia="Calibri" w:hAnsi="Calibri" w:cs="Calibri"/>
+          <w:rFonts w:ascii="Calibri" w:hAnsi="Calibri" w:eastAsia="Calibri" w:cs="Calibri"/>
         </w:rPr>
         <w:t xml:space="preserve"> bio, professional qualifications and awards. It also lists all the courses and corresponding categories the instructor teaches. Every list item is a transitional link which redirects the user upon click to a specific </w:t>
       </w:r>
       <w:r>
         <w:rPr>
-          <w:rFonts w:ascii="Calibri" w:eastAsia="Calibri" w:hAnsi="Calibri" w:cs="Calibri"/>
+          <w:rFonts w:ascii="Calibri" w:hAnsi="Calibri" w:eastAsia="Calibri" w:cs="Calibri"/>
           <w:i/>
           <w:iCs/>
         </w:rPr>
@@ -4976,13 +5204,13 @@
       </w:r>
       <w:r>
         <w:rPr>
-          <w:rFonts w:ascii="Calibri" w:eastAsia="Calibri" w:hAnsi="Calibri" w:cs="Calibri"/>
+          <w:rFonts w:ascii="Calibri" w:hAnsi="Calibri" w:eastAsia="Calibri" w:cs="Calibri"/>
         </w:rPr>
         <w:t xml:space="preserve"> or </w:t>
       </w:r>
       <w:r>
         <w:rPr>
-          <w:rFonts w:ascii="Calibri" w:eastAsia="Calibri" w:hAnsi="Calibri" w:cs="Calibri"/>
+          <w:rFonts w:ascii="Calibri" w:hAnsi="Calibri" w:eastAsia="Calibri" w:cs="Calibri"/>
           <w:i/>
           <w:iCs/>
         </w:rPr>
@@ -4990,13 +5218,13 @@
       </w:r>
       <w:r>
         <w:rPr>
-          <w:rFonts w:ascii="Calibri" w:eastAsia="Calibri" w:hAnsi="Calibri" w:cs="Calibri"/>
+          <w:rFonts w:ascii="Calibri" w:hAnsi="Calibri" w:eastAsia="Calibri" w:cs="Calibri"/>
         </w:rPr>
         <w:t xml:space="preserve">. </w:t>
       </w:r>
       <w:r>
         <w:rPr>
-          <w:rFonts w:ascii="Calibri" w:eastAsia="Calibri" w:hAnsi="Calibri" w:cs="Calibri"/>
+          <w:rFonts w:ascii="Calibri" w:hAnsi="Calibri" w:eastAsia="Calibri" w:cs="Calibri"/>
           <w:i/>
           <w:iCs/>
         </w:rPr>
@@ -5004,13 +5232,13 @@
       </w:r>
       <w:r>
         <w:rPr>
-          <w:rFonts w:ascii="Calibri" w:eastAsia="Calibri" w:hAnsi="Calibri" w:cs="Calibri"/>
+          <w:rFonts w:ascii="Calibri" w:hAnsi="Calibri" w:eastAsia="Calibri" w:cs="Calibri"/>
         </w:rPr>
         <w:t xml:space="preserve"> is reachable from either</w:t>
       </w:r>
       <w:r>
         <w:rPr>
-          <w:rFonts w:ascii="Calibri" w:eastAsia="Calibri" w:hAnsi="Calibri" w:cs="Calibri"/>
+          <w:rFonts w:ascii="Calibri" w:hAnsi="Calibri" w:eastAsia="Calibri" w:cs="Calibri"/>
           <w:i/>
           <w:iCs/>
         </w:rPr>
@@ -5018,13 +5246,13 @@
       </w:r>
       <w:r>
         <w:rPr>
-          <w:rFonts w:ascii="Calibri" w:eastAsia="Calibri" w:hAnsi="Calibri" w:cs="Calibri"/>
+          <w:rFonts w:ascii="Calibri" w:hAnsi="Calibri" w:eastAsia="Calibri" w:cs="Calibri"/>
         </w:rPr>
         <w:t xml:space="preserve"> specific </w:t>
       </w:r>
       <w:r>
         <w:rPr>
-          <w:rFonts w:ascii="Calibri" w:eastAsia="Calibri" w:hAnsi="Calibri" w:cs="Calibri"/>
+          <w:rFonts w:ascii="Calibri" w:hAnsi="Calibri" w:eastAsia="Calibri" w:cs="Calibri"/>
           <w:i/>
           <w:iCs/>
         </w:rPr>
@@ -5032,13 +5260,13 @@
       </w:r>
       <w:r>
         <w:rPr>
-          <w:rFonts w:ascii="Calibri" w:eastAsia="Calibri" w:hAnsi="Calibri" w:cs="Calibri"/>
+          <w:rFonts w:ascii="Calibri" w:hAnsi="Calibri" w:eastAsia="Calibri" w:cs="Calibri"/>
         </w:rPr>
         <w:t xml:space="preserve"> or</w:t>
       </w:r>
       <w:r>
         <w:rPr>
-          <w:rFonts w:ascii="Calibri" w:eastAsia="Calibri" w:hAnsi="Calibri" w:cs="Calibri"/>
+          <w:rFonts w:ascii="Calibri" w:hAnsi="Calibri" w:eastAsia="Calibri" w:cs="Calibri"/>
           <w:i/>
           <w:iCs/>
         </w:rPr>
@@ -5046,40 +5274,36 @@
       </w:r>
       <w:r>
         <w:rPr>
-          <w:rFonts w:ascii="Calibri" w:eastAsia="Calibri" w:hAnsi="Calibri" w:cs="Calibri"/>
+          <w:rFonts w:ascii="Calibri" w:hAnsi="Calibri" w:eastAsia="Calibri" w:cs="Calibri"/>
         </w:rPr>
         <w:t>.</w:t>
       </w:r>
     </w:p>
-    <w:p>
+    <w:p w14:noSpellErr="1">
       <w:pPr>
         <w:ind w:left="-567" w:firstLine="720"/>
       </w:pPr>
       <w:r>
-        <w:rPr>
-          <w:noProof/>
-          <w:lang w:eastAsia="en-GB"/>
-        </w:rPr>
         <w:drawing>
-          <wp:inline distT="0" distB="0" distL="0" distR="0" wp14:anchorId="6E9A61F8" wp14:editId="3233AFED">
+          <wp:inline wp14:editId="58D8C431" wp14:anchorId="243867F6">
             <wp:extent cx="5955793" cy="3304033"/>
             <wp:effectExtent l="0" t="0" r="0" b="0"/>
-            <wp:docPr id="1451719415" name="picture"/>
+            <wp:docPr id="299346681" name="picture" title=""/>
             <wp:cNvGraphicFramePr>
-              <a:graphicFrameLocks xmlns:a="http://schemas.openxmlformats.org/drawingml/2006/main" noChangeAspect="1"/>
+              <a:graphicFrameLocks noChangeAspect="1"/>
             </wp:cNvGraphicFramePr>
-            <a:graphic xmlns:a="http://schemas.openxmlformats.org/drawingml/2006/main">
+            <a:graphic>
               <a:graphicData uri="http://schemas.openxmlformats.org/drawingml/2006/picture">
-                <pic:pic xmlns:pic="http://schemas.openxmlformats.org/drawingml/2006/picture">
+                <pic:pic>
                   <pic:nvPicPr>
                     <pic:cNvPr id="0" name="picture"/>
                     <pic:cNvPicPr/>
                   </pic:nvPicPr>
                   <pic:blipFill>
-                    <a:blip r:embed="rId26">
+                    <a:blip r:embed="R1fa2dff0abff451b">
                       <a:extLst>
-                        <a:ext uri="{28A0092B-C50C-407E-A947-70E740481C1C}">
-                          <a14:useLocalDpi xmlns:a14="http://schemas.microsoft.com/office/drawing/2010/main" val="0"/>
+                        <a:ext xmlns:a="http://schemas.openxmlformats.org/drawingml/2006/main" uri="{28A0092B-C50C-407E-A947-70E740481C1C}">
+                          <a14:useLocalDpi val="0"/>
                         </a:ext>
                       </a:extLst>
                     </a:blip>
@@ -5121,227 +5345,255 @@
       </w:pPr>
       <w:r>
         <w:rPr>
-          <w:i/>
-          <w:iCs/>
+          <w:i w:val="1"/>
+          <w:iCs w:val="1"/>
         </w:rPr>
         <w:t>Courses Page,</w:t>
       </w:r>
       <w:r>
+        <w:rPr/>
         <w:t xml:space="preserve"> shown in </w:t>
       </w:r>
       <w:r>
         <w:rPr>
-          <w:i/>
-          <w:iCs/>
+          <w:i w:val="1"/>
+          <w:iCs w:val="1"/>
         </w:rPr>
         <w:t>fig 6.6,</w:t>
       </w:r>
       <w:r>
+        <w:rPr/>
         <w:t xml:space="preserve"> is a page heavily influenced and guided by the same dynamic content flow motivations argued in the </w:t>
       </w:r>
       <w:r>
         <w:rPr>
-          <w:i/>
-          <w:iCs/>
+          <w:i w:val="1"/>
+          <w:iCs w:val="1"/>
         </w:rPr>
         <w:t>Rooms Page</w:t>
       </w:r>
       <w:r>
+        <w:rPr/>
         <w:t xml:space="preserve"> paragraph</w:t>
       </w:r>
       <w:r>
         <w:rPr>
-          <w:i/>
-          <w:iCs/>
+          <w:i w:val="1"/>
+          <w:iCs w:val="1"/>
         </w:rPr>
         <w:t>.</w:t>
       </w:r>
       <w:r>
+        <w:rPr/>
         <w:t xml:space="preserve"> The rationale for </w:t>
       </w:r>
       <w:r>
         <w:rPr>
-          <w:i/>
-          <w:iCs/>
+          <w:i w:val="1"/>
+          <w:iCs w:val="1"/>
         </w:rPr>
         <w:t>Courses Page</w:t>
       </w:r>
       <w:r>
+        <w:rPr/>
         <w:t xml:space="preserve"> design choices follows. There is a finite set of specific single courses Big Gym is offering. Each course belongs to a category, level and, of course, has a name, meaning it intrinsically has a unique position in alphabetical ordering of all courses. That being said, it is easy to realize that the three pages of transitional links namely </w:t>
       </w:r>
       <w:r>
         <w:rPr>
-          <w:i/>
-          <w:iCs/>
+          <w:i w:val="1"/>
+          <w:iCs w:val="1"/>
         </w:rPr>
         <w:t>Courses by category</w:t>
       </w:r>
       <w:r>
+        <w:rPr/>
         <w:t>,</w:t>
       </w:r>
       <w:r>
         <w:rPr>
-          <w:i/>
-          <w:iCs/>
+          <w:i w:val="1"/>
+          <w:iCs w:val="1"/>
         </w:rPr>
         <w:t xml:space="preserve"> Courses by level</w:t>
       </w:r>
       <w:r>
+        <w:rPr/>
         <w:t xml:space="preserve"> and</w:t>
       </w:r>
       <w:r>
         <w:rPr>
-          <w:i/>
-          <w:iCs/>
+          <w:i w:val="1"/>
+          <w:iCs w:val="1"/>
         </w:rPr>
         <w:t xml:space="preserve"> Courses by alphabetical order </w:t>
       </w:r>
       <w:r>
+        <w:rPr/>
         <w:t>would basically have the</w:t>
       </w:r>
       <w:r>
         <w:rPr>
-          <w:i/>
-          <w:iCs/>
+          <w:i w:val="1"/>
+          <w:iCs w:val="1"/>
         </w:rPr>
         <w:t xml:space="preserve"> same</w:t>
       </w:r>
       <w:r>
+        <w:rPr/>
         <w:t xml:space="preserve"> content (list of courses) just </w:t>
       </w:r>
       <w:r>
         <w:rPr>
-          <w:i/>
-          <w:iCs/>
+          <w:i w:val="1"/>
+          <w:iCs w:val="1"/>
         </w:rPr>
         <w:t>visually</w:t>
       </w:r>
       <w:r>
-        <w:t xml:space="preserve"> grouped and labelled differently. This is why we decided to merge the three pages into a single one practically. Conceptually though, they behave as 3 separate entities connected via all-to-all navigation pattern implemented as 3 tabs. All tabs behave in a similar way. They render labelled boxes (e.g. </w:t>
-      </w:r>
-      <w:r>
-        <w:rPr>
-          <w:i/>
-          <w:iCs/>
+        <w:rPr/>
+        <w:t xml:space="preserve"> grouped and label</w:t>
+      </w:r>
+      <w:r>
+        <w:rPr/>
+        <w:t xml:space="preserve">ed differently. This is why we decided to merge the three pages into a single one practically. Conceptually though, they behave as 3 separate entities connected via all-to-all navigation pattern implemented as 3 tabs. All tabs behave in a similar way. They render labe</w:t>
+      </w:r>
+      <w:r>
+        <w:rPr/>
+        <w:t xml:space="preserve">led boxes (e.g. </w:t>
+      </w:r>
+      <w:r>
+        <w:rPr>
+          <w:i w:val="1"/>
+          <w:iCs w:val="1"/>
         </w:rPr>
         <w:t>Cardio</w:t>
       </w:r>
       <w:r>
+        <w:rPr/>
         <w:t xml:space="preserve"> and </w:t>
       </w:r>
       <w:r>
         <w:rPr>
-          <w:i/>
-          <w:iCs/>
+          <w:i w:val="1"/>
+          <w:iCs w:val="1"/>
         </w:rPr>
         <w:t>Dance</w:t>
       </w:r>
       <w:r>
+        <w:rPr/>
         <w:t xml:space="preserve"> for Category, </w:t>
       </w:r>
       <w:r>
         <w:rPr>
-          <w:i/>
-          <w:iCs/>
+          <w:i w:val="1"/>
+          <w:iCs w:val="1"/>
         </w:rPr>
         <w:t>Beginner</w:t>
       </w:r>
       <w:r>
+        <w:rPr/>
         <w:t xml:space="preserve"> and </w:t>
       </w:r>
       <w:r>
         <w:rPr>
-          <w:i/>
-          <w:iCs/>
+          <w:i w:val="1"/>
+          <w:iCs w:val="1"/>
         </w:rPr>
         <w:t>Intermediate</w:t>
       </w:r>
       <w:r>
+        <w:rPr/>
         <w:t xml:space="preserve"> for Level and </w:t>
       </w:r>
       <w:r>
         <w:rPr>
-          <w:i/>
-          <w:iCs/>
+          <w:i w:val="1"/>
+          <w:iCs w:val="1"/>
         </w:rPr>
         <w:t>A</w:t>
       </w:r>
       <w:proofErr w:type="gramStart"/>
       <w:r>
         <w:rPr>
-          <w:i/>
-          <w:iCs/>
+          <w:i w:val="1"/>
+          <w:iCs w:val="1"/>
         </w:rPr>
         <w:t>,B</w:t>
       </w:r>
       <w:proofErr w:type="gramEnd"/>
       <w:r>
+        <w:rPr/>
         <w:t xml:space="preserve"> for Alphabetical ordering) and in them a list of links redirecting user to a specific course (</w:t>
       </w:r>
       <w:r>
         <w:rPr>
-          <w:i/>
-          <w:iCs/>
+          <w:i w:val="1"/>
+          <w:iCs w:val="1"/>
         </w:rPr>
         <w:t>fig 6.8</w:t>
       </w:r>
       <w:r>
+        <w:rPr/>
         <w:t xml:space="preserve">) upon click. The only tab that provides a piece of additional information is the </w:t>
       </w:r>
       <w:r>
         <w:rPr>
-          <w:i/>
-          <w:iCs/>
+          <w:i w:val="1"/>
+          <w:iCs w:val="1"/>
         </w:rPr>
         <w:t xml:space="preserve">Category </w:t>
       </w:r>
       <w:r>
+        <w:rPr/>
         <w:t xml:space="preserve">one. Next to each label there is a link in shape of a circled </w:t>
       </w:r>
       <w:r>
         <w:rPr>
-          <w:i/>
-          <w:iCs/>
+          <w:i w:val="1"/>
+          <w:iCs w:val="1"/>
         </w:rPr>
         <w:t>"</w:t>
       </w:r>
       <w:proofErr w:type="spellStart"/>
       <w:r>
         <w:rPr>
-          <w:i/>
-          <w:iCs/>
+          <w:i w:val="1"/>
+          <w:iCs w:val="1"/>
         </w:rPr>
         <w:t>i</w:t>
       </w:r>
       <w:proofErr w:type="spellEnd"/>
       <w:r>
         <w:rPr>
-          <w:i/>
-          <w:iCs/>
+          <w:i w:val="1"/>
+          <w:iCs w:val="1"/>
         </w:rPr>
         <w:t>"</w:t>
       </w:r>
       <w:r>
+        <w:rPr/>
         <w:t xml:space="preserve"> which redirects user to a specific </w:t>
       </w:r>
       <w:r>
         <w:rPr>
-          <w:i/>
-          <w:iCs/>
+          <w:i w:val="1"/>
+          <w:iCs w:val="1"/>
         </w:rPr>
         <w:t>Category Page</w:t>
       </w:r>
       <w:r>
+        <w:rPr/>
         <w:t xml:space="preserve"> </w:t>
       </w:r>
       <w:r>
         <w:rPr>
-          <w:i/>
-          <w:iCs/>
+          <w:i w:val="1"/>
+          <w:iCs w:val="1"/>
         </w:rPr>
         <w:t>(fig 6.7</w:t>
       </w:r>
       <w:r>
+        <w:rPr/>
         <w:t>).</w:t>
       </w:r>
     </w:p>
@@ -5522,36 +5774,32 @@
         <w:t>).</w:t>
       </w:r>
     </w:p>
-    <w:p>
+    <w:p w14:noSpellErr="1">
       <w:pPr>
         <w:ind w:left="-567" w:firstLine="720"/>
         <w:jc w:val="both"/>
       </w:pPr>
       <w:r>
-        <w:rPr>
-          <w:noProof/>
-          <w:lang w:eastAsia="en-GB"/>
-        </w:rPr>
         <w:drawing>
-          <wp:inline distT="0" distB="0" distL="0" distR="0" wp14:anchorId="3ED7979D" wp14:editId="65A5ADDD">
+          <wp:inline wp14:editId="06C616EA" wp14:anchorId="11D7AAF9">
             <wp:extent cx="5955793" cy="3304033"/>
             <wp:effectExtent l="0" t="0" r="0" b="0"/>
-            <wp:docPr id="25544087" name="picture"/>
+            <wp:docPr id="1245976081" name="picture" title=""/>
             <wp:cNvGraphicFramePr>
-              <a:graphicFrameLocks xmlns:a="http://schemas.openxmlformats.org/drawingml/2006/main" noChangeAspect="1"/>
+              <a:graphicFrameLocks noChangeAspect="1"/>
             </wp:cNvGraphicFramePr>
-            <a:graphic xmlns:a="http://schemas.openxmlformats.org/drawingml/2006/main">
+            <a:graphic>
               <a:graphicData uri="http://schemas.openxmlformats.org/drawingml/2006/picture">
-                <pic:pic xmlns:pic="http://schemas.openxmlformats.org/drawingml/2006/picture">
+                <pic:pic>
                   <pic:nvPicPr>
                     <pic:cNvPr id="0" name="picture"/>
                     <pic:cNvPicPr/>
                   </pic:nvPicPr>
                   <pic:blipFill>
-                    <a:blip r:embed="rId28">
+                    <a:blip r:embed="Raf16deea448046e7">
                       <a:extLst>
-                        <a:ext uri="{28A0092B-C50C-407E-A947-70E740481C1C}">
-                          <a14:useLocalDpi xmlns:a14="http://schemas.microsoft.com/office/drawing/2010/main" val="0"/>
+                        <a:ext xmlns:a="http://schemas.openxmlformats.org/drawingml/2006/main" uri="{28A0092B-C50C-407E-A947-70E740481C1C}">
+                          <a14:useLocalDpi val="0"/>
                         </a:ext>
                       </a:extLst>
                     </a:blip>
@@ -5625,7 +5873,7 @@
       </w:r>
       <w:r>
         <w:rPr>
-          <w:rFonts w:ascii="Calibri" w:eastAsia="Calibri" w:hAnsi="Calibri" w:cs="Calibri"/>
+          <w:rFonts w:ascii="Calibri" w:hAnsi="Calibri" w:eastAsia="Calibri" w:cs="Calibri"/>
           <w:i/>
           <w:iCs/>
         </w:rPr>
@@ -5633,13 +5881,13 @@
       </w:r>
       <w:r>
         <w:rPr>
-          <w:rFonts w:ascii="Calibri" w:eastAsia="Calibri" w:hAnsi="Calibri" w:cs="Calibri"/>
+          <w:rFonts w:ascii="Calibri" w:hAnsi="Calibri" w:eastAsia="Calibri" w:cs="Calibri"/>
         </w:rPr>
         <w:t xml:space="preserve"> is reachable from either</w:t>
       </w:r>
       <w:r>
         <w:rPr>
-          <w:rFonts w:ascii="Calibri" w:eastAsia="Calibri" w:hAnsi="Calibri" w:cs="Calibri"/>
+          <w:rFonts w:ascii="Calibri" w:hAnsi="Calibri" w:eastAsia="Calibri" w:cs="Calibri"/>
           <w:i/>
           <w:iCs/>
         </w:rPr>
@@ -5647,13 +5895,13 @@
       </w:r>
       <w:r>
         <w:rPr>
-          <w:rFonts w:ascii="Calibri" w:eastAsia="Calibri" w:hAnsi="Calibri" w:cs="Calibri"/>
+          <w:rFonts w:ascii="Calibri" w:hAnsi="Calibri" w:eastAsia="Calibri" w:cs="Calibri"/>
         </w:rPr>
         <w:t xml:space="preserve"> specific </w:t>
       </w:r>
       <w:r>
         <w:rPr>
-          <w:rFonts w:ascii="Calibri" w:eastAsia="Calibri" w:hAnsi="Calibri" w:cs="Calibri"/>
+          <w:rFonts w:ascii="Calibri" w:hAnsi="Calibri" w:eastAsia="Calibri" w:cs="Calibri"/>
           <w:i/>
           <w:iCs/>
         </w:rPr>
@@ -5661,13 +5909,13 @@
       </w:r>
       <w:r>
         <w:rPr>
-          <w:rFonts w:ascii="Calibri" w:eastAsia="Calibri" w:hAnsi="Calibri" w:cs="Calibri"/>
+          <w:rFonts w:ascii="Calibri" w:hAnsi="Calibri" w:eastAsia="Calibri" w:cs="Calibri"/>
         </w:rPr>
         <w:t xml:space="preserve">or </w:t>
       </w:r>
       <w:r>
         <w:rPr>
-          <w:rFonts w:ascii="Calibri" w:eastAsia="Calibri" w:hAnsi="Calibri" w:cs="Calibri"/>
+          <w:rFonts w:ascii="Calibri" w:hAnsi="Calibri" w:eastAsia="Calibri" w:cs="Calibri"/>
           <w:i/>
           <w:iCs/>
         </w:rPr>
@@ -5675,42 +5923,38 @@
       </w:r>
       <w:r>
         <w:rPr>
-          <w:rFonts w:ascii="Calibri" w:eastAsia="Calibri" w:hAnsi="Calibri" w:cs="Calibri"/>
+          <w:rFonts w:ascii="Calibri" w:hAnsi="Calibri" w:eastAsia="Calibri" w:cs="Calibri"/>
         </w:rPr>
         <w:t>.</w:t>
       </w:r>
     </w:p>
-    <w:p>
-      <w:pPr>
-        <w:spacing w:after="0" w:afterAutospacing="1"/>
+    <w:p w14:noSpellErr="1">
+      <w:pPr>
+        <w:spacing w:after="0" w:afterAutospacing="on"/>
         <w:ind w:left="-567" w:firstLine="720"/>
         <w:jc w:val="both"/>
       </w:pPr>
       <w:r>
-        <w:rPr>
-          <w:noProof/>
-          <w:lang w:eastAsia="en-GB"/>
-        </w:rPr>
         <w:drawing>
-          <wp:inline distT="0" distB="0" distL="0" distR="0" wp14:anchorId="0185C597" wp14:editId="617A1A6D">
-            <wp:extent cx="5769674" cy="3200782"/>
+          <wp:inline wp14:editId="71D49476" wp14:anchorId="4A441611">
+            <wp:extent cx="5955793" cy="3304033"/>
             <wp:effectExtent l="0" t="0" r="0" b="0"/>
-            <wp:docPr id="1595822735" name="picture"/>
+            <wp:docPr id="1102261066" name="picture" title=""/>
             <wp:cNvGraphicFramePr>
-              <a:graphicFrameLocks xmlns:a="http://schemas.openxmlformats.org/drawingml/2006/main" noChangeAspect="1"/>
+              <a:graphicFrameLocks noChangeAspect="1"/>
             </wp:cNvGraphicFramePr>
-            <a:graphic xmlns:a="http://schemas.openxmlformats.org/drawingml/2006/main">
+            <a:graphic>
               <a:graphicData uri="http://schemas.openxmlformats.org/drawingml/2006/picture">
-                <pic:pic xmlns:pic="http://schemas.openxmlformats.org/drawingml/2006/picture">
+                <pic:pic>
                   <pic:nvPicPr>
                     <pic:cNvPr id="0" name="picture"/>
                     <pic:cNvPicPr/>
                   </pic:nvPicPr>
                   <pic:blipFill>
-                    <a:blip r:embed="rId29">
+                    <a:blip r:embed="Ra83dd45e725442c6">
                       <a:extLst>
-                        <a:ext uri="{28A0092B-C50C-407E-A947-70E740481C1C}">
-                          <a14:useLocalDpi xmlns:a14="http://schemas.microsoft.com/office/drawing/2010/main" val="0"/>
+                        <a:ext xmlns:a="http://schemas.openxmlformats.org/drawingml/2006/main" uri="{28A0092B-C50C-407E-A947-70E740481C1C}">
+                          <a14:useLocalDpi val="0"/>
                         </a:ext>
                       </a:extLst>
                     </a:blip>
@@ -5721,7 +5965,7 @@
                   <pic:spPr>
                     <a:xfrm>
                       <a:off x="0" y="0"/>
-                      <a:ext cx="5769674" cy="3200782"/>
+                      <a:ext cx="5955793" cy="3304033"/>
                     </a:xfrm>
                     <a:prstGeom prst="rect">
                       <a:avLst/>
@@ -6138,7 +6382,7 @@
           <w:numId w:val="47"/>
         </w:numPr>
       </w:pPr>
-      <w:bookmarkStart w:id="17" w:name="_Toc418843628"/>
+      <w:bookmarkStart w:name="_Toc418843628" w:id="17"/>
       <w:r>
         <w:lastRenderedPageBreak/>
         <w:t>Used tools</w:t>
@@ -6190,14 +6434,14 @@
       <w:proofErr w:type="spellStart"/>
       <w:r>
         <w:rPr>
-          <w:rFonts w:ascii="Calibri" w:eastAsia="Calibri" w:hAnsi="Calibri" w:cs="Calibri"/>
+          <w:rFonts w:ascii="Calibri" w:hAnsi="Calibri" w:eastAsia="Calibri" w:cs="Calibri"/>
         </w:rPr>
         <w:t>Evolus</w:t>
       </w:r>
       <w:proofErr w:type="spellEnd"/>
       <w:r>
         <w:rPr>
-          <w:rFonts w:ascii="Calibri" w:eastAsia="Calibri" w:hAnsi="Calibri" w:cs="Calibri"/>
+          <w:rFonts w:ascii="Calibri" w:hAnsi="Calibri" w:eastAsia="Calibri" w:cs="Calibri"/>
         </w:rPr>
         <w:t xml:space="preserve"> Pencil</w:t>
       </w:r>
@@ -6220,7 +6464,7 @@
         <w:spacing w:after="480"/>
         <w:ind w:left="714" w:hanging="357"/>
       </w:pPr>
-      <w:bookmarkStart w:id="18" w:name="_Toc418843629"/>
+      <w:bookmarkStart w:name="_Toc418843629" w:id="18"/>
       <w:r>
         <w:t>Working Hours</w:t>
       </w:r>
@@ -6454,7 +6698,7 @@
       <w:headerReference w:type="default" r:id="rId35"/>
       <w:footerReference w:type="first" r:id="rId36"/>
       <w:type w:val="continuous"/>
-      <w:pgSz w:w="11906" w:h="16838"/>
+      <w:pgSz w:w="11906" w:h="16838" w:orient="portrait"/>
       <w:pgMar w:top="1440" w:right="1416" w:bottom="1440" w:left="993" w:header="709" w:footer="709" w:gutter="0"/>
       <w:cols w:space="708"/>
       <w:titlePg/>
@@ -6547,7 +6791,7 @@
     <w:r>
       <w:t xml:space="preserve"> email: </w:t>
     </w:r>
-    <w:hyperlink r:id="rId1" w:history="1">
+    <w:hyperlink w:history="1" r:id="rId1">
       <w:r>
         <w:rPr>
           <w:rStyle w:val="Hyperlink"/>
@@ -6573,7 +6817,7 @@
     <w:r>
       <w:t xml:space="preserve"> email: </w:t>
     </w:r>
-    <w:hyperlink r:id="rId2" w:history="1">
+    <w:hyperlink w:history="1" r:id="rId2">
       <w:r>
         <w:rPr>
           <w:rStyle w:val="Hyperlink"/>
@@ -7137,7 +7381,7 @@
         <w:ind w:left="720" w:hanging="360"/>
       </w:pPr>
       <w:rPr>
-        <w:rFonts w:ascii="Calibri" w:eastAsia="Calibri" w:hAnsi="Calibri" w:cs="Calibri" w:hint="default"/>
+        <w:rFonts w:hint="default" w:ascii="Calibri" w:hAnsi="Calibri" w:eastAsia="Calibri" w:cs="Calibri"/>
       </w:rPr>
     </w:lvl>
     <w:lvl w:ilvl="1" w:tplc="04090019" w:tentative="1">
@@ -7729,7 +7973,7 @@
         <w:ind w:left="420" w:hanging="360"/>
       </w:pPr>
       <w:rPr>
-        <w:rFonts w:ascii="Times New Roman" w:eastAsiaTheme="minorHAnsi" w:hAnsi="Times New Roman" w:cs="Times New Roman" w:hint="default"/>
+        <w:rFonts w:hint="default" w:ascii="Times New Roman" w:hAnsi="Times New Roman" w:cs="Times New Roman" w:eastAsiaTheme="minorHAnsi"/>
       </w:rPr>
     </w:lvl>
     <w:lvl w:ilvl="1" w:tplc="04090003" w:tentative="1">
@@ -7741,7 +7985,7 @@
         <w:ind w:left="1140" w:hanging="360"/>
       </w:pPr>
       <w:rPr>
-        <w:rFonts w:ascii="Courier New" w:hAnsi="Courier New" w:cs="Courier New" w:hint="default"/>
+        <w:rFonts w:hint="default" w:ascii="Courier New" w:hAnsi="Courier New" w:cs="Courier New"/>
       </w:rPr>
     </w:lvl>
     <w:lvl w:ilvl="2" w:tplc="04090005" w:tentative="1">
@@ -7753,7 +7997,7 @@
         <w:ind w:left="1860" w:hanging="360"/>
       </w:pPr>
       <w:rPr>
-        <w:rFonts w:ascii="Wingdings" w:hAnsi="Wingdings" w:hint="default"/>
+        <w:rFonts w:hint="default" w:ascii="Wingdings" w:hAnsi="Wingdings"/>
       </w:rPr>
     </w:lvl>
     <w:lvl w:ilvl="3" w:tplc="04090001" w:tentative="1">
@@ -7765,7 +8009,7 @@
         <w:ind w:left="2580" w:hanging="360"/>
       </w:pPr>
       <w:rPr>
-        <w:rFonts w:ascii="Symbol" w:hAnsi="Symbol" w:hint="default"/>
+        <w:rFonts w:hint="default" w:ascii="Symbol" w:hAnsi="Symbol"/>
       </w:rPr>
     </w:lvl>
     <w:lvl w:ilvl="4" w:tplc="04090003" w:tentative="1">
@@ -7777,7 +8021,7 @@
         <w:ind w:left="3300" w:hanging="360"/>
       </w:pPr>
       <w:rPr>
-        <w:rFonts w:ascii="Courier New" w:hAnsi="Courier New" w:cs="Courier New" w:hint="default"/>
+        <w:rFonts w:hint="default" w:ascii="Courier New" w:hAnsi="Courier New" w:cs="Courier New"/>
       </w:rPr>
     </w:lvl>
     <w:lvl w:ilvl="5" w:tplc="04090005" w:tentative="1">
@@ -7789,7 +8033,7 @@
         <w:ind w:left="4020" w:hanging="360"/>
       </w:pPr>
       <w:rPr>
-        <w:rFonts w:ascii="Wingdings" w:hAnsi="Wingdings" w:hint="default"/>
+        <w:rFonts w:hint="default" w:ascii="Wingdings" w:hAnsi="Wingdings"/>
       </w:rPr>
     </w:lvl>
     <w:lvl w:ilvl="6" w:tplc="04090001" w:tentative="1">
@@ -7801,7 +8045,7 @@
         <w:ind w:left="4740" w:hanging="360"/>
       </w:pPr>
       <w:rPr>
-        <w:rFonts w:ascii="Symbol" w:hAnsi="Symbol" w:hint="default"/>
+        <w:rFonts w:hint="default" w:ascii="Symbol" w:hAnsi="Symbol"/>
       </w:rPr>
     </w:lvl>
     <w:lvl w:ilvl="7" w:tplc="04090003" w:tentative="1">
@@ -7813,7 +8057,7 @@
         <w:ind w:left="5460" w:hanging="360"/>
       </w:pPr>
       <w:rPr>
-        <w:rFonts w:ascii="Courier New" w:hAnsi="Courier New" w:cs="Courier New" w:hint="default"/>
+        <w:rFonts w:hint="default" w:ascii="Courier New" w:hAnsi="Courier New" w:cs="Courier New"/>
       </w:rPr>
     </w:lvl>
     <w:lvl w:ilvl="8" w:tplc="04090005" w:tentative="1">
@@ -7825,7 +8069,7 @@
         <w:ind w:left="6180" w:hanging="360"/>
       </w:pPr>
       <w:rPr>
-        <w:rFonts w:ascii="Wingdings" w:hAnsi="Wingdings" w:hint="default"/>
+        <w:rFonts w:hint="default" w:ascii="Wingdings" w:hAnsi="Wingdings"/>
       </w:rPr>
     </w:lvl>
   </w:abstractNum>
@@ -7842,7 +8086,7 @@
         <w:ind w:left="720" w:hanging="360"/>
       </w:pPr>
       <w:rPr>
-        <w:rFonts w:ascii="Symbol" w:hAnsi="Symbol" w:hint="default"/>
+        <w:rFonts w:hint="default" w:ascii="Symbol" w:hAnsi="Symbol"/>
       </w:rPr>
     </w:lvl>
     <w:lvl w:ilvl="1" w:tplc="04090003" w:tentative="1">
@@ -7854,7 +8098,7 @@
         <w:ind w:left="1440" w:hanging="360"/>
       </w:pPr>
       <w:rPr>
-        <w:rFonts w:ascii="Courier New" w:hAnsi="Courier New" w:cs="Courier New" w:hint="default"/>
+        <w:rFonts w:hint="default" w:ascii="Courier New" w:hAnsi="Courier New" w:cs="Courier New"/>
       </w:rPr>
     </w:lvl>
     <w:lvl w:ilvl="2" w:tplc="04090005" w:tentative="1">
@@ -7866,7 +8110,7 @@
         <w:ind w:left="2160" w:hanging="360"/>
       </w:pPr>
       <w:rPr>
-        <w:rFonts w:ascii="Wingdings" w:hAnsi="Wingdings" w:hint="default"/>
+        <w:rFonts w:hint="default" w:ascii="Wingdings" w:hAnsi="Wingdings"/>
       </w:rPr>
     </w:lvl>
     <w:lvl w:ilvl="3" w:tplc="04090001" w:tentative="1">
@@ -7878,7 +8122,7 @@
         <w:ind w:left="2880" w:hanging="360"/>
       </w:pPr>
       <w:rPr>
-        <w:rFonts w:ascii="Symbol" w:hAnsi="Symbol" w:hint="default"/>
+        <w:rFonts w:hint="default" w:ascii="Symbol" w:hAnsi="Symbol"/>
       </w:rPr>
     </w:lvl>
     <w:lvl w:ilvl="4" w:tplc="04090003" w:tentative="1">
@@ -7890,7 +8134,7 @@
         <w:ind w:left="3600" w:hanging="360"/>
       </w:pPr>
       <w:rPr>
-        <w:rFonts w:ascii="Courier New" w:hAnsi="Courier New" w:cs="Courier New" w:hint="default"/>
+        <w:rFonts w:hint="default" w:ascii="Courier New" w:hAnsi="Courier New" w:cs="Courier New"/>
       </w:rPr>
     </w:lvl>
     <w:lvl w:ilvl="5" w:tplc="04090005" w:tentative="1">
@@ -7902,7 +8146,7 @@
         <w:ind w:left="4320" w:hanging="360"/>
       </w:pPr>
       <w:rPr>
-        <w:rFonts w:ascii="Wingdings" w:hAnsi="Wingdings" w:hint="default"/>
+        <w:rFonts w:hint="default" w:ascii="Wingdings" w:hAnsi="Wingdings"/>
       </w:rPr>
     </w:lvl>
     <w:lvl w:ilvl="6" w:tplc="04090001" w:tentative="1">
@@ -7914,7 +8158,7 @@
         <w:ind w:left="5040" w:hanging="360"/>
       </w:pPr>
       <w:rPr>
-        <w:rFonts w:ascii="Symbol" w:hAnsi="Symbol" w:hint="default"/>
+        <w:rFonts w:hint="default" w:ascii="Symbol" w:hAnsi="Symbol"/>
       </w:rPr>
     </w:lvl>
     <w:lvl w:ilvl="7" w:tplc="04090003" w:tentative="1">
@@ -7926,7 +8170,7 @@
         <w:ind w:left="5760" w:hanging="360"/>
       </w:pPr>
       <w:rPr>
-        <w:rFonts w:ascii="Courier New" w:hAnsi="Courier New" w:cs="Courier New" w:hint="default"/>
+        <w:rFonts w:hint="default" w:ascii="Courier New" w:hAnsi="Courier New" w:cs="Courier New"/>
       </w:rPr>
     </w:lvl>
     <w:lvl w:ilvl="8" w:tplc="04090005" w:tentative="1">
@@ -7938,7 +8182,7 @@
         <w:ind w:left="6480" w:hanging="360"/>
       </w:pPr>
       <w:rPr>
-        <w:rFonts w:ascii="Wingdings" w:hAnsi="Wingdings" w:hint="default"/>
+        <w:rFonts w:hint="default" w:ascii="Wingdings" w:hAnsi="Wingdings"/>
       </w:rPr>
     </w:lvl>
   </w:abstractNum>
@@ -7954,7 +8198,7 @@
         <w:ind w:left="720" w:hanging="360"/>
       </w:pPr>
       <w:rPr>
-        <w:rFonts w:ascii="Calibri" w:eastAsiaTheme="minorHAnsi" w:hAnsi="Calibri" w:cstheme="minorBidi" w:hint="default"/>
+        <w:rFonts w:hint="default" w:ascii="Calibri" w:hAnsi="Calibri" w:eastAsiaTheme="minorHAnsi" w:cstheme="minorBidi"/>
       </w:rPr>
     </w:lvl>
     <w:lvl w:ilvl="1" w:tplc="04090003" w:tentative="1">
@@ -7966,7 +8210,7 @@
         <w:ind w:left="1440" w:hanging="360"/>
       </w:pPr>
       <w:rPr>
-        <w:rFonts w:ascii="Courier New" w:hAnsi="Courier New" w:cs="Courier New" w:hint="default"/>
+        <w:rFonts w:hint="default" w:ascii="Courier New" w:hAnsi="Courier New" w:cs="Courier New"/>
       </w:rPr>
     </w:lvl>
     <w:lvl w:ilvl="2" w:tplc="04090005" w:tentative="1">
@@ -7978,7 +8222,7 @@
         <w:ind w:left="2160" w:hanging="360"/>
       </w:pPr>
       <w:rPr>
-        <w:rFonts w:ascii="Wingdings" w:hAnsi="Wingdings" w:hint="default"/>
+        <w:rFonts w:hint="default" w:ascii="Wingdings" w:hAnsi="Wingdings"/>
       </w:rPr>
     </w:lvl>
     <w:lvl w:ilvl="3" w:tplc="04090001" w:tentative="1">
@@ -7990,7 +8234,7 @@
         <w:ind w:left="2880" w:hanging="360"/>
       </w:pPr>
       <w:rPr>
-        <w:rFonts w:ascii="Symbol" w:hAnsi="Symbol" w:hint="default"/>
+        <w:rFonts w:hint="default" w:ascii="Symbol" w:hAnsi="Symbol"/>
       </w:rPr>
     </w:lvl>
     <w:lvl w:ilvl="4" w:tplc="04090003" w:tentative="1">
@@ -8002,7 +8246,7 @@
         <w:ind w:left="3600" w:hanging="360"/>
       </w:pPr>
       <w:rPr>
-        <w:rFonts w:ascii="Courier New" w:hAnsi="Courier New" w:cs="Courier New" w:hint="default"/>
+        <w:rFonts w:hint="default" w:ascii="Courier New" w:hAnsi="Courier New" w:cs="Courier New"/>
       </w:rPr>
     </w:lvl>
     <w:lvl w:ilvl="5" w:tplc="04090005" w:tentative="1">
@@ -8014,7 +8258,7 @@
         <w:ind w:left="4320" w:hanging="360"/>
       </w:pPr>
       <w:rPr>
-        <w:rFonts w:ascii="Wingdings" w:hAnsi="Wingdings" w:hint="default"/>
+        <w:rFonts w:hint="default" w:ascii="Wingdings" w:hAnsi="Wingdings"/>
       </w:rPr>
     </w:lvl>
     <w:lvl w:ilvl="6" w:tplc="04090001" w:tentative="1">
@@ -8026,7 +8270,7 @@
         <w:ind w:left="5040" w:hanging="360"/>
       </w:pPr>
       <w:rPr>
-        <w:rFonts w:ascii="Symbol" w:hAnsi="Symbol" w:hint="default"/>
+        <w:rFonts w:hint="default" w:ascii="Symbol" w:hAnsi="Symbol"/>
       </w:rPr>
     </w:lvl>
     <w:lvl w:ilvl="7" w:tplc="04090003" w:tentative="1">
@@ -8038,7 +8282,7 @@
         <w:ind w:left="5760" w:hanging="360"/>
       </w:pPr>
       <w:rPr>
-        <w:rFonts w:ascii="Courier New" w:hAnsi="Courier New" w:cs="Courier New" w:hint="default"/>
+        <w:rFonts w:hint="default" w:ascii="Courier New" w:hAnsi="Courier New" w:cs="Courier New"/>
       </w:rPr>
     </w:lvl>
     <w:lvl w:ilvl="8" w:tplc="04090005" w:tentative="1">
@@ -8050,7 +8294,7 @@
         <w:ind w:left="6480" w:hanging="360"/>
       </w:pPr>
       <w:rPr>
-        <w:rFonts w:ascii="Wingdings" w:hAnsi="Wingdings" w:hint="default"/>
+        <w:rFonts w:hint="default" w:ascii="Wingdings" w:hAnsi="Wingdings"/>
       </w:rPr>
     </w:lvl>
   </w:abstractNum>
@@ -8067,7 +8311,7 @@
         <w:ind w:left="720" w:hanging="360"/>
       </w:pPr>
       <w:rPr>
-        <w:rFonts w:ascii="Symbol" w:hAnsi="Symbol" w:hint="default"/>
+        <w:rFonts w:hint="default" w:ascii="Symbol" w:hAnsi="Symbol"/>
       </w:rPr>
     </w:lvl>
     <w:lvl w:ilvl="1" w:tplc="04090003" w:tentative="1">
@@ -8079,7 +8323,7 @@
         <w:ind w:left="1440" w:hanging="360"/>
       </w:pPr>
       <w:rPr>
-        <w:rFonts w:ascii="Courier New" w:hAnsi="Courier New" w:cs="Courier New" w:hint="default"/>
+        <w:rFonts w:hint="default" w:ascii="Courier New" w:hAnsi="Courier New" w:cs="Courier New"/>
       </w:rPr>
     </w:lvl>
     <w:lvl w:ilvl="2" w:tplc="04090005" w:tentative="1">
@@ -8091,7 +8335,7 @@
         <w:ind w:left="2160" w:hanging="360"/>
       </w:pPr>
       <w:rPr>
-        <w:rFonts w:ascii="Wingdings" w:hAnsi="Wingdings" w:hint="default"/>
+        <w:rFonts w:hint="default" w:ascii="Wingdings" w:hAnsi="Wingdings"/>
       </w:rPr>
     </w:lvl>
     <w:lvl w:ilvl="3" w:tplc="04090001" w:tentative="1">
@@ -8103,7 +8347,7 @@
         <w:ind w:left="2880" w:hanging="360"/>
       </w:pPr>
       <w:rPr>
-        <w:rFonts w:ascii="Symbol" w:hAnsi="Symbol" w:hint="default"/>
+        <w:rFonts w:hint="default" w:ascii="Symbol" w:hAnsi="Symbol"/>
       </w:rPr>
     </w:lvl>
     <w:lvl w:ilvl="4" w:tplc="04090003" w:tentative="1">
@@ -8115,7 +8359,7 @@
         <w:ind w:left="3600" w:hanging="360"/>
       </w:pPr>
       <w:rPr>
-        <w:rFonts w:ascii="Courier New" w:hAnsi="Courier New" w:cs="Courier New" w:hint="default"/>
+        <w:rFonts w:hint="default" w:ascii="Courier New" w:hAnsi="Courier New" w:cs="Courier New"/>
       </w:rPr>
     </w:lvl>
     <w:lvl w:ilvl="5" w:tplc="04090005" w:tentative="1">
@@ -8127,7 +8371,7 @@
         <w:ind w:left="4320" w:hanging="360"/>
       </w:pPr>
       <w:rPr>
-        <w:rFonts w:ascii="Wingdings" w:hAnsi="Wingdings" w:hint="default"/>
+        <w:rFonts w:hint="default" w:ascii="Wingdings" w:hAnsi="Wingdings"/>
       </w:rPr>
     </w:lvl>
     <w:lvl w:ilvl="6" w:tplc="04090001" w:tentative="1">
@@ -8139,7 +8383,7 @@
         <w:ind w:left="5040" w:hanging="360"/>
       </w:pPr>
       <w:rPr>
-        <w:rFonts w:ascii="Symbol" w:hAnsi="Symbol" w:hint="default"/>
+        <w:rFonts w:hint="default" w:ascii="Symbol" w:hAnsi="Symbol"/>
       </w:rPr>
     </w:lvl>
     <w:lvl w:ilvl="7" w:tplc="04090003" w:tentative="1">
@@ -8151,7 +8395,7 @@
         <w:ind w:left="5760" w:hanging="360"/>
       </w:pPr>
       <w:rPr>
-        <w:rFonts w:ascii="Courier New" w:hAnsi="Courier New" w:cs="Courier New" w:hint="default"/>
+        <w:rFonts w:hint="default" w:ascii="Courier New" w:hAnsi="Courier New" w:cs="Courier New"/>
       </w:rPr>
     </w:lvl>
     <w:lvl w:ilvl="8" w:tplc="04090005" w:tentative="1">
@@ -8163,7 +8407,7 @@
         <w:ind w:left="6480" w:hanging="360"/>
       </w:pPr>
       <w:rPr>
-        <w:rFonts w:ascii="Wingdings" w:hAnsi="Wingdings" w:hint="default"/>
+        <w:rFonts w:hint="default" w:ascii="Wingdings" w:hAnsi="Wingdings"/>
       </w:rPr>
     </w:lvl>
   </w:abstractNum>
@@ -8180,7 +8424,7 @@
         <w:ind w:left="420" w:hanging="360"/>
       </w:pPr>
       <w:rPr>
-        <w:rFonts w:ascii="Times New Roman" w:eastAsiaTheme="minorHAnsi" w:hAnsi="Times New Roman" w:cs="Times New Roman" w:hint="default"/>
+        <w:rFonts w:hint="default" w:ascii="Times New Roman" w:hAnsi="Times New Roman" w:cs="Times New Roman" w:eastAsiaTheme="minorHAnsi"/>
       </w:rPr>
     </w:lvl>
     <w:lvl w:ilvl="1" w:tplc="04090003" w:tentative="1">
@@ -8192,7 +8436,7 @@
         <w:ind w:left="1440" w:hanging="360"/>
       </w:pPr>
       <w:rPr>
-        <w:rFonts w:ascii="Courier New" w:hAnsi="Courier New" w:cs="Courier New" w:hint="default"/>
+        <w:rFonts w:hint="default" w:ascii="Courier New" w:hAnsi="Courier New" w:cs="Courier New"/>
       </w:rPr>
     </w:lvl>
     <w:lvl w:ilvl="2" w:tplc="04090005" w:tentative="1">
@@ -8204,7 +8448,7 @@
         <w:ind w:left="2160" w:hanging="360"/>
       </w:pPr>
       <w:rPr>
-        <w:rFonts w:ascii="Wingdings" w:hAnsi="Wingdings" w:hint="default"/>
+        <w:rFonts w:hint="default" w:ascii="Wingdings" w:hAnsi="Wingdings"/>
       </w:rPr>
     </w:lvl>
     <w:lvl w:ilvl="3" w:tplc="04090001" w:tentative="1">
@@ -8216,7 +8460,7 @@
         <w:ind w:left="2880" w:hanging="360"/>
       </w:pPr>
       <w:rPr>
-        <w:rFonts w:ascii="Symbol" w:hAnsi="Symbol" w:hint="default"/>
+        <w:rFonts w:hint="default" w:ascii="Symbol" w:hAnsi="Symbol"/>
       </w:rPr>
     </w:lvl>
     <w:lvl w:ilvl="4" w:tplc="04090003" w:tentative="1">
@@ -8228,7 +8472,7 @@
         <w:ind w:left="3600" w:hanging="360"/>
       </w:pPr>
       <w:rPr>
-        <w:rFonts w:ascii="Courier New" w:hAnsi="Courier New" w:cs="Courier New" w:hint="default"/>
+        <w:rFonts w:hint="default" w:ascii="Courier New" w:hAnsi="Courier New" w:cs="Courier New"/>
       </w:rPr>
     </w:lvl>
     <w:lvl w:ilvl="5" w:tplc="04090005" w:tentative="1">
@@ -8240,7 +8484,7 @@
         <w:ind w:left="4320" w:hanging="360"/>
       </w:pPr>
       <w:rPr>
-        <w:rFonts w:ascii="Wingdings" w:hAnsi="Wingdings" w:hint="default"/>
+        <w:rFonts w:hint="default" w:ascii="Wingdings" w:hAnsi="Wingdings"/>
       </w:rPr>
     </w:lvl>
     <w:lvl w:ilvl="6" w:tplc="04090001" w:tentative="1">
@@ -8252,7 +8496,7 @@
         <w:ind w:left="5040" w:hanging="360"/>
       </w:pPr>
       <w:rPr>
-        <w:rFonts w:ascii="Symbol" w:hAnsi="Symbol" w:hint="default"/>
+        <w:rFonts w:hint="default" w:ascii="Symbol" w:hAnsi="Symbol"/>
       </w:rPr>
     </w:lvl>
     <w:lvl w:ilvl="7" w:tplc="04090003" w:tentative="1">
@@ -8264,7 +8508,7 @@
         <w:ind w:left="5760" w:hanging="360"/>
       </w:pPr>
       <w:rPr>
-        <w:rFonts w:ascii="Courier New" w:hAnsi="Courier New" w:cs="Courier New" w:hint="default"/>
+        <w:rFonts w:hint="default" w:ascii="Courier New" w:hAnsi="Courier New" w:cs="Courier New"/>
       </w:rPr>
     </w:lvl>
     <w:lvl w:ilvl="8" w:tplc="04090005" w:tentative="1">
@@ -8276,7 +8520,7 @@
         <w:ind w:left="6480" w:hanging="360"/>
       </w:pPr>
       <w:rPr>
-        <w:rFonts w:ascii="Wingdings" w:hAnsi="Wingdings" w:hint="default"/>
+        <w:rFonts w:hint="default" w:ascii="Wingdings" w:hAnsi="Wingdings"/>
       </w:rPr>
     </w:lvl>
   </w:abstractNum>
@@ -8293,7 +8537,7 @@
         <w:ind w:left="720" w:hanging="360"/>
       </w:pPr>
       <w:rPr>
-        <w:rFonts w:eastAsia="Calibri" w:hint="default"/>
+        <w:rFonts w:hint="default" w:eastAsia="Calibri"/>
       </w:rPr>
     </w:lvl>
     <w:lvl w:ilvl="1" w:tplc="08090019" w:tentative="1">
@@ -8382,7 +8626,7 @@
         <w:ind w:left="720" w:hanging="360"/>
       </w:pPr>
       <w:rPr>
-        <w:rFonts w:ascii="Symbol" w:hAnsi="Symbol" w:hint="default"/>
+        <w:rFonts w:hint="default" w:ascii="Symbol" w:hAnsi="Symbol"/>
       </w:rPr>
     </w:lvl>
     <w:lvl w:ilvl="1" w:tplc="04090003" w:tentative="1">
@@ -8394,7 +8638,7 @@
         <w:ind w:left="1440" w:hanging="360"/>
       </w:pPr>
       <w:rPr>
-        <w:rFonts w:ascii="Courier New" w:hAnsi="Courier New" w:cs="Courier New" w:hint="default"/>
+        <w:rFonts w:hint="default" w:ascii="Courier New" w:hAnsi="Courier New" w:cs="Courier New"/>
       </w:rPr>
     </w:lvl>
     <w:lvl w:ilvl="2" w:tplc="04090005" w:tentative="1">
@@ -8406,7 +8650,7 @@
         <w:ind w:left="2160" w:hanging="360"/>
       </w:pPr>
       <w:rPr>
-        <w:rFonts w:ascii="Wingdings" w:hAnsi="Wingdings" w:hint="default"/>
+        <w:rFonts w:hint="default" w:ascii="Wingdings" w:hAnsi="Wingdings"/>
       </w:rPr>
     </w:lvl>
     <w:lvl w:ilvl="3" w:tplc="04090001" w:tentative="1">
@@ -8418,7 +8662,7 @@
         <w:ind w:left="2880" w:hanging="360"/>
       </w:pPr>
       <w:rPr>
-        <w:rFonts w:ascii="Symbol" w:hAnsi="Symbol" w:hint="default"/>
+        <w:rFonts w:hint="default" w:ascii="Symbol" w:hAnsi="Symbol"/>
       </w:rPr>
     </w:lvl>
     <w:lvl w:ilvl="4" w:tplc="04090003" w:tentative="1">
@@ -8430,7 +8674,7 @@
         <w:ind w:left="3600" w:hanging="360"/>
       </w:pPr>
       <w:rPr>
-        <w:rFonts w:ascii="Courier New" w:hAnsi="Courier New" w:cs="Courier New" w:hint="default"/>
+        <w:rFonts w:hint="default" w:ascii="Courier New" w:hAnsi="Courier New" w:cs="Courier New"/>
       </w:rPr>
     </w:lvl>
     <w:lvl w:ilvl="5" w:tplc="04090005" w:tentative="1">
@@ -8442,7 +8686,7 @@
         <w:ind w:left="4320" w:hanging="360"/>
       </w:pPr>
       <w:rPr>
-        <w:rFonts w:ascii="Wingdings" w:hAnsi="Wingdings" w:hint="default"/>
+        <w:rFonts w:hint="default" w:ascii="Wingdings" w:hAnsi="Wingdings"/>
       </w:rPr>
     </w:lvl>
     <w:lvl w:ilvl="6" w:tplc="04090001" w:tentative="1">
@@ -8454,7 +8698,7 @@
         <w:ind w:left="5040" w:hanging="360"/>
       </w:pPr>
       <w:rPr>
-        <w:rFonts w:ascii="Symbol" w:hAnsi="Symbol" w:hint="default"/>
+        <w:rFonts w:hint="default" w:ascii="Symbol" w:hAnsi="Symbol"/>
       </w:rPr>
     </w:lvl>
     <w:lvl w:ilvl="7" w:tplc="04090003" w:tentative="1">
@@ -8466,7 +8710,7 @@
         <w:ind w:left="5760" w:hanging="360"/>
       </w:pPr>
       <w:rPr>
-        <w:rFonts w:ascii="Courier New" w:hAnsi="Courier New" w:cs="Courier New" w:hint="default"/>
+        <w:rFonts w:hint="default" w:ascii="Courier New" w:hAnsi="Courier New" w:cs="Courier New"/>
       </w:rPr>
     </w:lvl>
     <w:lvl w:ilvl="8" w:tplc="04090005" w:tentative="1">
@@ -8478,7 +8722,7 @@
         <w:ind w:left="6480" w:hanging="360"/>
       </w:pPr>
       <w:rPr>
-        <w:rFonts w:ascii="Wingdings" w:hAnsi="Wingdings" w:hint="default"/>
+        <w:rFonts w:hint="default" w:ascii="Wingdings" w:hAnsi="Wingdings"/>
       </w:rPr>
     </w:lvl>
   </w:abstractNum>
@@ -8495,7 +8739,7 @@
         <w:ind w:left="1080" w:hanging="360"/>
       </w:pPr>
       <w:rPr>
-        <w:rFonts w:ascii="Symbol" w:hAnsi="Symbol" w:hint="default"/>
+        <w:rFonts w:hint="default" w:ascii="Symbol" w:hAnsi="Symbol"/>
       </w:rPr>
     </w:lvl>
     <w:lvl w:ilvl="1" w:tplc="04090003" w:tentative="1">
@@ -8507,7 +8751,7 @@
         <w:ind w:left="1800" w:hanging="360"/>
       </w:pPr>
       <w:rPr>
-        <w:rFonts w:ascii="Courier New" w:hAnsi="Courier New" w:cs="Courier New" w:hint="default"/>
+        <w:rFonts w:hint="default" w:ascii="Courier New" w:hAnsi="Courier New" w:cs="Courier New"/>
       </w:rPr>
     </w:lvl>
     <w:lvl w:ilvl="2" w:tplc="04090005" w:tentative="1">
@@ -8519,7 +8763,7 @@
         <w:ind w:left="2520" w:hanging="360"/>
       </w:pPr>
       <w:rPr>
-        <w:rFonts w:ascii="Wingdings" w:hAnsi="Wingdings" w:hint="default"/>
+        <w:rFonts w:hint="default" w:ascii="Wingdings" w:hAnsi="Wingdings"/>
       </w:rPr>
     </w:lvl>
     <w:lvl w:ilvl="3" w:tplc="04090001" w:tentative="1">
@@ -8531,7 +8775,7 @@
         <w:ind w:left="3240" w:hanging="360"/>
       </w:pPr>
       <w:rPr>
-        <w:rFonts w:ascii="Symbol" w:hAnsi="Symbol" w:hint="default"/>
+        <w:rFonts w:hint="default" w:ascii="Symbol" w:hAnsi="Symbol"/>
       </w:rPr>
     </w:lvl>
     <w:lvl w:ilvl="4" w:tplc="04090003" w:tentative="1">
@@ -8543,7 +8787,7 @@
         <w:ind w:left="3960" w:hanging="360"/>
       </w:pPr>
       <w:rPr>
-        <w:rFonts w:ascii="Courier New" w:hAnsi="Courier New" w:cs="Courier New" w:hint="default"/>
+        <w:rFonts w:hint="default" w:ascii="Courier New" w:hAnsi="Courier New" w:cs="Courier New"/>
       </w:rPr>
     </w:lvl>
     <w:lvl w:ilvl="5" w:tplc="04090005" w:tentative="1">
@@ -8555,7 +8799,7 @@
         <w:ind w:left="4680" w:hanging="360"/>
       </w:pPr>
       <w:rPr>
-        <w:rFonts w:ascii="Wingdings" w:hAnsi="Wingdings" w:hint="default"/>
+        <w:rFonts w:hint="default" w:ascii="Wingdings" w:hAnsi="Wingdings"/>
       </w:rPr>
     </w:lvl>
     <w:lvl w:ilvl="6" w:tplc="04090001" w:tentative="1">
@@ -8567,7 +8811,7 @@
         <w:ind w:left="5400" w:hanging="360"/>
       </w:pPr>
       <w:rPr>
-        <w:rFonts w:ascii="Symbol" w:hAnsi="Symbol" w:hint="default"/>
+        <w:rFonts w:hint="default" w:ascii="Symbol" w:hAnsi="Symbol"/>
       </w:rPr>
     </w:lvl>
     <w:lvl w:ilvl="7" w:tplc="04090003" w:tentative="1">
@@ -8579,7 +8823,7 @@
         <w:ind w:left="6120" w:hanging="360"/>
       </w:pPr>
       <w:rPr>
-        <w:rFonts w:ascii="Courier New" w:hAnsi="Courier New" w:cs="Courier New" w:hint="default"/>
+        <w:rFonts w:hint="default" w:ascii="Courier New" w:hAnsi="Courier New" w:cs="Courier New"/>
       </w:rPr>
     </w:lvl>
     <w:lvl w:ilvl="8" w:tplc="04090005" w:tentative="1">
@@ -8591,7 +8835,7 @@
         <w:ind w:left="6840" w:hanging="360"/>
       </w:pPr>
       <w:rPr>
-        <w:rFonts w:ascii="Wingdings" w:hAnsi="Wingdings" w:hint="default"/>
+        <w:rFonts w:hint="default" w:ascii="Wingdings" w:hAnsi="Wingdings"/>
       </w:rPr>
     </w:lvl>
   </w:abstractNum>
@@ -8608,7 +8852,7 @@
         <w:ind w:left="1440" w:hanging="360"/>
       </w:pPr>
       <w:rPr>
-        <w:rFonts w:ascii="Symbol" w:hAnsi="Symbol" w:hint="default"/>
+        <w:rFonts w:hint="default" w:ascii="Symbol" w:hAnsi="Symbol"/>
       </w:rPr>
     </w:lvl>
     <w:lvl w:ilvl="1" w:tplc="04090003" w:tentative="1">
@@ -8620,7 +8864,7 @@
         <w:ind w:left="2160" w:hanging="360"/>
       </w:pPr>
       <w:rPr>
-        <w:rFonts w:ascii="Courier New" w:hAnsi="Courier New" w:cs="Courier New" w:hint="default"/>
+        <w:rFonts w:hint="default" w:ascii="Courier New" w:hAnsi="Courier New" w:cs="Courier New"/>
       </w:rPr>
     </w:lvl>
     <w:lvl w:ilvl="2" w:tplc="04090005" w:tentative="1">
@@ -8632,7 +8876,7 @@
         <w:ind w:left="2880" w:hanging="360"/>
       </w:pPr>
       <w:rPr>
-        <w:rFonts w:ascii="Wingdings" w:hAnsi="Wingdings" w:hint="default"/>
+        <w:rFonts w:hint="default" w:ascii="Wingdings" w:hAnsi="Wingdings"/>
       </w:rPr>
     </w:lvl>
     <w:lvl w:ilvl="3" w:tplc="04090001" w:tentative="1">
@@ -8644,7 +8888,7 @@
         <w:ind w:left="3600" w:hanging="360"/>
       </w:pPr>
       <w:rPr>
-        <w:rFonts w:ascii="Symbol" w:hAnsi="Symbol" w:hint="default"/>
+        <w:rFonts w:hint="default" w:ascii="Symbol" w:hAnsi="Symbol"/>
       </w:rPr>
     </w:lvl>
     <w:lvl w:ilvl="4" w:tplc="04090003" w:tentative="1">
@@ -8656,7 +8900,7 @@
         <w:ind w:left="4320" w:hanging="360"/>
       </w:pPr>
       <w:rPr>
-        <w:rFonts w:ascii="Courier New" w:hAnsi="Courier New" w:cs="Courier New" w:hint="default"/>
+        <w:rFonts w:hint="default" w:ascii="Courier New" w:hAnsi="Courier New" w:cs="Courier New"/>
       </w:rPr>
     </w:lvl>
     <w:lvl w:ilvl="5" w:tplc="04090005" w:tentative="1">
@@ -8668,7 +8912,7 @@
         <w:ind w:left="5040" w:hanging="360"/>
       </w:pPr>
       <w:rPr>
-        <w:rFonts w:ascii="Wingdings" w:hAnsi="Wingdings" w:hint="default"/>
+        <w:rFonts w:hint="default" w:ascii="Wingdings" w:hAnsi="Wingdings"/>
       </w:rPr>
     </w:lvl>
     <w:lvl w:ilvl="6" w:tplc="04090001" w:tentative="1">
@@ -8680,7 +8924,7 @@
         <w:ind w:left="5760" w:hanging="360"/>
       </w:pPr>
       <w:rPr>
-        <w:rFonts w:ascii="Symbol" w:hAnsi="Symbol" w:hint="default"/>
+        <w:rFonts w:hint="default" w:ascii="Symbol" w:hAnsi="Symbol"/>
       </w:rPr>
     </w:lvl>
     <w:lvl w:ilvl="7" w:tplc="04090003" w:tentative="1">
@@ -8692,7 +8936,7 @@
         <w:ind w:left="6480" w:hanging="360"/>
       </w:pPr>
       <w:rPr>
-        <w:rFonts w:ascii="Courier New" w:hAnsi="Courier New" w:cs="Courier New" w:hint="default"/>
+        <w:rFonts w:hint="default" w:ascii="Courier New" w:hAnsi="Courier New" w:cs="Courier New"/>
       </w:rPr>
     </w:lvl>
     <w:lvl w:ilvl="8" w:tplc="04090005" w:tentative="1">
@@ -8704,7 +8948,7 @@
         <w:ind w:left="7200" w:hanging="360"/>
       </w:pPr>
       <w:rPr>
-        <w:rFonts w:ascii="Wingdings" w:hAnsi="Wingdings" w:hint="default"/>
+        <w:rFonts w:hint="default" w:ascii="Wingdings" w:hAnsi="Wingdings"/>
       </w:rPr>
     </w:lvl>
   </w:abstractNum>
@@ -8721,7 +8965,7 @@
         <w:ind w:left="720" w:hanging="360"/>
       </w:pPr>
       <w:rPr>
-        <w:rFonts w:ascii="Calibri" w:eastAsia="Calibri" w:hAnsi="Calibri" w:cs="Calibri" w:hint="default"/>
+        <w:rFonts w:hint="default" w:ascii="Calibri" w:hAnsi="Calibri" w:eastAsia="Calibri" w:cs="Calibri"/>
       </w:rPr>
     </w:lvl>
     <w:lvl w:ilvl="1" w:tplc="04090019" w:tentative="1">
@@ -8810,7 +9054,7 @@
         <w:ind w:left="720" w:hanging="360"/>
       </w:pPr>
       <w:rPr>
-        <w:rFonts w:ascii="Symbol" w:hAnsi="Symbol" w:hint="default"/>
+        <w:rFonts w:hint="default" w:ascii="Symbol" w:hAnsi="Symbol"/>
       </w:rPr>
     </w:lvl>
     <w:lvl w:ilvl="1" w:tplc="04090003" w:tentative="1">
@@ -8822,7 +9066,7 @@
         <w:ind w:left="1440" w:hanging="360"/>
       </w:pPr>
       <w:rPr>
-        <w:rFonts w:ascii="Courier New" w:hAnsi="Courier New" w:cs="Courier New" w:hint="default"/>
+        <w:rFonts w:hint="default" w:ascii="Courier New" w:hAnsi="Courier New" w:cs="Courier New"/>
       </w:rPr>
     </w:lvl>
     <w:lvl w:ilvl="2" w:tplc="04090005" w:tentative="1">
@@ -8834,7 +9078,7 @@
         <w:ind w:left="2160" w:hanging="360"/>
       </w:pPr>
       <w:rPr>
-        <w:rFonts w:ascii="Wingdings" w:hAnsi="Wingdings" w:hint="default"/>
+        <w:rFonts w:hint="default" w:ascii="Wingdings" w:hAnsi="Wingdings"/>
       </w:rPr>
     </w:lvl>
     <w:lvl w:ilvl="3" w:tplc="04090001" w:tentative="1">
@@ -8846,7 +9090,7 @@
         <w:ind w:left="2880" w:hanging="360"/>
       </w:pPr>
       <w:rPr>
-        <w:rFonts w:ascii="Symbol" w:hAnsi="Symbol" w:hint="default"/>
+        <w:rFonts w:hint="default" w:ascii="Symbol" w:hAnsi="Symbol"/>
       </w:rPr>
     </w:lvl>
     <w:lvl w:ilvl="4" w:tplc="04090003" w:tentative="1">
@@ -8858,7 +9102,7 @@
         <w:ind w:left="3600" w:hanging="360"/>
       </w:pPr>
       <w:rPr>
-        <w:rFonts w:ascii="Courier New" w:hAnsi="Courier New" w:cs="Courier New" w:hint="default"/>
+        <w:rFonts w:hint="default" w:ascii="Courier New" w:hAnsi="Courier New" w:cs="Courier New"/>
       </w:rPr>
     </w:lvl>
     <w:lvl w:ilvl="5" w:tplc="04090005" w:tentative="1">
@@ -8870,7 +9114,7 @@
         <w:ind w:left="4320" w:hanging="360"/>
       </w:pPr>
       <w:rPr>
-        <w:rFonts w:ascii="Wingdings" w:hAnsi="Wingdings" w:hint="default"/>
+        <w:rFonts w:hint="default" w:ascii="Wingdings" w:hAnsi="Wingdings"/>
       </w:rPr>
     </w:lvl>
     <w:lvl w:ilvl="6" w:tplc="04090001" w:tentative="1">
@@ -8882,7 +9126,7 @@
         <w:ind w:left="5040" w:hanging="360"/>
       </w:pPr>
       <w:rPr>
-        <w:rFonts w:ascii="Symbol" w:hAnsi="Symbol" w:hint="default"/>
+        <w:rFonts w:hint="default" w:ascii="Symbol" w:hAnsi="Symbol"/>
       </w:rPr>
     </w:lvl>
     <w:lvl w:ilvl="7" w:tplc="04090003" w:tentative="1">
@@ -8894,7 +9138,7 @@
         <w:ind w:left="5760" w:hanging="360"/>
       </w:pPr>
       <w:rPr>
-        <w:rFonts w:ascii="Courier New" w:hAnsi="Courier New" w:cs="Courier New" w:hint="default"/>
+        <w:rFonts w:hint="default" w:ascii="Courier New" w:hAnsi="Courier New" w:cs="Courier New"/>
       </w:rPr>
     </w:lvl>
     <w:lvl w:ilvl="8" w:tplc="04090005" w:tentative="1">
@@ -8906,7 +9150,7 @@
         <w:ind w:left="6480" w:hanging="360"/>
       </w:pPr>
       <w:rPr>
-        <w:rFonts w:ascii="Wingdings" w:hAnsi="Wingdings" w:hint="default"/>
+        <w:rFonts w:hint="default" w:ascii="Wingdings" w:hAnsi="Wingdings"/>
       </w:rPr>
     </w:lvl>
   </w:abstractNum>
@@ -8923,7 +9167,7 @@
         <w:ind w:left="720" w:hanging="360"/>
       </w:pPr>
       <w:rPr>
-        <w:rFonts w:ascii="Symbol" w:hAnsi="Symbol" w:hint="default"/>
+        <w:rFonts w:hint="default" w:ascii="Symbol" w:hAnsi="Symbol"/>
       </w:rPr>
     </w:lvl>
     <w:lvl w:ilvl="1" w:tplc="04090003" w:tentative="1">
@@ -8935,7 +9179,7 @@
         <w:ind w:left="1440" w:hanging="360"/>
       </w:pPr>
       <w:rPr>
-        <w:rFonts w:ascii="Courier New" w:hAnsi="Courier New" w:cs="Courier New" w:hint="default"/>
+        <w:rFonts w:hint="default" w:ascii="Courier New" w:hAnsi="Courier New" w:cs="Courier New"/>
       </w:rPr>
     </w:lvl>
     <w:lvl w:ilvl="2" w:tplc="04090005" w:tentative="1">
@@ -8947,7 +9191,7 @@
         <w:ind w:left="2160" w:hanging="360"/>
       </w:pPr>
       <w:rPr>
-        <w:rFonts w:ascii="Wingdings" w:hAnsi="Wingdings" w:hint="default"/>
+        <w:rFonts w:hint="default" w:ascii="Wingdings" w:hAnsi="Wingdings"/>
       </w:rPr>
     </w:lvl>
     <w:lvl w:ilvl="3" w:tplc="04090001" w:tentative="1">
@@ -8959,7 +9203,7 @@
         <w:ind w:left="2880" w:hanging="360"/>
       </w:pPr>
       <w:rPr>
-        <w:rFonts w:ascii="Symbol" w:hAnsi="Symbol" w:hint="default"/>
+        <w:rFonts w:hint="default" w:ascii="Symbol" w:hAnsi="Symbol"/>
       </w:rPr>
     </w:lvl>
     <w:lvl w:ilvl="4" w:tplc="04090003" w:tentative="1">
@@ -8971,7 +9215,7 @@
         <w:ind w:left="3600" w:hanging="360"/>
       </w:pPr>
       <w:rPr>
-        <w:rFonts w:ascii="Courier New" w:hAnsi="Courier New" w:cs="Courier New" w:hint="default"/>
+        <w:rFonts w:hint="default" w:ascii="Courier New" w:hAnsi="Courier New" w:cs="Courier New"/>
       </w:rPr>
     </w:lvl>
     <w:lvl w:ilvl="5" w:tplc="04090005" w:tentative="1">
@@ -8983,7 +9227,7 @@
         <w:ind w:left="4320" w:hanging="360"/>
       </w:pPr>
       <w:rPr>
-        <w:rFonts w:ascii="Wingdings" w:hAnsi="Wingdings" w:hint="default"/>
+        <w:rFonts w:hint="default" w:ascii="Wingdings" w:hAnsi="Wingdings"/>
       </w:rPr>
     </w:lvl>
     <w:lvl w:ilvl="6" w:tplc="04090001" w:tentative="1">
@@ -8995,7 +9239,7 @@
         <w:ind w:left="5040" w:hanging="360"/>
       </w:pPr>
       <w:rPr>
-        <w:rFonts w:ascii="Symbol" w:hAnsi="Symbol" w:hint="default"/>
+        <w:rFonts w:hint="default" w:ascii="Symbol" w:hAnsi="Symbol"/>
       </w:rPr>
     </w:lvl>
     <w:lvl w:ilvl="7" w:tplc="04090003" w:tentative="1">
@@ -9007,7 +9251,7 @@
         <w:ind w:left="5760" w:hanging="360"/>
       </w:pPr>
       <w:rPr>
-        <w:rFonts w:ascii="Courier New" w:hAnsi="Courier New" w:cs="Courier New" w:hint="default"/>
+        <w:rFonts w:hint="default" w:ascii="Courier New" w:hAnsi="Courier New" w:cs="Courier New"/>
       </w:rPr>
     </w:lvl>
     <w:lvl w:ilvl="8" w:tplc="04090005" w:tentative="1">
@@ -9019,7 +9263,7 @@
         <w:ind w:left="6480" w:hanging="360"/>
       </w:pPr>
       <w:rPr>
-        <w:rFonts w:ascii="Wingdings" w:hAnsi="Wingdings" w:hint="default"/>
+        <w:rFonts w:hint="default" w:ascii="Wingdings" w:hAnsi="Wingdings"/>
       </w:rPr>
     </w:lvl>
   </w:abstractNum>
@@ -9036,7 +9280,7 @@
         <w:ind w:left="720" w:hanging="360"/>
       </w:pPr>
       <w:rPr>
-        <w:rFonts w:ascii="Symbol" w:hAnsi="Symbol" w:hint="default"/>
+        <w:rFonts w:hint="default" w:ascii="Symbol" w:hAnsi="Symbol"/>
       </w:rPr>
     </w:lvl>
     <w:lvl w:ilvl="1" w:tplc="04090003" w:tentative="1">
@@ -9048,7 +9292,7 @@
         <w:ind w:left="1440" w:hanging="360"/>
       </w:pPr>
       <w:rPr>
-        <w:rFonts w:ascii="Courier New" w:hAnsi="Courier New" w:cs="Courier New" w:hint="default"/>
+        <w:rFonts w:hint="default" w:ascii="Courier New" w:hAnsi="Courier New" w:cs="Courier New"/>
       </w:rPr>
     </w:lvl>
     <w:lvl w:ilvl="2" w:tplc="04090005" w:tentative="1">
@@ -9060,7 +9304,7 @@
         <w:ind w:left="2160" w:hanging="360"/>
       </w:pPr>
       <w:rPr>
-        <w:rFonts w:ascii="Wingdings" w:hAnsi="Wingdings" w:hint="default"/>
+        <w:rFonts w:hint="default" w:ascii="Wingdings" w:hAnsi="Wingdings"/>
       </w:rPr>
     </w:lvl>
     <w:lvl w:ilvl="3" w:tplc="04090001" w:tentative="1">
@@ -9072,7 +9316,7 @@
         <w:ind w:left="2880" w:hanging="360"/>
       </w:pPr>
       <w:rPr>
-        <w:rFonts w:ascii="Symbol" w:hAnsi="Symbol" w:hint="default"/>
+        <w:rFonts w:hint="default" w:ascii="Symbol" w:hAnsi="Symbol"/>
       </w:rPr>
     </w:lvl>
     <w:lvl w:ilvl="4" w:tplc="04090003" w:tentative="1">
@@ -9084,7 +9328,7 @@
         <w:ind w:left="3600" w:hanging="360"/>
       </w:pPr>
       <w:rPr>
-        <w:rFonts w:ascii="Courier New" w:hAnsi="Courier New" w:cs="Courier New" w:hint="default"/>
+        <w:rFonts w:hint="default" w:ascii="Courier New" w:hAnsi="Courier New" w:cs="Courier New"/>
       </w:rPr>
     </w:lvl>
     <w:lvl w:ilvl="5" w:tplc="04090005" w:tentative="1">
@@ -9096,7 +9340,7 @@
         <w:ind w:left="4320" w:hanging="360"/>
       </w:pPr>
       <w:rPr>
-        <w:rFonts w:ascii="Wingdings" w:hAnsi="Wingdings" w:hint="default"/>
+        <w:rFonts w:hint="default" w:ascii="Wingdings" w:hAnsi="Wingdings"/>
       </w:rPr>
     </w:lvl>
     <w:lvl w:ilvl="6" w:tplc="04090001" w:tentative="1">
@@ -9108,7 +9352,7 @@
         <w:ind w:left="5040" w:hanging="360"/>
       </w:pPr>
       <w:rPr>
-        <w:rFonts w:ascii="Symbol" w:hAnsi="Symbol" w:hint="default"/>
+        <w:rFonts w:hint="default" w:ascii="Symbol" w:hAnsi="Symbol"/>
       </w:rPr>
     </w:lvl>
     <w:lvl w:ilvl="7" w:tplc="04090003" w:tentative="1">
@@ -9120,7 +9364,7 @@
         <w:ind w:left="5760" w:hanging="360"/>
       </w:pPr>
       <w:rPr>
-        <w:rFonts w:ascii="Courier New" w:hAnsi="Courier New" w:cs="Courier New" w:hint="default"/>
+        <w:rFonts w:hint="default" w:ascii="Courier New" w:hAnsi="Courier New" w:cs="Courier New"/>
       </w:rPr>
     </w:lvl>
     <w:lvl w:ilvl="8" w:tplc="04090005" w:tentative="1">
@@ -9132,7 +9376,7 @@
         <w:ind w:left="6480" w:hanging="360"/>
       </w:pPr>
       <w:rPr>
-        <w:rFonts w:ascii="Wingdings" w:hAnsi="Wingdings" w:hint="default"/>
+        <w:rFonts w:hint="default" w:ascii="Wingdings" w:hAnsi="Wingdings"/>
       </w:rPr>
     </w:lvl>
   </w:abstractNum>
@@ -9391,7 +9635,7 @@
         <w:ind w:left="720" w:hanging="360"/>
       </w:pPr>
       <w:rPr>
-        <w:rFonts w:ascii="Symbol" w:hAnsi="Symbol" w:hint="default"/>
+        <w:rFonts w:hint="default" w:ascii="Symbol" w:hAnsi="Symbol"/>
       </w:rPr>
     </w:lvl>
     <w:lvl w:ilvl="1" w:tplc="04090003" w:tentative="1">
@@ -9403,7 +9647,7 @@
         <w:ind w:left="1440" w:hanging="360"/>
       </w:pPr>
       <w:rPr>
-        <w:rFonts w:ascii="Courier New" w:hAnsi="Courier New" w:cs="Courier New" w:hint="default"/>
+        <w:rFonts w:hint="default" w:ascii="Courier New" w:hAnsi="Courier New" w:cs="Courier New"/>
       </w:rPr>
     </w:lvl>
     <w:lvl w:ilvl="2" w:tplc="04090005" w:tentative="1">
@@ -9415,7 +9659,7 @@
         <w:ind w:left="2160" w:hanging="360"/>
       </w:pPr>
       <w:rPr>
-        <w:rFonts w:ascii="Wingdings" w:hAnsi="Wingdings" w:hint="default"/>
+        <w:rFonts w:hint="default" w:ascii="Wingdings" w:hAnsi="Wingdings"/>
       </w:rPr>
     </w:lvl>
     <w:lvl w:ilvl="3" w:tplc="04090001" w:tentative="1">
@@ -9427,7 +9671,7 @@
         <w:ind w:left="2880" w:hanging="360"/>
       </w:pPr>
       <w:rPr>
-        <w:rFonts w:ascii="Symbol" w:hAnsi="Symbol" w:hint="default"/>
+        <w:rFonts w:hint="default" w:ascii="Symbol" w:hAnsi="Symbol"/>
       </w:rPr>
     </w:lvl>
     <w:lvl w:ilvl="4" w:tplc="04090003" w:tentative="1">
@@ -9439,7 +9683,7 @@
         <w:ind w:left="3600" w:hanging="360"/>
       </w:pPr>
       <w:rPr>
-        <w:rFonts w:ascii="Courier New" w:hAnsi="Courier New" w:cs="Courier New" w:hint="default"/>
+        <w:rFonts w:hint="default" w:ascii="Courier New" w:hAnsi="Courier New" w:cs="Courier New"/>
       </w:rPr>
     </w:lvl>
     <w:lvl w:ilvl="5" w:tplc="04090005" w:tentative="1">
@@ -9451,7 +9695,7 @@
         <w:ind w:left="4320" w:hanging="360"/>
       </w:pPr>
       <w:rPr>
-        <w:rFonts w:ascii="Wingdings" w:hAnsi="Wingdings" w:hint="default"/>
+        <w:rFonts w:hint="default" w:ascii="Wingdings" w:hAnsi="Wingdings"/>
       </w:rPr>
     </w:lvl>
     <w:lvl w:ilvl="6" w:tplc="04090001" w:tentative="1">
@@ -9463,7 +9707,7 @@
         <w:ind w:left="5040" w:hanging="360"/>
       </w:pPr>
       <w:rPr>
-        <w:rFonts w:ascii="Symbol" w:hAnsi="Symbol" w:hint="default"/>
+        <w:rFonts w:hint="default" w:ascii="Symbol" w:hAnsi="Symbol"/>
       </w:rPr>
     </w:lvl>
     <w:lvl w:ilvl="7" w:tplc="04090003" w:tentative="1">
@@ -9475,7 +9719,7 @@
         <w:ind w:left="5760" w:hanging="360"/>
       </w:pPr>
       <w:rPr>
-        <w:rFonts w:ascii="Courier New" w:hAnsi="Courier New" w:cs="Courier New" w:hint="default"/>
+        <w:rFonts w:hint="default" w:ascii="Courier New" w:hAnsi="Courier New" w:cs="Courier New"/>
       </w:rPr>
     </w:lvl>
     <w:lvl w:ilvl="8" w:tplc="04090005" w:tentative="1">
@@ -9487,7 +9731,7 @@
         <w:ind w:left="6480" w:hanging="360"/>
       </w:pPr>
       <w:rPr>
-        <w:rFonts w:ascii="Wingdings" w:hAnsi="Wingdings" w:hint="default"/>
+        <w:rFonts w:hint="default" w:ascii="Wingdings" w:hAnsi="Wingdings"/>
       </w:rPr>
     </w:lvl>
   </w:abstractNum>
@@ -9504,7 +9748,7 @@
         <w:ind w:left="720" w:hanging="360"/>
       </w:pPr>
       <w:rPr>
-        <w:rFonts w:ascii="Symbol" w:hAnsi="Symbol" w:hint="default"/>
+        <w:rFonts w:hint="default" w:ascii="Symbol" w:hAnsi="Symbol"/>
       </w:rPr>
     </w:lvl>
     <w:lvl w:ilvl="1" w:tplc="04090003" w:tentative="1">
@@ -9516,7 +9760,7 @@
         <w:ind w:left="1440" w:hanging="360"/>
       </w:pPr>
       <w:rPr>
-        <w:rFonts w:ascii="Courier New" w:hAnsi="Courier New" w:cs="Courier New" w:hint="default"/>
+        <w:rFonts w:hint="default" w:ascii="Courier New" w:hAnsi="Courier New" w:cs="Courier New"/>
       </w:rPr>
     </w:lvl>
     <w:lvl w:ilvl="2" w:tplc="04090005" w:tentative="1">
@@ -9528,7 +9772,7 @@
         <w:ind w:left="2160" w:hanging="360"/>
       </w:pPr>
       <w:rPr>
-        <w:rFonts w:ascii="Wingdings" w:hAnsi="Wingdings" w:hint="default"/>
+        <w:rFonts w:hint="default" w:ascii="Wingdings" w:hAnsi="Wingdings"/>
       </w:rPr>
     </w:lvl>
     <w:lvl w:ilvl="3" w:tplc="04090001" w:tentative="1">
@@ -9540,7 +9784,7 @@
         <w:ind w:left="2880" w:hanging="360"/>
       </w:pPr>
       <w:rPr>
-        <w:rFonts w:ascii="Symbol" w:hAnsi="Symbol" w:hint="default"/>
+        <w:rFonts w:hint="default" w:ascii="Symbol" w:hAnsi="Symbol"/>
       </w:rPr>
     </w:lvl>
     <w:lvl w:ilvl="4" w:tplc="04090003" w:tentative="1">
@@ -9552,7 +9796,7 @@
         <w:ind w:left="3600" w:hanging="360"/>
       </w:pPr>
       <w:rPr>
-        <w:rFonts w:ascii="Courier New" w:hAnsi="Courier New" w:cs="Courier New" w:hint="default"/>
+        <w:rFonts w:hint="default" w:ascii="Courier New" w:hAnsi="Courier New" w:cs="Courier New"/>
       </w:rPr>
     </w:lvl>
     <w:lvl w:ilvl="5" w:tplc="04090005" w:tentative="1">
@@ -9564,7 +9808,7 @@
         <w:ind w:left="4320" w:hanging="360"/>
       </w:pPr>
       <w:rPr>
-        <w:rFonts w:ascii="Wingdings" w:hAnsi="Wingdings" w:hint="default"/>
+        <w:rFonts w:hint="default" w:ascii="Wingdings" w:hAnsi="Wingdings"/>
       </w:rPr>
     </w:lvl>
     <w:lvl w:ilvl="6" w:tplc="04090001" w:tentative="1">
@@ -9576,7 +9820,7 @@
         <w:ind w:left="5040" w:hanging="360"/>
       </w:pPr>
       <w:rPr>
-        <w:rFonts w:ascii="Symbol" w:hAnsi="Symbol" w:hint="default"/>
+        <w:rFonts w:hint="default" w:ascii="Symbol" w:hAnsi="Symbol"/>
       </w:rPr>
     </w:lvl>
     <w:lvl w:ilvl="7" w:tplc="04090003" w:tentative="1">
@@ -9588,7 +9832,7 @@
         <w:ind w:left="5760" w:hanging="360"/>
       </w:pPr>
       <w:rPr>
-        <w:rFonts w:ascii="Courier New" w:hAnsi="Courier New" w:cs="Courier New" w:hint="default"/>
+        <w:rFonts w:hint="default" w:ascii="Courier New" w:hAnsi="Courier New" w:cs="Courier New"/>
       </w:rPr>
     </w:lvl>
     <w:lvl w:ilvl="8" w:tplc="04090005" w:tentative="1">
@@ -9600,7 +9844,7 @@
         <w:ind w:left="6480" w:hanging="360"/>
       </w:pPr>
       <w:rPr>
-        <w:rFonts w:ascii="Wingdings" w:hAnsi="Wingdings" w:hint="default"/>
+        <w:rFonts w:hint="default" w:ascii="Wingdings" w:hAnsi="Wingdings"/>
       </w:rPr>
     </w:lvl>
   </w:abstractNum>
@@ -9617,7 +9861,7 @@
         <w:ind w:left="720" w:hanging="360"/>
       </w:pPr>
       <w:rPr>
-        <w:rFonts w:ascii="Symbol" w:hAnsi="Symbol" w:hint="default"/>
+        <w:rFonts w:hint="default" w:ascii="Symbol" w:hAnsi="Symbol"/>
       </w:rPr>
     </w:lvl>
     <w:lvl w:ilvl="1" w:tplc="04090003" w:tentative="1">
@@ -9629,7 +9873,7 @@
         <w:ind w:left="1440" w:hanging="360"/>
       </w:pPr>
       <w:rPr>
-        <w:rFonts w:ascii="Courier New" w:hAnsi="Courier New" w:cs="Courier New" w:hint="default"/>
+        <w:rFonts w:hint="default" w:ascii="Courier New" w:hAnsi="Courier New" w:cs="Courier New"/>
       </w:rPr>
     </w:lvl>
     <w:lvl w:ilvl="2" w:tplc="04090005" w:tentative="1">
@@ -9641,7 +9885,7 @@
         <w:ind w:left="2160" w:hanging="360"/>
       </w:pPr>
       <w:rPr>
-        <w:rFonts w:ascii="Wingdings" w:hAnsi="Wingdings" w:hint="default"/>
+        <w:rFonts w:hint="default" w:ascii="Wingdings" w:hAnsi="Wingdings"/>
       </w:rPr>
     </w:lvl>
     <w:lvl w:ilvl="3" w:tplc="04090001" w:tentative="1">
@@ -9653,7 +9897,7 @@
         <w:ind w:left="2880" w:hanging="360"/>
       </w:pPr>
       <w:rPr>
-        <w:rFonts w:ascii="Symbol" w:hAnsi="Symbol" w:hint="default"/>
+        <w:rFonts w:hint="default" w:ascii="Symbol" w:hAnsi="Symbol"/>
       </w:rPr>
     </w:lvl>
     <w:lvl w:ilvl="4" w:tplc="04090003" w:tentative="1">
@@ -9665,7 +9909,7 @@
         <w:ind w:left="3600" w:hanging="360"/>
       </w:pPr>
       <w:rPr>
-        <w:rFonts w:ascii="Courier New" w:hAnsi="Courier New" w:cs="Courier New" w:hint="default"/>
+        <w:rFonts w:hint="default" w:ascii="Courier New" w:hAnsi="Courier New" w:cs="Courier New"/>
       </w:rPr>
     </w:lvl>
     <w:lvl w:ilvl="5" w:tplc="04090005" w:tentative="1">
@@ -9677,7 +9921,7 @@
         <w:ind w:left="4320" w:hanging="360"/>
       </w:pPr>
       <w:rPr>
-        <w:rFonts w:ascii="Wingdings" w:hAnsi="Wingdings" w:hint="default"/>
+        <w:rFonts w:hint="default" w:ascii="Wingdings" w:hAnsi="Wingdings"/>
       </w:rPr>
     </w:lvl>
     <w:lvl w:ilvl="6" w:tplc="04090001" w:tentative="1">
@@ -9689,7 +9933,7 @@
         <w:ind w:left="5040" w:hanging="360"/>
       </w:pPr>
       <w:rPr>
-        <w:rFonts w:ascii="Symbol" w:hAnsi="Symbol" w:hint="default"/>
+        <w:rFonts w:hint="default" w:ascii="Symbol" w:hAnsi="Symbol"/>
       </w:rPr>
     </w:lvl>
     <w:lvl w:ilvl="7" w:tplc="04090003" w:tentative="1">
@@ -9701,7 +9945,7 @@
         <w:ind w:left="5760" w:hanging="360"/>
       </w:pPr>
       <w:rPr>
-        <w:rFonts w:ascii="Courier New" w:hAnsi="Courier New" w:cs="Courier New" w:hint="default"/>
+        <w:rFonts w:hint="default" w:ascii="Courier New" w:hAnsi="Courier New" w:cs="Courier New"/>
       </w:rPr>
     </w:lvl>
     <w:lvl w:ilvl="8" w:tplc="04090005" w:tentative="1">
@@ -9713,7 +9957,7 @@
         <w:ind w:left="6480" w:hanging="360"/>
       </w:pPr>
       <w:rPr>
-        <w:rFonts w:ascii="Wingdings" w:hAnsi="Wingdings" w:hint="default"/>
+        <w:rFonts w:hint="default" w:ascii="Wingdings" w:hAnsi="Wingdings"/>
       </w:rPr>
     </w:lvl>
   </w:abstractNum>
@@ -9730,7 +9974,7 @@
         <w:ind w:left="720" w:hanging="360"/>
       </w:pPr>
       <w:rPr>
-        <w:rFonts w:ascii="Symbol" w:hAnsi="Symbol" w:hint="default"/>
+        <w:rFonts w:hint="default" w:ascii="Symbol" w:hAnsi="Symbol"/>
       </w:rPr>
     </w:lvl>
     <w:lvl w:ilvl="1" w:tplc="08090003" w:tentative="1">
@@ -9742,7 +9986,7 @@
         <w:ind w:left="1440" w:hanging="360"/>
       </w:pPr>
       <w:rPr>
-        <w:rFonts w:ascii="Courier New" w:hAnsi="Courier New" w:cs="Courier New" w:hint="default"/>
+        <w:rFonts w:hint="default" w:ascii="Courier New" w:hAnsi="Courier New" w:cs="Courier New"/>
       </w:rPr>
     </w:lvl>
     <w:lvl w:ilvl="2" w:tplc="08090005" w:tentative="1">
@@ -9754,7 +9998,7 @@
         <w:ind w:left="2160" w:hanging="360"/>
       </w:pPr>
       <w:rPr>
-        <w:rFonts w:ascii="Wingdings" w:hAnsi="Wingdings" w:hint="default"/>
+        <w:rFonts w:hint="default" w:ascii="Wingdings" w:hAnsi="Wingdings"/>
       </w:rPr>
     </w:lvl>
     <w:lvl w:ilvl="3" w:tplc="08090001" w:tentative="1">
@@ -9766,7 +10010,7 @@
         <w:ind w:left="2880" w:hanging="360"/>
       </w:pPr>
       <w:rPr>
-        <w:rFonts w:ascii="Symbol" w:hAnsi="Symbol" w:hint="default"/>
+        <w:rFonts w:hint="default" w:ascii="Symbol" w:hAnsi="Symbol"/>
       </w:rPr>
     </w:lvl>
     <w:lvl w:ilvl="4" w:tplc="08090003" w:tentative="1">
@@ -9778,7 +10022,7 @@
         <w:ind w:left="3600" w:hanging="360"/>
       </w:pPr>
       <w:rPr>
-        <w:rFonts w:ascii="Courier New" w:hAnsi="Courier New" w:cs="Courier New" w:hint="default"/>
+        <w:rFonts w:hint="default" w:ascii="Courier New" w:hAnsi="Courier New" w:cs="Courier New"/>
       </w:rPr>
     </w:lvl>
     <w:lvl w:ilvl="5" w:tplc="08090005" w:tentative="1">
@@ -9790,7 +10034,7 @@
         <w:ind w:left="4320" w:hanging="360"/>
       </w:pPr>
       <w:rPr>
-        <w:rFonts w:ascii="Wingdings" w:hAnsi="Wingdings" w:hint="default"/>
+        <w:rFonts w:hint="default" w:ascii="Wingdings" w:hAnsi="Wingdings"/>
       </w:rPr>
     </w:lvl>
     <w:lvl w:ilvl="6" w:tplc="08090001" w:tentative="1">
@@ -9802,7 +10046,7 @@
         <w:ind w:left="5040" w:hanging="360"/>
       </w:pPr>
       <w:rPr>
-        <w:rFonts w:ascii="Symbol" w:hAnsi="Symbol" w:hint="default"/>
+        <w:rFonts w:hint="default" w:ascii="Symbol" w:hAnsi="Symbol"/>
       </w:rPr>
     </w:lvl>
     <w:lvl w:ilvl="7" w:tplc="08090003" w:tentative="1">
@@ -9814,7 +10058,7 @@
         <w:ind w:left="5760" w:hanging="360"/>
       </w:pPr>
       <w:rPr>
-        <w:rFonts w:ascii="Courier New" w:hAnsi="Courier New" w:cs="Courier New" w:hint="default"/>
+        <w:rFonts w:hint="default" w:ascii="Courier New" w:hAnsi="Courier New" w:cs="Courier New"/>
       </w:rPr>
     </w:lvl>
     <w:lvl w:ilvl="8" w:tplc="08090005" w:tentative="1">
@@ -9826,7 +10070,7 @@
         <w:ind w:left="6480" w:hanging="360"/>
       </w:pPr>
       <w:rPr>
-        <w:rFonts w:ascii="Wingdings" w:hAnsi="Wingdings" w:hint="default"/>
+        <w:rFonts w:hint="default" w:ascii="Wingdings" w:hAnsi="Wingdings"/>
       </w:rPr>
     </w:lvl>
   </w:abstractNum>
@@ -10085,7 +10329,7 @@
         <w:ind w:left="720" w:hanging="360"/>
       </w:pPr>
       <w:rPr>
-        <w:rFonts w:ascii="Symbol" w:hAnsi="Symbol" w:hint="default"/>
+        <w:rFonts w:hint="default" w:ascii="Symbol" w:hAnsi="Symbol"/>
       </w:rPr>
     </w:lvl>
     <w:lvl w:ilvl="1" w:tplc="04090003" w:tentative="1">
@@ -10097,7 +10341,7 @@
         <w:ind w:left="1440" w:hanging="360"/>
       </w:pPr>
       <w:rPr>
-        <w:rFonts w:ascii="Courier New" w:hAnsi="Courier New" w:cs="Courier New" w:hint="default"/>
+        <w:rFonts w:hint="default" w:ascii="Courier New" w:hAnsi="Courier New" w:cs="Courier New"/>
       </w:rPr>
     </w:lvl>
     <w:lvl w:ilvl="2" w:tplc="04090005" w:tentative="1">
@@ -10109,7 +10353,7 @@
         <w:ind w:left="2160" w:hanging="360"/>
       </w:pPr>
       <w:rPr>
-        <w:rFonts w:ascii="Wingdings" w:hAnsi="Wingdings" w:hint="default"/>
+        <w:rFonts w:hint="default" w:ascii="Wingdings" w:hAnsi="Wingdings"/>
       </w:rPr>
     </w:lvl>
     <w:lvl w:ilvl="3" w:tplc="04090001" w:tentative="1">
@@ -10121,7 +10365,7 @@
         <w:ind w:left="2880" w:hanging="360"/>
       </w:pPr>
       <w:rPr>
-        <w:rFonts w:ascii="Symbol" w:hAnsi="Symbol" w:hint="default"/>
+        <w:rFonts w:hint="default" w:ascii="Symbol" w:hAnsi="Symbol"/>
       </w:rPr>
     </w:lvl>
     <w:lvl w:ilvl="4" w:tplc="04090003" w:tentative="1">
@@ -10133,7 +10377,7 @@
         <w:ind w:left="3600" w:hanging="360"/>
       </w:pPr>
       <w:rPr>
-        <w:rFonts w:ascii="Courier New" w:hAnsi="Courier New" w:cs="Courier New" w:hint="default"/>
+        <w:rFonts w:hint="default" w:ascii="Courier New" w:hAnsi="Courier New" w:cs="Courier New"/>
       </w:rPr>
     </w:lvl>
     <w:lvl w:ilvl="5" w:tplc="04090005" w:tentative="1">
@@ -10145,7 +10389,7 @@
         <w:ind w:left="4320" w:hanging="360"/>
       </w:pPr>
       <w:rPr>
-        <w:rFonts w:ascii="Wingdings" w:hAnsi="Wingdings" w:hint="default"/>
+        <w:rFonts w:hint="default" w:ascii="Wingdings" w:hAnsi="Wingdings"/>
       </w:rPr>
     </w:lvl>
     <w:lvl w:ilvl="6" w:tplc="04090001" w:tentative="1">
@@ -10157,7 +10401,7 @@
         <w:ind w:left="5040" w:hanging="360"/>
       </w:pPr>
       <w:rPr>
-        <w:rFonts w:ascii="Symbol" w:hAnsi="Symbol" w:hint="default"/>
+        <w:rFonts w:hint="default" w:ascii="Symbol" w:hAnsi="Symbol"/>
       </w:rPr>
     </w:lvl>
     <w:lvl w:ilvl="7" w:tplc="04090003" w:tentative="1">
@@ -10169,7 +10413,7 @@
         <w:ind w:left="5760" w:hanging="360"/>
       </w:pPr>
       <w:rPr>
-        <w:rFonts w:ascii="Courier New" w:hAnsi="Courier New" w:cs="Courier New" w:hint="default"/>
+        <w:rFonts w:hint="default" w:ascii="Courier New" w:hAnsi="Courier New" w:cs="Courier New"/>
       </w:rPr>
     </w:lvl>
     <w:lvl w:ilvl="8" w:tplc="04090005" w:tentative="1">
@@ -10181,7 +10425,7 @@
         <w:ind w:left="6480" w:hanging="360"/>
       </w:pPr>
       <w:rPr>
-        <w:rFonts w:ascii="Wingdings" w:hAnsi="Wingdings" w:hint="default"/>
+        <w:rFonts w:hint="default" w:ascii="Wingdings" w:hAnsi="Wingdings"/>
       </w:rPr>
     </w:lvl>
   </w:abstractNum>
@@ -10331,7 +10575,7 @@
         <w:ind w:left="1440" w:hanging="360"/>
       </w:pPr>
       <w:rPr>
-        <w:rFonts w:ascii="Courier New" w:hAnsi="Courier New" w:hint="default"/>
+        <w:rFonts w:hint="default" w:ascii="Courier New" w:hAnsi="Courier New"/>
       </w:rPr>
     </w:lvl>
     <w:lvl w:ilvl="2" w:tplc="74426790">
@@ -10343,7 +10587,7 @@
         <w:ind w:left="2160" w:hanging="360"/>
       </w:pPr>
       <w:rPr>
-        <w:rFonts w:ascii="Wingdings" w:hAnsi="Wingdings" w:hint="default"/>
+        <w:rFonts w:hint="default" w:ascii="Wingdings" w:hAnsi="Wingdings"/>
       </w:rPr>
     </w:lvl>
     <w:lvl w:ilvl="3" w:tplc="784EAA64">
@@ -10355,7 +10599,7 @@
         <w:ind w:left="2880" w:hanging="360"/>
       </w:pPr>
       <w:rPr>
-        <w:rFonts w:ascii="Symbol" w:hAnsi="Symbol" w:hint="default"/>
+        <w:rFonts w:hint="default" w:ascii="Symbol" w:hAnsi="Symbol"/>
       </w:rPr>
     </w:lvl>
     <w:lvl w:ilvl="4" w:tplc="300CC4B2">
@@ -10367,7 +10611,7 @@
         <w:ind w:left="3600" w:hanging="360"/>
       </w:pPr>
       <w:rPr>
-        <w:rFonts w:ascii="Courier New" w:hAnsi="Courier New" w:hint="default"/>
+        <w:rFonts w:hint="default" w:ascii="Courier New" w:hAnsi="Courier New"/>
       </w:rPr>
     </w:lvl>
     <w:lvl w:ilvl="5" w:tplc="8F066232">
@@ -10379,7 +10623,7 @@
         <w:ind w:left="4320" w:hanging="360"/>
       </w:pPr>
       <w:rPr>
-        <w:rFonts w:ascii="Wingdings" w:hAnsi="Wingdings" w:hint="default"/>
+        <w:rFonts w:hint="default" w:ascii="Wingdings" w:hAnsi="Wingdings"/>
       </w:rPr>
     </w:lvl>
     <w:lvl w:ilvl="6" w:tplc="A4B2E47A">
@@ -10391,7 +10635,7 @@
         <w:ind w:left="5040" w:hanging="360"/>
       </w:pPr>
       <w:rPr>
-        <w:rFonts w:ascii="Symbol" w:hAnsi="Symbol" w:hint="default"/>
+        <w:rFonts w:hint="default" w:ascii="Symbol" w:hAnsi="Symbol"/>
       </w:rPr>
     </w:lvl>
     <w:lvl w:ilvl="7" w:tplc="DF14C22E">
@@ -10403,7 +10647,7 @@
         <w:ind w:left="5760" w:hanging="360"/>
       </w:pPr>
       <w:rPr>
-        <w:rFonts w:ascii="Courier New" w:hAnsi="Courier New" w:hint="default"/>
+        <w:rFonts w:hint="default" w:ascii="Courier New" w:hAnsi="Courier New"/>
       </w:rPr>
     </w:lvl>
     <w:lvl w:ilvl="8" w:tplc="D390B600">
@@ -10415,7 +10659,7 @@
         <w:ind w:left="6480" w:hanging="360"/>
       </w:pPr>
       <w:rPr>
-        <w:rFonts w:ascii="Wingdings" w:hAnsi="Wingdings" w:hint="default"/>
+        <w:rFonts w:hint="default" w:ascii="Wingdings" w:hAnsi="Wingdings"/>
       </w:rPr>
     </w:lvl>
   </w:abstractNum>
@@ -10849,7 +11093,7 @@
         <w:ind w:left="720" w:hanging="360"/>
       </w:pPr>
       <w:rPr>
-        <w:rFonts w:ascii="Symbol" w:hAnsi="Symbol" w:hint="default"/>
+        <w:rFonts w:hint="default" w:ascii="Symbol" w:hAnsi="Symbol"/>
       </w:rPr>
     </w:lvl>
     <w:lvl w:ilvl="1" w:tplc="08090003" w:tentative="1">
@@ -10861,7 +11105,7 @@
         <w:ind w:left="1440" w:hanging="360"/>
       </w:pPr>
       <w:rPr>
-        <w:rFonts w:ascii="Courier New" w:hAnsi="Courier New" w:cs="Courier New" w:hint="default"/>
+        <w:rFonts w:hint="default" w:ascii="Courier New" w:hAnsi="Courier New" w:cs="Courier New"/>
       </w:rPr>
     </w:lvl>
     <w:lvl w:ilvl="2" w:tplc="08090005" w:tentative="1">
@@ -10873,7 +11117,7 @@
         <w:ind w:left="2160" w:hanging="360"/>
       </w:pPr>
       <w:rPr>
-        <w:rFonts w:ascii="Wingdings" w:hAnsi="Wingdings" w:hint="default"/>
+        <w:rFonts w:hint="default" w:ascii="Wingdings" w:hAnsi="Wingdings"/>
       </w:rPr>
     </w:lvl>
     <w:lvl w:ilvl="3" w:tplc="08090001" w:tentative="1">
@@ -10885,7 +11129,7 @@
         <w:ind w:left="2880" w:hanging="360"/>
       </w:pPr>
       <w:rPr>
-        <w:rFonts w:ascii="Symbol" w:hAnsi="Symbol" w:hint="default"/>
+        <w:rFonts w:hint="default" w:ascii="Symbol" w:hAnsi="Symbol"/>
       </w:rPr>
     </w:lvl>
     <w:lvl w:ilvl="4" w:tplc="08090003" w:tentative="1">
@@ -10897,7 +11141,7 @@
         <w:ind w:left="3600" w:hanging="360"/>
       </w:pPr>
       <w:rPr>
-        <w:rFonts w:ascii="Courier New" w:hAnsi="Courier New" w:cs="Courier New" w:hint="default"/>
+        <w:rFonts w:hint="default" w:ascii="Courier New" w:hAnsi="Courier New" w:cs="Courier New"/>
       </w:rPr>
     </w:lvl>
     <w:lvl w:ilvl="5" w:tplc="08090005" w:tentative="1">
@@ -10909,7 +11153,7 @@
         <w:ind w:left="4320" w:hanging="360"/>
       </w:pPr>
       <w:rPr>
-        <w:rFonts w:ascii="Wingdings" w:hAnsi="Wingdings" w:hint="default"/>
+        <w:rFonts w:hint="default" w:ascii="Wingdings" w:hAnsi="Wingdings"/>
       </w:rPr>
     </w:lvl>
     <w:lvl w:ilvl="6" w:tplc="08090001" w:tentative="1">
@@ -10921,7 +11165,7 @@
         <w:ind w:left="5040" w:hanging="360"/>
       </w:pPr>
       <w:rPr>
-        <w:rFonts w:ascii="Symbol" w:hAnsi="Symbol" w:hint="default"/>
+        <w:rFonts w:hint="default" w:ascii="Symbol" w:hAnsi="Symbol"/>
       </w:rPr>
     </w:lvl>
     <w:lvl w:ilvl="7" w:tplc="08090003" w:tentative="1">
@@ -10933,7 +11177,7 @@
         <w:ind w:left="5760" w:hanging="360"/>
       </w:pPr>
       <w:rPr>
-        <w:rFonts w:ascii="Courier New" w:hAnsi="Courier New" w:cs="Courier New" w:hint="default"/>
+        <w:rFonts w:hint="default" w:ascii="Courier New" w:hAnsi="Courier New" w:cs="Courier New"/>
       </w:rPr>
     </w:lvl>
     <w:lvl w:ilvl="8" w:tplc="08090005" w:tentative="1">
@@ -10945,7 +11189,7 @@
         <w:ind w:left="6480" w:hanging="360"/>
       </w:pPr>
       <w:rPr>
-        <w:rFonts w:ascii="Wingdings" w:hAnsi="Wingdings" w:hint="default"/>
+        <w:rFonts w:hint="default" w:ascii="Wingdings" w:hAnsi="Wingdings"/>
       </w:rPr>
     </w:lvl>
   </w:abstractNum>
@@ -11075,7 +11319,7 @@
         <w:ind w:left="1140" w:hanging="360"/>
       </w:pPr>
       <w:rPr>
-        <w:rFonts w:ascii="Symbol" w:hAnsi="Symbol" w:hint="default"/>
+        <w:rFonts w:hint="default" w:ascii="Symbol" w:hAnsi="Symbol"/>
       </w:rPr>
     </w:lvl>
     <w:lvl w:ilvl="1" w:tplc="04090003" w:tentative="1">
@@ -11087,7 +11331,7 @@
         <w:ind w:left="1860" w:hanging="360"/>
       </w:pPr>
       <w:rPr>
-        <w:rFonts w:ascii="Courier New" w:hAnsi="Courier New" w:cs="Courier New" w:hint="default"/>
+        <w:rFonts w:hint="default" w:ascii="Courier New" w:hAnsi="Courier New" w:cs="Courier New"/>
       </w:rPr>
     </w:lvl>
     <w:lvl w:ilvl="2" w:tplc="04090005" w:tentative="1">
@@ -11099,7 +11343,7 @@
         <w:ind w:left="2580" w:hanging="360"/>
       </w:pPr>
       <w:rPr>
-        <w:rFonts w:ascii="Wingdings" w:hAnsi="Wingdings" w:hint="default"/>
+        <w:rFonts w:hint="default" w:ascii="Wingdings" w:hAnsi="Wingdings"/>
       </w:rPr>
     </w:lvl>
     <w:lvl w:ilvl="3" w:tplc="04090001" w:tentative="1">
@@ -11111,7 +11355,7 @@
         <w:ind w:left="3300" w:hanging="360"/>
       </w:pPr>
       <w:rPr>
-        <w:rFonts w:ascii="Symbol" w:hAnsi="Symbol" w:hint="default"/>
+        <w:rFonts w:hint="default" w:ascii="Symbol" w:hAnsi="Symbol"/>
       </w:rPr>
     </w:lvl>
     <w:lvl w:ilvl="4" w:tplc="04090003" w:tentative="1">
@@ -11123,7 +11367,7 @@
         <w:ind w:left="4020" w:hanging="360"/>
       </w:pPr>
       <w:rPr>
-        <w:rFonts w:ascii="Courier New" w:hAnsi="Courier New" w:cs="Courier New" w:hint="default"/>
+        <w:rFonts w:hint="default" w:ascii="Courier New" w:hAnsi="Courier New" w:cs="Courier New"/>
       </w:rPr>
     </w:lvl>
     <w:lvl w:ilvl="5" w:tplc="04090005" w:tentative="1">
@@ -11135,7 +11379,7 @@
         <w:ind w:left="4740" w:hanging="360"/>
       </w:pPr>
       <w:rPr>
-        <w:rFonts w:ascii="Wingdings" w:hAnsi="Wingdings" w:hint="default"/>
+        <w:rFonts w:hint="default" w:ascii="Wingdings" w:hAnsi="Wingdings"/>
       </w:rPr>
     </w:lvl>
     <w:lvl w:ilvl="6" w:tplc="04090001" w:tentative="1">
@@ -11147,7 +11391,7 @@
         <w:ind w:left="5460" w:hanging="360"/>
       </w:pPr>
       <w:rPr>
-        <w:rFonts w:ascii="Symbol" w:hAnsi="Symbol" w:hint="default"/>
+        <w:rFonts w:hint="default" w:ascii="Symbol" w:hAnsi="Symbol"/>
       </w:rPr>
     </w:lvl>
     <w:lvl w:ilvl="7" w:tplc="04090003" w:tentative="1">
@@ -11159,7 +11403,7 @@
         <w:ind w:left="6180" w:hanging="360"/>
       </w:pPr>
       <w:rPr>
-        <w:rFonts w:ascii="Courier New" w:hAnsi="Courier New" w:cs="Courier New" w:hint="default"/>
+        <w:rFonts w:hint="default" w:ascii="Courier New" w:hAnsi="Courier New" w:cs="Courier New"/>
       </w:rPr>
     </w:lvl>
     <w:lvl w:ilvl="8" w:tplc="04090005" w:tentative="1">
@@ -11171,7 +11415,7 @@
         <w:ind w:left="6900" w:hanging="360"/>
       </w:pPr>
       <w:rPr>
-        <w:rFonts w:ascii="Wingdings" w:hAnsi="Wingdings" w:hint="default"/>
+        <w:rFonts w:hint="default" w:ascii="Wingdings" w:hAnsi="Wingdings"/>
       </w:rPr>
     </w:lvl>
   </w:abstractNum>
@@ -11309,7 +11553,7 @@
         <w:ind w:left="720" w:hanging="360"/>
       </w:pPr>
       <w:rPr>
-        <w:rFonts w:eastAsia="Calibri" w:hint="default"/>
+        <w:rFonts w:hint="default" w:eastAsia="Calibri"/>
       </w:rPr>
     </w:lvl>
     <w:lvl w:ilvl="1" w:tplc="08090019" w:tentative="1">
@@ -11487,7 +11731,7 @@
         <w:ind w:left="720" w:hanging="360"/>
       </w:pPr>
       <w:rPr>
-        <w:rFonts w:ascii="Symbol" w:hAnsi="Symbol" w:hint="default"/>
+        <w:rFonts w:hint="default" w:ascii="Symbol" w:hAnsi="Symbol"/>
       </w:rPr>
     </w:lvl>
     <w:lvl w:ilvl="1" w:tplc="04090003" w:tentative="1">
@@ -11499,7 +11743,7 @@
         <w:ind w:left="1440" w:hanging="360"/>
       </w:pPr>
       <w:rPr>
-        <w:rFonts w:ascii="Courier New" w:hAnsi="Courier New" w:cs="Courier New" w:hint="default"/>
+        <w:rFonts w:hint="default" w:ascii="Courier New" w:hAnsi="Courier New" w:cs="Courier New"/>
       </w:rPr>
     </w:lvl>
     <w:lvl w:ilvl="2" w:tplc="04090005" w:tentative="1">
@@ -11511,7 +11755,7 @@
         <w:ind w:left="2160" w:hanging="360"/>
       </w:pPr>
       <w:rPr>
-        <w:rFonts w:ascii="Wingdings" w:hAnsi="Wingdings" w:hint="default"/>
+        <w:rFonts w:hint="default" w:ascii="Wingdings" w:hAnsi="Wingdings"/>
       </w:rPr>
     </w:lvl>
     <w:lvl w:ilvl="3" w:tplc="04090001" w:tentative="1">
@@ -11523,7 +11767,7 @@
         <w:ind w:left="2880" w:hanging="360"/>
       </w:pPr>
       <w:rPr>
-        <w:rFonts w:ascii="Symbol" w:hAnsi="Symbol" w:hint="default"/>
+        <w:rFonts w:hint="default" w:ascii="Symbol" w:hAnsi="Symbol"/>
       </w:rPr>
     </w:lvl>
     <w:lvl w:ilvl="4" w:tplc="04090003" w:tentative="1">
@@ -11535,7 +11779,7 @@
         <w:ind w:left="3600" w:hanging="360"/>
       </w:pPr>
       <w:rPr>
-        <w:rFonts w:ascii="Courier New" w:hAnsi="Courier New" w:cs="Courier New" w:hint="default"/>
+        <w:rFonts w:hint="default" w:ascii="Courier New" w:hAnsi="Courier New" w:cs="Courier New"/>
       </w:rPr>
     </w:lvl>
     <w:lvl w:ilvl="5" w:tplc="04090005" w:tentative="1">
@@ -11547,7 +11791,7 @@
         <w:ind w:left="4320" w:hanging="360"/>
       </w:pPr>
       <w:rPr>
-        <w:rFonts w:ascii="Wingdings" w:hAnsi="Wingdings" w:hint="default"/>
+        <w:rFonts w:hint="default" w:ascii="Wingdings" w:hAnsi="Wingdings"/>
       </w:rPr>
     </w:lvl>
     <w:lvl w:ilvl="6" w:tplc="04090001" w:tentative="1">
@@ -11559,7 +11803,7 @@
         <w:ind w:left="5040" w:hanging="360"/>
       </w:pPr>
       <w:rPr>
-        <w:rFonts w:ascii="Symbol" w:hAnsi="Symbol" w:hint="default"/>
+        <w:rFonts w:hint="default" w:ascii="Symbol" w:hAnsi="Symbol"/>
       </w:rPr>
     </w:lvl>
     <w:lvl w:ilvl="7" w:tplc="04090003" w:tentative="1">
@@ -11571,7 +11815,7 @@
         <w:ind w:left="5760" w:hanging="360"/>
       </w:pPr>
       <w:rPr>
-        <w:rFonts w:ascii="Courier New" w:hAnsi="Courier New" w:cs="Courier New" w:hint="default"/>
+        <w:rFonts w:hint="default" w:ascii="Courier New" w:hAnsi="Courier New" w:cs="Courier New"/>
       </w:rPr>
     </w:lvl>
     <w:lvl w:ilvl="8" w:tplc="04090005" w:tentative="1">
@@ -11583,7 +11827,7 @@
         <w:ind w:left="6480" w:hanging="360"/>
       </w:pPr>
       <w:rPr>
-        <w:rFonts w:ascii="Wingdings" w:hAnsi="Wingdings" w:hint="default"/>
+        <w:rFonts w:hint="default" w:ascii="Wingdings" w:hAnsi="Wingdings"/>
       </w:rPr>
     </w:lvl>
   </w:abstractNum>
@@ -11599,7 +11843,7 @@
         <w:ind w:left="720" w:hanging="360"/>
       </w:pPr>
       <w:rPr>
-        <w:rFonts w:ascii="Calibri" w:eastAsiaTheme="minorHAnsi" w:hAnsi="Calibri" w:cstheme="minorBidi" w:hint="default"/>
+        <w:rFonts w:hint="default" w:ascii="Calibri" w:hAnsi="Calibri" w:eastAsiaTheme="minorHAnsi" w:cstheme="minorBidi"/>
       </w:rPr>
     </w:lvl>
     <w:lvl w:ilvl="1" w:tplc="04090003" w:tentative="1">
@@ -11611,7 +11855,7 @@
         <w:ind w:left="1440" w:hanging="360"/>
       </w:pPr>
       <w:rPr>
-        <w:rFonts w:ascii="Courier New" w:hAnsi="Courier New" w:cs="Courier New" w:hint="default"/>
+        <w:rFonts w:hint="default" w:ascii="Courier New" w:hAnsi="Courier New" w:cs="Courier New"/>
       </w:rPr>
     </w:lvl>
     <w:lvl w:ilvl="2" w:tplc="04090005" w:tentative="1">
@@ -11623,7 +11867,7 @@
         <w:ind w:left="2160" w:hanging="360"/>
       </w:pPr>
       <w:rPr>
-        <w:rFonts w:ascii="Wingdings" w:hAnsi="Wingdings" w:hint="default"/>
+        <w:rFonts w:hint="default" w:ascii="Wingdings" w:hAnsi="Wingdings"/>
       </w:rPr>
     </w:lvl>
     <w:lvl w:ilvl="3" w:tplc="04090001" w:tentative="1">
@@ -11635,7 +11879,7 @@
         <w:ind w:left="2880" w:hanging="360"/>
       </w:pPr>
       <w:rPr>
-        <w:rFonts w:ascii="Symbol" w:hAnsi="Symbol" w:hint="default"/>
+        <w:rFonts w:hint="default" w:ascii="Symbol" w:hAnsi="Symbol"/>
       </w:rPr>
     </w:lvl>
     <w:lvl w:ilvl="4" w:tplc="04090003" w:tentative="1">
@@ -11647,7 +11891,7 @@
         <w:ind w:left="3600" w:hanging="360"/>
       </w:pPr>
       <w:rPr>
-        <w:rFonts w:ascii="Courier New" w:hAnsi="Courier New" w:cs="Courier New" w:hint="default"/>
+        <w:rFonts w:hint="default" w:ascii="Courier New" w:hAnsi="Courier New" w:cs="Courier New"/>
       </w:rPr>
     </w:lvl>
     <w:lvl w:ilvl="5" w:tplc="04090005" w:tentative="1">
@@ -11659,7 +11903,7 @@
         <w:ind w:left="4320" w:hanging="360"/>
       </w:pPr>
       <w:rPr>
-        <w:rFonts w:ascii="Wingdings" w:hAnsi="Wingdings" w:hint="default"/>
+        <w:rFonts w:hint="default" w:ascii="Wingdings" w:hAnsi="Wingdings"/>
       </w:rPr>
     </w:lvl>
     <w:lvl w:ilvl="6" w:tplc="04090001" w:tentative="1">
@@ -11671,7 +11915,7 @@
         <w:ind w:left="5040" w:hanging="360"/>
       </w:pPr>
       <w:rPr>
-        <w:rFonts w:ascii="Symbol" w:hAnsi="Symbol" w:hint="default"/>
+        <w:rFonts w:hint="default" w:ascii="Symbol" w:hAnsi="Symbol"/>
       </w:rPr>
     </w:lvl>
     <w:lvl w:ilvl="7" w:tplc="04090003" w:tentative="1">
@@ -11683,7 +11927,7 @@
         <w:ind w:left="5760" w:hanging="360"/>
       </w:pPr>
       <w:rPr>
-        <w:rFonts w:ascii="Courier New" w:hAnsi="Courier New" w:cs="Courier New" w:hint="default"/>
+        <w:rFonts w:hint="default" w:ascii="Courier New" w:hAnsi="Courier New" w:cs="Courier New"/>
       </w:rPr>
     </w:lvl>
     <w:lvl w:ilvl="8" w:tplc="04090005" w:tentative="1">
@@ -11695,7 +11939,7 @@
         <w:ind w:left="6480" w:hanging="360"/>
       </w:pPr>
       <w:rPr>
-        <w:rFonts w:ascii="Wingdings" w:hAnsi="Wingdings" w:hint="default"/>
+        <w:rFonts w:hint="default" w:ascii="Wingdings" w:hAnsi="Wingdings"/>
       </w:rPr>
     </w:lvl>
   </w:abstractNum>
@@ -11712,7 +11956,7 @@
         <w:ind w:left="720" w:hanging="360"/>
       </w:pPr>
       <w:rPr>
-        <w:rFonts w:ascii="Symbol" w:hAnsi="Symbol" w:hint="default"/>
+        <w:rFonts w:hint="default" w:ascii="Symbol" w:hAnsi="Symbol"/>
       </w:rPr>
     </w:lvl>
     <w:lvl w:ilvl="1" w:tplc="08090003">
@@ -11724,7 +11968,7 @@
         <w:ind w:left="1440" w:hanging="360"/>
       </w:pPr>
       <w:rPr>
-        <w:rFonts w:ascii="Courier New" w:hAnsi="Courier New" w:cs="Courier New" w:hint="default"/>
+        <w:rFonts w:hint="default" w:ascii="Courier New" w:hAnsi="Courier New" w:cs="Courier New"/>
       </w:rPr>
     </w:lvl>
     <w:lvl w:ilvl="2" w:tplc="08090005" w:tentative="1">
@@ -11736,7 +11980,7 @@
         <w:ind w:left="2160" w:hanging="360"/>
       </w:pPr>
       <w:rPr>
-        <w:rFonts w:ascii="Wingdings" w:hAnsi="Wingdings" w:hint="default"/>
+        <w:rFonts w:hint="default" w:ascii="Wingdings" w:hAnsi="Wingdings"/>
       </w:rPr>
     </w:lvl>
     <w:lvl w:ilvl="3" w:tplc="08090001" w:tentative="1">
@@ -11748,7 +11992,7 @@
         <w:ind w:left="2880" w:hanging="360"/>
       </w:pPr>
       <w:rPr>
-        <w:rFonts w:ascii="Symbol" w:hAnsi="Symbol" w:hint="default"/>
+        <w:rFonts w:hint="default" w:ascii="Symbol" w:hAnsi="Symbol"/>
       </w:rPr>
     </w:lvl>
     <w:lvl w:ilvl="4" w:tplc="08090003" w:tentative="1">
@@ -11760,7 +12004,7 @@
         <w:ind w:left="3600" w:hanging="360"/>
       </w:pPr>
       <w:rPr>
-        <w:rFonts w:ascii="Courier New" w:hAnsi="Courier New" w:cs="Courier New" w:hint="default"/>
+        <w:rFonts w:hint="default" w:ascii="Courier New" w:hAnsi="Courier New" w:cs="Courier New"/>
       </w:rPr>
     </w:lvl>
     <w:lvl w:ilvl="5" w:tplc="08090005" w:tentative="1">
@@ -11772,7 +12016,7 @@
         <w:ind w:left="4320" w:hanging="360"/>
       </w:pPr>
       <w:rPr>
-        <w:rFonts w:ascii="Wingdings" w:hAnsi="Wingdings" w:hint="default"/>
+        <w:rFonts w:hint="default" w:ascii="Wingdings" w:hAnsi="Wingdings"/>
       </w:rPr>
     </w:lvl>
     <w:lvl w:ilvl="6" w:tplc="08090001" w:tentative="1">
@@ -11784,7 +12028,7 @@
         <w:ind w:left="5040" w:hanging="360"/>
       </w:pPr>
       <w:rPr>
-        <w:rFonts w:ascii="Symbol" w:hAnsi="Symbol" w:hint="default"/>
+        <w:rFonts w:hint="default" w:ascii="Symbol" w:hAnsi="Symbol"/>
       </w:rPr>
     </w:lvl>
     <w:lvl w:ilvl="7" w:tplc="08090003" w:tentative="1">
@@ -11796,7 +12040,7 @@
         <w:ind w:left="5760" w:hanging="360"/>
       </w:pPr>
       <w:rPr>
-        <w:rFonts w:ascii="Courier New" w:hAnsi="Courier New" w:cs="Courier New" w:hint="default"/>
+        <w:rFonts w:hint="default" w:ascii="Courier New" w:hAnsi="Courier New" w:cs="Courier New"/>
       </w:rPr>
     </w:lvl>
     <w:lvl w:ilvl="8" w:tplc="08090005" w:tentative="1">
@@ -11808,7 +12052,7 @@
         <w:ind w:left="6480" w:hanging="360"/>
       </w:pPr>
       <w:rPr>
-        <w:rFonts w:ascii="Wingdings" w:hAnsi="Wingdings" w:hint="default"/>
+        <w:rFonts w:hint="default" w:ascii="Wingdings" w:hAnsi="Wingdings"/>
       </w:rPr>
     </w:lvl>
   </w:abstractNum>
@@ -11914,7 +12158,7 @@
         <w:ind w:left="720" w:hanging="360"/>
       </w:pPr>
       <w:rPr>
-        <w:rFonts w:ascii="Symbol" w:hAnsi="Symbol" w:hint="default"/>
+        <w:rFonts w:hint="default" w:ascii="Symbol" w:hAnsi="Symbol"/>
       </w:rPr>
     </w:lvl>
     <w:lvl w:ilvl="1" w:tplc="1198709A">
@@ -11926,7 +12170,7 @@
         <w:ind w:left="1440" w:hanging="360"/>
       </w:pPr>
       <w:rPr>
-        <w:rFonts w:ascii="Courier New" w:hAnsi="Courier New" w:hint="default"/>
+        <w:rFonts w:hint="default" w:ascii="Courier New" w:hAnsi="Courier New"/>
       </w:rPr>
     </w:lvl>
     <w:lvl w:ilvl="2" w:tplc="6340030E">
@@ -11938,7 +12182,7 @@
         <w:ind w:left="2160" w:hanging="360"/>
       </w:pPr>
       <w:rPr>
-        <w:rFonts w:ascii="Wingdings" w:hAnsi="Wingdings" w:hint="default"/>
+        <w:rFonts w:hint="default" w:ascii="Wingdings" w:hAnsi="Wingdings"/>
       </w:rPr>
     </w:lvl>
     <w:lvl w:ilvl="3" w:tplc="9BD6DF26">
@@ -11950,7 +12194,7 @@
         <w:ind w:left="2880" w:hanging="360"/>
       </w:pPr>
       <w:rPr>
-        <w:rFonts w:ascii="Symbol" w:hAnsi="Symbol" w:hint="default"/>
+        <w:rFonts w:hint="default" w:ascii="Symbol" w:hAnsi="Symbol"/>
       </w:rPr>
     </w:lvl>
     <w:lvl w:ilvl="4" w:tplc="3D7C3476">
@@ -11962,7 +12206,7 @@
         <w:ind w:left="3600" w:hanging="360"/>
       </w:pPr>
       <w:rPr>
-        <w:rFonts w:ascii="Courier New" w:hAnsi="Courier New" w:hint="default"/>
+        <w:rFonts w:hint="default" w:ascii="Courier New" w:hAnsi="Courier New"/>
       </w:rPr>
     </w:lvl>
     <w:lvl w:ilvl="5" w:tplc="F0F20F48">
@@ -11974,7 +12218,7 @@
         <w:ind w:left="4320" w:hanging="360"/>
       </w:pPr>
       <w:rPr>
-        <w:rFonts w:ascii="Wingdings" w:hAnsi="Wingdings" w:hint="default"/>
+        <w:rFonts w:hint="default" w:ascii="Wingdings" w:hAnsi="Wingdings"/>
       </w:rPr>
     </w:lvl>
     <w:lvl w:ilvl="6" w:tplc="C32C023A">
@@ -11986,7 +12230,7 @@
         <w:ind w:left="5040" w:hanging="360"/>
       </w:pPr>
       <w:rPr>
-        <w:rFonts w:ascii="Symbol" w:hAnsi="Symbol" w:hint="default"/>
+        <w:rFonts w:hint="default" w:ascii="Symbol" w:hAnsi="Symbol"/>
       </w:rPr>
     </w:lvl>
     <w:lvl w:ilvl="7" w:tplc="CC3EF8E4">
@@ -11998,7 +12242,7 @@
         <w:ind w:left="5760" w:hanging="360"/>
       </w:pPr>
       <w:rPr>
-        <w:rFonts w:ascii="Courier New" w:hAnsi="Courier New" w:hint="default"/>
+        <w:rFonts w:hint="default" w:ascii="Courier New" w:hAnsi="Courier New"/>
       </w:rPr>
     </w:lvl>
     <w:lvl w:ilvl="8" w:tplc="CF3CCD6C">
@@ -12010,7 +12254,7 @@
         <w:ind w:left="6480" w:hanging="360"/>
       </w:pPr>
       <w:rPr>
-        <w:rFonts w:ascii="Wingdings" w:hAnsi="Wingdings" w:hint="default"/>
+        <w:rFonts w:hint="default" w:ascii="Wingdings" w:hAnsi="Wingdings"/>
       </w:rPr>
     </w:lvl>
   </w:abstractNum>
@@ -12148,7 +12392,7 @@
         <w:ind w:left="720" w:hanging="360"/>
       </w:pPr>
       <w:rPr>
-        <w:rFonts w:eastAsia="Calibri" w:hint="default"/>
+        <w:rFonts w:hint="default" w:eastAsia="Calibri"/>
       </w:rPr>
     </w:lvl>
     <w:lvl w:ilvl="1" w:tplc="08090019" w:tentative="1">
@@ -12373,7 +12617,7 @@
   <w:docDefaults>
     <w:rPrDefault>
       <w:rPr>
-        <w:rFonts w:asciiTheme="minorHAnsi" w:eastAsiaTheme="minorHAnsi" w:hAnsiTheme="minorHAnsi" w:cstheme="minorBidi"/>
+        <w:rFonts w:asciiTheme="minorHAnsi" w:hAnsiTheme="minorHAnsi" w:eastAsiaTheme="minorHAnsi" w:cstheme="minorBidi"/>
         <w:sz w:val="22"/>
         <w:szCs w:val="22"/>
         <w:lang w:val="en-GB" w:eastAsia="en-US" w:bidi="ar-SA"/>
@@ -12388,14 +12632,14 @@
   <w:latentStyles w:defLockedState="0" w:defUIPriority="99" w:defSemiHidden="0" w:defUnhideWhenUsed="0" w:defQFormat="0" w:count="371">
     <w:lsdException w:name="Normal" w:uiPriority="0" w:qFormat="1"/>
     <w:lsdException w:name="heading 1" w:uiPriority="9" w:qFormat="1"/>
-    <w:lsdException w:name="heading 2" w:semiHidden="1" w:uiPriority="9" w:unhideWhenUsed="1" w:qFormat="1"/>
-    <w:lsdException w:name="heading 3" w:semiHidden="1" w:uiPriority="9" w:unhideWhenUsed="1" w:qFormat="1"/>
-    <w:lsdException w:name="heading 4" w:semiHidden="1" w:uiPriority="9" w:unhideWhenUsed="1" w:qFormat="1"/>
-    <w:lsdException w:name="heading 5" w:semiHidden="1" w:uiPriority="9" w:unhideWhenUsed="1" w:qFormat="1"/>
-    <w:lsdException w:name="heading 6" w:semiHidden="1" w:uiPriority="9" w:unhideWhenUsed="1" w:qFormat="1"/>
-    <w:lsdException w:name="heading 7" w:semiHidden="1" w:uiPriority="9" w:unhideWhenUsed="1" w:qFormat="1"/>
-    <w:lsdException w:name="heading 8" w:semiHidden="1" w:uiPriority="9" w:unhideWhenUsed="1" w:qFormat="1"/>
-    <w:lsdException w:name="heading 9" w:semiHidden="1" w:uiPriority="9" w:unhideWhenUsed="1" w:qFormat="1"/>
+    <w:lsdException w:name="heading 2" w:uiPriority="9" w:semiHidden="1" w:unhideWhenUsed="1" w:qFormat="1"/>
+    <w:lsdException w:name="heading 3" w:uiPriority="9" w:semiHidden="1" w:unhideWhenUsed="1" w:qFormat="1"/>
+    <w:lsdException w:name="heading 4" w:uiPriority="9" w:semiHidden="1" w:unhideWhenUsed="1" w:qFormat="1"/>
+    <w:lsdException w:name="heading 5" w:uiPriority="9" w:semiHidden="1" w:unhideWhenUsed="1" w:qFormat="1"/>
+    <w:lsdException w:name="heading 6" w:uiPriority="9" w:semiHidden="1" w:unhideWhenUsed="1" w:qFormat="1"/>
+    <w:lsdException w:name="heading 7" w:uiPriority="9" w:semiHidden="1" w:unhideWhenUsed="1" w:qFormat="1"/>
+    <w:lsdException w:name="heading 8" w:uiPriority="9" w:semiHidden="1" w:unhideWhenUsed="1" w:qFormat="1"/>
+    <w:lsdException w:name="heading 9" w:uiPriority="9" w:semiHidden="1" w:unhideWhenUsed="1" w:qFormat="1"/>
     <w:lsdException w:name="index 1" w:semiHidden="1" w:unhideWhenUsed="1"/>
     <w:lsdException w:name="index 2" w:semiHidden="1" w:unhideWhenUsed="1"/>
     <w:lsdException w:name="index 3" w:semiHidden="1" w:unhideWhenUsed="1"/>
@@ -12405,22 +12649,22 @@
     <w:lsdException w:name="index 7" w:semiHidden="1" w:unhideWhenUsed="1"/>
     <w:lsdException w:name="index 8" w:semiHidden="1" w:unhideWhenUsed="1"/>
     <w:lsdException w:name="index 9" w:semiHidden="1" w:unhideWhenUsed="1"/>
-    <w:lsdException w:name="toc 1" w:semiHidden="1" w:uiPriority="39" w:unhideWhenUsed="1" w:qFormat="1"/>
-    <w:lsdException w:name="toc 2" w:semiHidden="1" w:uiPriority="39" w:unhideWhenUsed="1" w:qFormat="1"/>
-    <w:lsdException w:name="toc 3" w:semiHidden="1" w:uiPriority="39" w:unhideWhenUsed="1" w:qFormat="1"/>
-    <w:lsdException w:name="toc 4" w:semiHidden="1" w:uiPriority="39" w:unhideWhenUsed="1"/>
-    <w:lsdException w:name="toc 5" w:semiHidden="1" w:uiPriority="39" w:unhideWhenUsed="1"/>
-    <w:lsdException w:name="toc 6" w:semiHidden="1" w:uiPriority="39" w:unhideWhenUsed="1"/>
-    <w:lsdException w:name="toc 7" w:semiHidden="1" w:uiPriority="39" w:unhideWhenUsed="1"/>
-    <w:lsdException w:name="toc 8" w:semiHidden="1" w:uiPriority="39" w:unhideWhenUsed="1"/>
-    <w:lsdException w:name="toc 9" w:semiHidden="1" w:uiPriority="39" w:unhideWhenUsed="1"/>
+    <w:lsdException w:name="toc 1" w:uiPriority="39" w:semiHidden="1" w:unhideWhenUsed="1" w:qFormat="1"/>
+    <w:lsdException w:name="toc 2" w:uiPriority="39" w:semiHidden="1" w:unhideWhenUsed="1" w:qFormat="1"/>
+    <w:lsdException w:name="toc 3" w:uiPriority="39" w:semiHidden="1" w:unhideWhenUsed="1" w:qFormat="1"/>
+    <w:lsdException w:name="toc 4" w:uiPriority="39" w:semiHidden="1" w:unhideWhenUsed="1"/>
+    <w:lsdException w:name="toc 5" w:uiPriority="39" w:semiHidden="1" w:unhideWhenUsed="1"/>
+    <w:lsdException w:name="toc 6" w:uiPriority="39" w:semiHidden="1" w:unhideWhenUsed="1"/>
+    <w:lsdException w:name="toc 7" w:uiPriority="39" w:semiHidden="1" w:unhideWhenUsed="1"/>
+    <w:lsdException w:name="toc 8" w:uiPriority="39" w:semiHidden="1" w:unhideWhenUsed="1"/>
+    <w:lsdException w:name="toc 9" w:uiPriority="39" w:semiHidden="1" w:unhideWhenUsed="1"/>
     <w:lsdException w:name="Normal Indent" w:semiHidden="1" w:unhideWhenUsed="1"/>
     <w:lsdException w:name="footnote text" w:semiHidden="1" w:unhideWhenUsed="1"/>
     <w:lsdException w:name="annotation text" w:semiHidden="1" w:unhideWhenUsed="1"/>
     <w:lsdException w:name="header" w:semiHidden="1" w:unhideWhenUsed="1"/>
     <w:lsdException w:name="footer" w:semiHidden="1" w:unhideWhenUsed="1"/>
     <w:lsdException w:name="index heading" w:semiHidden="1" w:unhideWhenUsed="1"/>
-    <w:lsdException w:name="caption" w:semiHidden="1" w:uiPriority="35" w:unhideWhenUsed="1" w:qFormat="1"/>
+    <w:lsdException w:name="caption" w:uiPriority="35" w:semiHidden="1" w:unhideWhenUsed="1" w:qFormat="1"/>
     <w:lsdException w:name="table of figures" w:semiHidden="1" w:unhideWhenUsed="1"/>
     <w:lsdException w:name="envelope address" w:semiHidden="1" w:unhideWhenUsed="1"/>
     <w:lsdException w:name="envelope return" w:semiHidden="1" w:unhideWhenUsed="1"/>
@@ -12451,7 +12695,7 @@
     <w:lsdException w:name="Title" w:uiPriority="10" w:qFormat="1"/>
     <w:lsdException w:name="Closing" w:semiHidden="1" w:unhideWhenUsed="1"/>
     <w:lsdException w:name="Signature" w:semiHidden="1" w:unhideWhenUsed="1"/>
-    <w:lsdException w:name="Default Paragraph Font" w:semiHidden="1" w:uiPriority="1" w:unhideWhenUsed="1"/>
+    <w:lsdException w:name="Default Paragraph Font" w:uiPriority="1" w:semiHidden="1" w:unhideWhenUsed="1"/>
     <w:lsdException w:name="Body Text" w:semiHidden="1" w:unhideWhenUsed="1"/>
     <w:lsdException w:name="Body Text Indent" w:semiHidden="1" w:unhideWhenUsed="1"/>
     <w:lsdException w:name="List Continue" w:semiHidden="1" w:unhideWhenUsed="1"/>
@@ -12651,8 +12895,8 @@
     <w:lsdException w:name="Subtle Reference" w:uiPriority="31" w:qFormat="1"/>
     <w:lsdException w:name="Intense Reference" w:uiPriority="32" w:qFormat="1"/>
     <w:lsdException w:name="Book Title" w:uiPriority="33" w:qFormat="1"/>
-    <w:lsdException w:name="Bibliography" w:semiHidden="1" w:uiPriority="37" w:unhideWhenUsed="1"/>
-    <w:lsdException w:name="TOC Heading" w:semiHidden="1" w:uiPriority="39" w:unhideWhenUsed="1" w:qFormat="1"/>
+    <w:lsdException w:name="Bibliography" w:uiPriority="37" w:semiHidden="1" w:unhideWhenUsed="1"/>
+    <w:lsdException w:name="TOC Heading" w:uiPriority="39" w:semiHidden="1" w:unhideWhenUsed="1" w:qFormat="1"/>
     <w:lsdException w:name="Plain Table 1" w:uiPriority="41"/>
     <w:lsdException w:name="Plain Table 2" w:uiPriority="42"/>
     <w:lsdException w:name="Plain Table 3" w:uiPriority="43"/>
@@ -12758,7 +13002,7 @@
     <w:lsdException w:name="List Table 6 Colorful Accent 6" w:uiPriority="51"/>
     <w:lsdException w:name="List Table 7 Colorful Accent 6" w:uiPriority="52"/>
   </w:latentStyles>
-  <w:style w:type="paragraph" w:default="1" w:styleId="Normal">
+  <w:style w:type="paragraph" w:styleId="Normal" w:default="1">
     <w:name w:val="Normal"/>
     <w:qFormat/>
   </w:style>
@@ -12777,7 +13021,7 @@
       <w:outlineLvl w:val="0"/>
     </w:pPr>
     <w:rPr>
-      <w:rFonts w:asciiTheme="majorHAnsi" w:eastAsiaTheme="majorEastAsia" w:hAnsiTheme="majorHAnsi" w:cstheme="majorBidi"/>
+      <w:rFonts w:asciiTheme="majorHAnsi" w:hAnsiTheme="majorHAnsi" w:eastAsiaTheme="majorEastAsia" w:cstheme="majorBidi"/>
       <w:color w:val="2E74B5" w:themeColor="accent1" w:themeShade="BF"/>
       <w:sz w:val="32"/>
       <w:szCs w:val="32"/>
@@ -12799,7 +13043,7 @@
       <w:outlineLvl w:val="1"/>
     </w:pPr>
     <w:rPr>
-      <w:rFonts w:asciiTheme="majorHAnsi" w:eastAsiaTheme="majorEastAsia" w:hAnsiTheme="majorHAnsi" w:cstheme="majorBidi"/>
+      <w:rFonts w:asciiTheme="majorHAnsi" w:hAnsiTheme="majorHAnsi" w:eastAsiaTheme="majorEastAsia" w:cstheme="majorBidi"/>
       <w:color w:val="2E74B5" w:themeColor="accent1" w:themeShade="BF"/>
       <w:sz w:val="26"/>
       <w:szCs w:val="26"/>
@@ -12821,7 +13065,7 @@
       <w:outlineLvl w:val="2"/>
     </w:pPr>
     <w:rPr>
-      <w:rFonts w:asciiTheme="majorHAnsi" w:eastAsiaTheme="majorEastAsia" w:hAnsiTheme="majorHAnsi" w:cstheme="majorBidi"/>
+      <w:rFonts w:asciiTheme="majorHAnsi" w:hAnsiTheme="majorHAnsi" w:eastAsiaTheme="majorEastAsia" w:cstheme="majorBidi"/>
       <w:color w:val="1F4D78" w:themeColor="accent1" w:themeShade="7F"/>
       <w:sz w:val="24"/>
       <w:szCs w:val="24"/>
@@ -12843,19 +13087,19 @@
       <w:outlineLvl w:val="3"/>
     </w:pPr>
     <w:rPr>
-      <w:rFonts w:asciiTheme="majorHAnsi" w:eastAsiaTheme="majorEastAsia" w:hAnsiTheme="majorHAnsi" w:cstheme="majorBidi"/>
+      <w:rFonts w:asciiTheme="majorHAnsi" w:hAnsiTheme="majorHAnsi" w:eastAsiaTheme="majorEastAsia" w:cstheme="majorBidi"/>
       <w:i/>
       <w:iCs/>
       <w:color w:val="2E74B5" w:themeColor="accent1" w:themeShade="BF"/>
     </w:rPr>
   </w:style>
-  <w:style w:type="character" w:default="1" w:styleId="DefaultParagraphFont">
+  <w:style w:type="character" w:styleId="DefaultParagraphFont" w:default="1">
     <w:name w:val="Default Paragraph Font"/>
     <w:uiPriority w:val="1"/>
     <w:semiHidden/>
     <w:unhideWhenUsed/>
   </w:style>
-  <w:style w:type="table" w:default="1" w:styleId="TableNormal">
+  <w:style w:type="table" w:styleId="TableNormal" w:default="1">
     <w:name w:val="Normal Table"/>
     <w:uiPriority w:val="99"/>
     <w:semiHidden/>
@@ -12870,59 +13114,59 @@
       </w:tblCellMar>
     </w:tblPr>
   </w:style>
-  <w:style w:type="numbering" w:default="1" w:styleId="NoList">
+  <w:style w:type="numbering" w:styleId="NoList" w:default="1">
     <w:name w:val="No List"/>
     <w:uiPriority w:val="99"/>
     <w:semiHidden/>
     <w:unhideWhenUsed/>
   </w:style>
-  <w:style w:type="character" w:customStyle="1" w:styleId="Heading1Char">
+  <w:style w:type="character" w:styleId="Heading1Char" w:customStyle="1">
     <w:name w:val="Heading 1 Char"/>
     <w:basedOn w:val="DefaultParagraphFont"/>
     <w:link w:val="Heading1"/>
     <w:uiPriority w:val="9"/>
     <w:rsid w:val="002D5494"/>
     <w:rPr>
-      <w:rFonts w:asciiTheme="majorHAnsi" w:eastAsiaTheme="majorEastAsia" w:hAnsiTheme="majorHAnsi" w:cstheme="majorBidi"/>
+      <w:rFonts w:asciiTheme="majorHAnsi" w:hAnsiTheme="majorHAnsi" w:eastAsiaTheme="majorEastAsia" w:cstheme="majorBidi"/>
       <w:color w:val="2E74B5" w:themeColor="accent1" w:themeShade="BF"/>
       <w:sz w:val="32"/>
       <w:szCs w:val="32"/>
     </w:rPr>
   </w:style>
-  <w:style w:type="character" w:customStyle="1" w:styleId="Heading2Char">
+  <w:style w:type="character" w:styleId="Heading2Char" w:customStyle="1">
     <w:name w:val="Heading 2 Char"/>
     <w:basedOn w:val="DefaultParagraphFont"/>
     <w:link w:val="Heading2"/>
     <w:uiPriority w:val="9"/>
     <w:rsid w:val="00DE384D"/>
     <w:rPr>
-      <w:rFonts w:asciiTheme="majorHAnsi" w:eastAsiaTheme="majorEastAsia" w:hAnsiTheme="majorHAnsi" w:cstheme="majorBidi"/>
+      <w:rFonts w:asciiTheme="majorHAnsi" w:hAnsiTheme="majorHAnsi" w:eastAsiaTheme="majorEastAsia" w:cstheme="majorBidi"/>
       <w:color w:val="2E74B5" w:themeColor="accent1" w:themeShade="BF"/>
       <w:sz w:val="26"/>
       <w:szCs w:val="26"/>
     </w:rPr>
   </w:style>
-  <w:style w:type="character" w:customStyle="1" w:styleId="Heading3Char">
+  <w:style w:type="character" w:styleId="Heading3Char" w:customStyle="1">
     <w:name w:val="Heading 3 Char"/>
     <w:basedOn w:val="DefaultParagraphFont"/>
     <w:link w:val="Heading3"/>
     <w:uiPriority w:val="9"/>
     <w:rsid w:val="00DE384D"/>
     <w:rPr>
-      <w:rFonts w:asciiTheme="majorHAnsi" w:eastAsiaTheme="majorEastAsia" w:hAnsiTheme="majorHAnsi" w:cstheme="majorBidi"/>
+      <w:rFonts w:asciiTheme="majorHAnsi" w:hAnsiTheme="majorHAnsi" w:eastAsiaTheme="majorEastAsia" w:cstheme="majorBidi"/>
       <w:color w:val="1F4D78" w:themeColor="accent1" w:themeShade="7F"/>
       <w:sz w:val="24"/>
       <w:szCs w:val="24"/>
     </w:rPr>
   </w:style>
-  <w:style w:type="character" w:customStyle="1" w:styleId="Heading4Char">
+  <w:style w:type="character" w:styleId="Heading4Char" w:customStyle="1">
     <w:name w:val="Heading 4 Char"/>
     <w:basedOn w:val="DefaultParagraphFont"/>
     <w:link w:val="Heading4"/>
     <w:uiPriority w:val="9"/>
     <w:rsid w:val="00DE384D"/>
     <w:rPr>
-      <w:rFonts w:asciiTheme="majorHAnsi" w:eastAsiaTheme="majorEastAsia" w:hAnsiTheme="majorHAnsi" w:cstheme="majorBidi"/>
+      <w:rFonts w:asciiTheme="majorHAnsi" w:hAnsiTheme="majorHAnsi" w:eastAsiaTheme="majorEastAsia" w:cstheme="majorBidi"/>
       <w:i/>
       <w:iCs/>
       <w:color w:val="2E74B5" w:themeColor="accent1" w:themeShade="BF"/>
@@ -12941,21 +13185,21 @@
       <w:contextualSpacing/>
     </w:pPr>
     <w:rPr>
-      <w:rFonts w:asciiTheme="majorHAnsi" w:eastAsiaTheme="majorEastAsia" w:hAnsiTheme="majorHAnsi" w:cstheme="majorBidi"/>
+      <w:rFonts w:asciiTheme="majorHAnsi" w:hAnsiTheme="majorHAnsi" w:eastAsiaTheme="majorEastAsia" w:cstheme="majorBidi"/>
       <w:spacing w:val="-10"/>
       <w:kern w:val="28"/>
       <w:sz w:val="56"/>
       <w:szCs w:val="56"/>
     </w:rPr>
   </w:style>
-  <w:style w:type="character" w:customStyle="1" w:styleId="TitleChar">
+  <w:style w:type="character" w:styleId="TitleChar" w:customStyle="1">
     <w:name w:val="Title Char"/>
     <w:basedOn w:val="DefaultParagraphFont"/>
     <w:link w:val="Title"/>
     <w:uiPriority w:val="10"/>
     <w:rsid w:val="005B53EA"/>
     <w:rPr>
-      <w:rFonts w:asciiTheme="majorHAnsi" w:eastAsiaTheme="majorEastAsia" w:hAnsiTheme="majorHAnsi" w:cstheme="majorBidi"/>
+      <w:rFonts w:asciiTheme="majorHAnsi" w:hAnsiTheme="majorHAnsi" w:eastAsiaTheme="majorEastAsia" w:cstheme="majorBidi"/>
       <w:spacing w:val="-10"/>
       <w:kern w:val="28"/>
       <w:sz w:val="56"/>
@@ -12981,7 +13225,7 @@
       <w:spacing w:val="15"/>
     </w:rPr>
   </w:style>
-  <w:style w:type="character" w:customStyle="1" w:styleId="SubtitleChar">
+  <w:style w:type="character" w:styleId="SubtitleChar" w:customStyle="1">
     <w:name w:val="Subtitle Char"/>
     <w:basedOn w:val="DefaultParagraphFont"/>
     <w:link w:val="Subtitle"/>
@@ -13008,7 +13252,7 @@
       <w:spacing w:after="0" w:line="240" w:lineRule="auto"/>
     </w:pPr>
   </w:style>
-  <w:style w:type="character" w:customStyle="1" w:styleId="HeaderChar">
+  <w:style w:type="character" w:styleId="HeaderChar" w:customStyle="1">
     <w:name w:val="Header Char"/>
     <w:basedOn w:val="DefaultParagraphFont"/>
     <w:link w:val="Header"/>
@@ -13030,7 +13274,7 @@
       <w:spacing w:after="0" w:line="240" w:lineRule="auto"/>
     </w:pPr>
   </w:style>
-  <w:style w:type="character" w:customStyle="1" w:styleId="FooterChar">
+  <w:style w:type="character" w:styleId="FooterChar" w:customStyle="1">
     <w:name w:val="Footer Char"/>
     <w:basedOn w:val="DefaultParagraphFont"/>
     <w:link w:val="Footer"/>
@@ -13090,7 +13334,7 @@
       <w:ind w:left="220"/>
     </w:pPr>
     <w:rPr>
-      <w:rFonts w:eastAsiaTheme="minorEastAsia" w:cs="Times New Roman"/>
+      <w:rFonts w:cs="Times New Roman" w:eastAsiaTheme="minorEastAsia"/>
       <w:lang w:val="en-US"/>
     </w:rPr>
   </w:style>
@@ -13108,7 +13352,7 @@
       <w:ind w:left="440"/>
     </w:pPr>
     <w:rPr>
-      <w:rFonts w:eastAsiaTheme="minorEastAsia" w:cs="Times New Roman"/>
+      <w:rFonts w:cs="Times New Roman" w:eastAsiaTheme="minorEastAsia"/>
       <w:lang w:val="en-US"/>
     </w:rPr>
   </w:style>
@@ -13127,7 +13371,7 @@
       <w:lang w:val="en-US"/>
     </w:rPr>
   </w:style>
-  <w:style w:type="character" w:customStyle="1" w:styleId="BalloonTextChar">
+  <w:style w:type="character" w:styleId="BalloonTextChar" w:customStyle="1">
     <w:name w:val="Balloon Text Char"/>
     <w:basedOn w:val="DefaultParagraphFont"/>
     <w:link w:val="BalloonText"/>
@@ -13174,10 +13418,10 @@
       <w:tblStyleRowBandSize w:val="1"/>
       <w:tblStyleColBandSize w:val="1"/>
       <w:tblBorders>
-        <w:top w:val="single" w:sz="8" w:space="0" w:color="5B9BD5" w:themeColor="accent1"/>
-        <w:left w:val="single" w:sz="8" w:space="0" w:color="5B9BD5" w:themeColor="accent1"/>
-        <w:bottom w:val="single" w:sz="8" w:space="0" w:color="5B9BD5" w:themeColor="accent1"/>
-        <w:right w:val="single" w:sz="8" w:space="0" w:color="5B9BD5" w:themeColor="accent1"/>
+        <w:top w:val="single" w:color="5B9BD5" w:themeColor="accent1" w:sz="8" w:space="0"/>
+        <w:left w:val="single" w:color="5B9BD5" w:themeColor="accent1" w:sz="8" w:space="0"/>
+        <w:bottom w:val="single" w:color="5B9BD5" w:themeColor="accent1" w:sz="8" w:space="0"/>
+        <w:right w:val="single" w:color="5B9BD5" w:themeColor="accent1" w:sz="8" w:space="0"/>
       </w:tblBorders>
     </w:tblPr>
     <w:tblStylePr w:type="firstRow">
@@ -13205,10 +13449,10 @@
       <w:tblPr/>
       <w:tcPr>
         <w:tcBorders>
-          <w:top w:val="double" w:sz="6" w:space="0" w:color="5B9BD5" w:themeColor="accent1"/>
-          <w:left w:val="single" w:sz="8" w:space="0" w:color="5B9BD5" w:themeColor="accent1"/>
-          <w:bottom w:val="single" w:sz="8" w:space="0" w:color="5B9BD5" w:themeColor="accent1"/>
-          <w:right w:val="single" w:sz="8" w:space="0" w:color="5B9BD5" w:themeColor="accent1"/>
+          <w:top w:val="double" w:color="5B9BD5" w:themeColor="accent1" w:sz="6" w:space="0"/>
+          <w:left w:val="single" w:color="5B9BD5" w:themeColor="accent1" w:sz="8" w:space="0"/>
+          <w:bottom w:val="single" w:color="5B9BD5" w:themeColor="accent1" w:sz="8" w:space="0"/>
+          <w:right w:val="single" w:color="5B9BD5" w:themeColor="accent1" w:sz="8" w:space="0"/>
         </w:tcBorders>
       </w:tcPr>
     </w:tblStylePr>
@@ -13228,10 +13472,10 @@
       <w:tblPr/>
       <w:tcPr>
         <w:tcBorders>
-          <w:top w:val="single" w:sz="8" w:space="0" w:color="5B9BD5" w:themeColor="accent1"/>
-          <w:left w:val="single" w:sz="8" w:space="0" w:color="5B9BD5" w:themeColor="accent1"/>
-          <w:bottom w:val="single" w:sz="8" w:space="0" w:color="5B9BD5" w:themeColor="accent1"/>
-          <w:right w:val="single" w:sz="8" w:space="0" w:color="5B9BD5" w:themeColor="accent1"/>
+          <w:top w:val="single" w:color="5B9BD5" w:themeColor="accent1" w:sz="8" w:space="0"/>
+          <w:left w:val="single" w:color="5B9BD5" w:themeColor="accent1" w:sz="8" w:space="0"/>
+          <w:bottom w:val="single" w:color="5B9BD5" w:themeColor="accent1" w:sz="8" w:space="0"/>
+          <w:right w:val="single" w:color="5B9BD5" w:themeColor="accent1" w:sz="8" w:space="0"/>
         </w:tcBorders>
       </w:tcPr>
     </w:tblStylePr>
@@ -13239,10 +13483,10 @@
       <w:tblPr/>
       <w:tcPr>
         <w:tcBorders>
-          <w:top w:val="single" w:sz="8" w:space="0" w:color="5B9BD5" w:themeColor="accent1"/>
-          <w:left w:val="single" w:sz="8" w:space="0" w:color="5B9BD5" w:themeColor="accent1"/>
-          <w:bottom w:val="single" w:sz="8" w:space="0" w:color="5B9BD5" w:themeColor="accent1"/>
-          <w:right w:val="single" w:sz="8" w:space="0" w:color="5B9BD5" w:themeColor="accent1"/>
+          <w:top w:val="single" w:color="5B9BD5" w:themeColor="accent1" w:sz="8" w:space="0"/>
+          <w:left w:val="single" w:color="5B9BD5" w:themeColor="accent1" w:sz="8" w:space="0"/>
+          <w:bottom w:val="single" w:color="5B9BD5" w:themeColor="accent1" w:sz="8" w:space="0"/>
+          <w:right w:val="single" w:color="5B9BD5" w:themeColor="accent1" w:sz="8" w:space="0"/>
         </w:tcBorders>
       </w:tcPr>
     </w:tblStylePr>
@@ -13261,7 +13505,7 @@
       <w:lang w:val="en-US" w:eastAsia="ja-JP"/>
     </w:rPr>
   </w:style>
-  <w:style w:type="character" w:customStyle="1" w:styleId="NoSpacingChar">
+  <w:style w:type="character" w:styleId="NoSpacingChar" w:customStyle="1">
     <w:name w:val="No Spacing Char"/>
     <w:basedOn w:val="DefaultParagraphFont"/>
     <w:link w:val="NoSpacing"/>
@@ -13300,7 +13544,7 @@
       <w:szCs w:val="20"/>
     </w:rPr>
   </w:style>
-  <w:style w:type="character" w:customStyle="1" w:styleId="CommentTextChar">
+  <w:style w:type="character" w:styleId="CommentTextChar" w:customStyle="1">
     <w:name w:val="Comment Text Char"/>
     <w:basedOn w:val="DefaultParagraphFont"/>
     <w:link w:val="CommentText"/>
@@ -13326,7 +13570,7 @@
       <w:bCs/>
     </w:rPr>
   </w:style>
-  <w:style w:type="character" w:customStyle="1" w:styleId="CommentSubjectChar">
+  <w:style w:type="character" w:styleId="CommentSubjectChar" w:customStyle="1">
     <w:name w:val="Comment Subject Char"/>
     <w:basedOn w:val="CommentTextChar"/>
     <w:link w:val="CommentSubject"/>
@@ -13369,87 +13613,87 @@
     </w:pPr>
     <w:tblPr>
       <w:tblBorders>
-        <w:top w:val="single" w:sz="4" w:space="0" w:color="auto"/>
-        <w:left w:val="single" w:sz="4" w:space="0" w:color="auto"/>
-        <w:bottom w:val="single" w:sz="4" w:space="0" w:color="auto"/>
-        <w:right w:val="single" w:sz="4" w:space="0" w:color="auto"/>
-        <w:insideH w:val="single" w:sz="4" w:space="0" w:color="auto"/>
-        <w:insideV w:val="single" w:sz="4" w:space="0" w:color="auto"/>
+        <w:top w:val="single" w:color="auto" w:sz="4" w:space="0"/>
+        <w:left w:val="single" w:color="auto" w:sz="4" w:space="0"/>
+        <w:bottom w:val="single" w:color="auto" w:sz="4" w:space="0"/>
+        <w:right w:val="single" w:color="auto" w:sz="4" w:space="0"/>
+        <w:insideH w:val="single" w:color="auto" w:sz="4" w:space="0"/>
+        <w:insideV w:val="single" w:color="auto" w:sz="4" w:space="0"/>
       </w:tblBorders>
     </w:tblPr>
   </w:style>
-  <w:style w:type="character" w:customStyle="1" w:styleId="sc0">
+  <w:style w:type="character" w:styleId="sc0" w:customStyle="1">
     <w:name w:val="sc0"/>
     <w:basedOn w:val="DefaultParagraphFont"/>
     <w:rsid w:val="00397126"/>
     <w:rPr>
-      <w:rFonts w:ascii="Courier New" w:hAnsi="Courier New" w:cs="Courier New" w:hint="default"/>
+      <w:rFonts w:hint="default" w:ascii="Courier New" w:hAnsi="Courier New" w:cs="Courier New"/>
       <w:color w:val="000000"/>
       <w:sz w:val="20"/>
       <w:szCs w:val="20"/>
     </w:rPr>
   </w:style>
-  <w:style w:type="character" w:customStyle="1" w:styleId="sc101">
+  <w:style w:type="character" w:styleId="sc101" w:customStyle="1">
     <w:name w:val="sc101"/>
     <w:basedOn w:val="DefaultParagraphFont"/>
     <w:rsid w:val="00397126"/>
     <w:rPr>
-      <w:rFonts w:ascii="Courier New" w:hAnsi="Courier New" w:cs="Courier New" w:hint="default"/>
+      <w:rFonts w:hint="default" w:ascii="Courier New" w:hAnsi="Courier New" w:cs="Courier New"/>
       <w:color w:val="800000"/>
       <w:sz w:val="20"/>
       <w:szCs w:val="20"/>
     </w:rPr>
   </w:style>
-  <w:style w:type="character" w:customStyle="1" w:styleId="sc51">
+  <w:style w:type="character" w:styleId="sc51" w:customStyle="1">
     <w:name w:val="sc51"/>
     <w:basedOn w:val="DefaultParagraphFont"/>
     <w:rsid w:val="00397126"/>
     <w:rPr>
-      <w:rFonts w:ascii="Courier New" w:hAnsi="Courier New" w:cs="Courier New" w:hint="default"/>
+      <w:rFonts w:hint="default" w:ascii="Courier New" w:hAnsi="Courier New" w:cs="Courier New"/>
       <w:color w:val="000080"/>
       <w:sz w:val="20"/>
       <w:szCs w:val="20"/>
     </w:rPr>
   </w:style>
-  <w:style w:type="character" w:customStyle="1" w:styleId="sc121">
+  <w:style w:type="character" w:styleId="sc121" w:customStyle="1">
     <w:name w:val="sc121"/>
     <w:basedOn w:val="DefaultParagraphFont"/>
     <w:rsid w:val="00397126"/>
     <w:rPr>
-      <w:rFonts w:ascii="Courier New" w:hAnsi="Courier New" w:cs="Courier New" w:hint="default"/>
+      <w:rFonts w:hint="default" w:ascii="Courier New" w:hAnsi="Courier New" w:cs="Courier New"/>
       <w:color w:val="808000"/>
       <w:sz w:val="20"/>
       <w:szCs w:val="20"/>
     </w:rPr>
   </w:style>
-  <w:style w:type="character" w:customStyle="1" w:styleId="sc131">
+  <w:style w:type="character" w:styleId="sc131" w:customStyle="1">
     <w:name w:val="sc131"/>
     <w:basedOn w:val="DefaultParagraphFont"/>
     <w:rsid w:val="00397126"/>
     <w:rPr>
-      <w:rFonts w:ascii="Courier New" w:hAnsi="Courier New" w:cs="Courier New" w:hint="default"/>
+      <w:rFonts w:hint="default" w:ascii="Courier New" w:hAnsi="Courier New" w:cs="Courier New"/>
       <w:color w:val="0080FF"/>
       <w:sz w:val="20"/>
       <w:szCs w:val="20"/>
     </w:rPr>
   </w:style>
-  <w:style w:type="character" w:customStyle="1" w:styleId="sc21">
+  <w:style w:type="character" w:styleId="sc21" w:customStyle="1">
     <w:name w:val="sc21"/>
     <w:basedOn w:val="DefaultParagraphFont"/>
     <w:rsid w:val="00397126"/>
     <w:rPr>
-      <w:rFonts w:ascii="Courier New" w:hAnsi="Courier New" w:cs="Courier New" w:hint="default"/>
+      <w:rFonts w:hint="default" w:ascii="Courier New" w:hAnsi="Courier New" w:cs="Courier New"/>
       <w:color w:val="FF8000"/>
       <w:sz w:val="20"/>
       <w:szCs w:val="20"/>
     </w:rPr>
   </w:style>
-  <w:style w:type="character" w:customStyle="1" w:styleId="sc41">
+  <w:style w:type="character" w:styleId="sc41" w:customStyle="1">
     <w:name w:val="sc41"/>
     <w:basedOn w:val="DefaultParagraphFont"/>
     <w:rsid w:val="00397126"/>
     <w:rPr>
-      <w:rFonts w:ascii="Courier New" w:hAnsi="Courier New" w:cs="Courier New" w:hint="default"/>
+      <w:rFonts w:hint="default" w:ascii="Courier New" w:hAnsi="Courier New" w:cs="Courier New"/>
       <w:b/>
       <w:bCs/>
       <w:color w:val="408080"/>
@@ -13457,12 +13701,12 @@
       <w:szCs w:val="20"/>
     </w:rPr>
   </w:style>
-  <w:style w:type="character" w:customStyle="1" w:styleId="sc71">
+  <w:style w:type="character" w:styleId="sc71" w:customStyle="1">
     <w:name w:val="sc71"/>
     <w:basedOn w:val="DefaultParagraphFont"/>
     <w:rsid w:val="00397126"/>
     <w:rPr>
-      <w:rFonts w:ascii="Courier New" w:hAnsi="Courier New" w:cs="Courier New" w:hint="default"/>
+      <w:rFonts w:hint="default" w:ascii="Courier New" w:hAnsi="Courier New" w:cs="Courier New"/>
       <w:b/>
       <w:bCs/>
       <w:color w:val="FF0000"/>
@@ -13470,7 +13714,7 @@
       <w:szCs w:val="20"/>
     </w:rPr>
   </w:style>
-  <w:style w:type="paragraph" w:customStyle="1" w:styleId="Default">
+  <w:style w:type="paragraph" w:styleId="Default" w:customStyle="1">
     <w:name w:val="Default"/>
     <w:rsid w:val="00837885"/>
     <w:pPr>

</xml_diff>